<commit_message>
modificaciones en angular4 y git apuntes
</commit_message>
<xml_diff>
--- a/software/Angular4Apuntes.docx
+++ b/software/Angular4Apuntes.docx
@@ -6616,12 +6616,23 @@
       </w:r>
     </w:p>
     <w:p>
-      <w:proofErr w:type="gramStart"/>
-      <w:r>
+      <w:pPr>
+        <w:rPr>
+          <w:lang w:val="en-US"/>
+        </w:rPr>
+      </w:pPr>
+      <w:proofErr w:type="gramStart"/>
+      <w:r>
+        <w:rPr>
+          <w:lang w:val="en-US"/>
+        </w:rPr>
         <w:t>y</w:t>
       </w:r>
       <w:proofErr w:type="gramEnd"/>
       <w:r>
+        <w:rPr>
+          <w:lang w:val="en-US"/>
+        </w:rPr>
         <w:t xml:space="preserve"> en fichero template: </w:t>
       </w:r>
     </w:p>
@@ -7792,8 +7803,6 @@
         </w:rPr>
         <w:t xml:space="preserve">  &lt;/h4&gt;</w:t>
       </w:r>
-      <w:bookmarkStart w:id="0" w:name="_GoBack"/>
-      <w:bookmarkEnd w:id="0"/>
     </w:p>
     <w:p>
       <w:pPr>
@@ -12074,6 +12083,7 @@
       <w:pPr>
         <w:spacing w:after="0"/>
         <w:ind w:firstLine="708"/>
+        <w:jc w:val="both"/>
       </w:pPr>
       <w:r>
         <w:t>La idea es que el Observer actúa con los ítems que emite el Observable. Y esto se hace de una manera asíncrona. Para ello el observador tendrá que subscribirse a un Observable.</w:t>
@@ -12082,10 +12092,13 @@
     <w:p>
       <w:pPr>
         <w:spacing w:after="0"/>
+        <w:jc w:val="both"/>
       </w:pPr>
       <w:r>
         <w:t>Vemos un ejemplo:</w:t>
       </w:r>
+      <w:bookmarkStart w:id="0" w:name="_GoBack"/>
+      <w:bookmarkEnd w:id="0"/>
     </w:p>
     <w:p>
       <w:pPr>
@@ -13333,35 +13346,35 @@
         <w:rPr>
           <w:lang w:val="en-US"/>
         </w:rPr>
+        <w:t xml:space="preserve">    </w:t>
+      </w:r>
+      <w:proofErr w:type="gramStart"/>
+      <w:r>
+        <w:rPr>
+          <w:lang w:val="en-US"/>
+        </w:rPr>
+        <w:t>const</w:t>
+      </w:r>
+      <w:proofErr w:type="gramEnd"/>
+      <w:r>
+        <w:rPr>
+          <w:lang w:val="en-US"/>
+        </w:rPr>
+        <w:t xml:space="preserve"> headers = new Headers({ 'Content-Type': 'application/json' });</w:t>
+      </w:r>
+    </w:p>
+    <w:p>
+      <w:pPr>
+        <w:pStyle w:val="CodigoInsertado"/>
+        <w:rPr>
+          <w:lang w:val="en-US"/>
+        </w:rPr>
+      </w:pPr>
+      <w:r>
+        <w:rPr>
+          <w:lang w:val="en-US"/>
+        </w:rPr>
         <w:lastRenderedPageBreak/>
-        <w:t xml:space="preserve">    </w:t>
-      </w:r>
-      <w:proofErr w:type="gramStart"/>
-      <w:r>
-        <w:rPr>
-          <w:lang w:val="en-US"/>
-        </w:rPr>
-        <w:t>const</w:t>
-      </w:r>
-      <w:proofErr w:type="gramEnd"/>
-      <w:r>
-        <w:rPr>
-          <w:lang w:val="en-US"/>
-        </w:rPr>
-        <w:t xml:space="preserve"> headers = new Headers({ 'Content-Type': 'application/json' });</w:t>
-      </w:r>
-    </w:p>
-    <w:p>
-      <w:pPr>
-        <w:pStyle w:val="CodigoInsertado"/>
-        <w:rPr>
-          <w:lang w:val="en-US"/>
-        </w:rPr>
-      </w:pPr>
-      <w:r>
-        <w:rPr>
-          <w:lang w:val="en-US"/>
-        </w:rPr>
         <w:t xml:space="preserve">    </w:t>
       </w:r>
       <w:proofErr w:type="gramStart"/>
@@ -19359,6 +19372,7 @@
         <w:jc w:val="both"/>
       </w:pPr>
       <w:r>
+        <w:lastRenderedPageBreak/>
         <w:t xml:space="preserve">Y </w:t>
       </w:r>
     </w:p>
@@ -19760,12 +19774,1565 @@
       </w:pPr>
       <w:proofErr w:type="gramStart"/>
       <w:r>
+        <w:t>onSubmit</w:t>
+      </w:r>
+      <w:proofErr w:type="gramEnd"/>
+      <w:r>
+        <w:t xml:space="preserve"> (){</w:t>
+      </w:r>
+    </w:p>
+    <w:p>
+      <w:pPr>
+        <w:pStyle w:val="CodigoInsertado"/>
+      </w:pPr>
+      <w:r>
         <w:lastRenderedPageBreak/>
+        <w:t xml:space="preserve">    this.presupuesto = </w:t>
+      </w:r>
+      <w:proofErr w:type="gramStart"/>
+      <w:r>
+        <w:t>this.savePresupuesto(</w:t>
+      </w:r>
+      <w:proofErr w:type="gramEnd"/>
+      <w:r>
+        <w:t>);</w:t>
+      </w:r>
+    </w:p>
+    <w:p>
+      <w:pPr>
+        <w:pStyle w:val="CodigoInsertado"/>
+      </w:pPr>
+      <w:r>
+        <w:t xml:space="preserve">    </w:t>
+      </w:r>
+      <w:proofErr w:type="gramStart"/>
+      <w:r>
+        <w:t>this.presupuestoService.postPresupuesto(</w:t>
+      </w:r>
+      <w:proofErr w:type="gramEnd"/>
+      <w:r>
+        <w:t>this.presupuesto)</w:t>
+      </w:r>
+    </w:p>
+    <w:p>
+      <w:pPr>
+        <w:pStyle w:val="CodigoInsertado"/>
+      </w:pPr>
+      <w:r>
+        <w:t xml:space="preserve">     .</w:t>
+      </w:r>
+      <w:proofErr w:type="gramStart"/>
+      <w:r>
+        <w:t>subscribe(</w:t>
+      </w:r>
+      <w:proofErr w:type="gramEnd"/>
+      <w:r>
+        <w:t>newpres =&gt; { })</w:t>
+      </w:r>
+    </w:p>
+    <w:p>
+      <w:pPr>
+        <w:pStyle w:val="CodigoInsertado"/>
+      </w:pPr>
+      <w:r>
+        <w:t xml:space="preserve">  }</w:t>
+      </w:r>
+    </w:p>
+    <w:p>
+      <w:pPr>
+        <w:pStyle w:val="CodigoInsertado"/>
+      </w:pPr>
+    </w:p>
+    <w:p>
+      <w:pPr>
+        <w:pStyle w:val="subtitulo11"/>
+      </w:pPr>
+      <w:r>
+        <w:t>Servicio HTTP: GET</w:t>
+      </w:r>
+    </w:p>
+    <w:p>
+      <w:r>
+        <w:t>Vamos a mostrar la lista de presupuesto que hemos incorporado en firebaseio.com.</w:t>
+      </w:r>
+    </w:p>
+    <w:p>
+      <w:r>
+        <w:t>En src/app/servicios/presupuestos.service.ts:</w:t>
+      </w:r>
+    </w:p>
+    <w:p>
+      <w:pPr>
+        <w:pStyle w:val="CodigoInsertado"/>
+      </w:pPr>
+      <w:r>
+        <w:t xml:space="preserve"> … </w:t>
+      </w:r>
+    </w:p>
+    <w:p>
+      <w:pPr>
+        <w:pStyle w:val="CodigoInsertado"/>
+      </w:pPr>
+      <w:r>
+        <w:t>getPresupuestos () {</w:t>
+      </w:r>
+    </w:p>
+    <w:p>
+      <w:pPr>
+        <w:pStyle w:val="CodigoInsertado"/>
+        <w:rPr>
+          <w:lang w:val="en-US"/>
+        </w:rPr>
+      </w:pPr>
+      <w:r>
+        <w:rPr>
+          <w:lang w:val="en-US"/>
+        </w:rPr>
+        <w:t xml:space="preserve"> </w:t>
+      </w:r>
+      <w:proofErr w:type="gramStart"/>
+      <w:r>
+        <w:rPr>
+          <w:lang w:val="en-US"/>
+        </w:rPr>
+        <w:t>return</w:t>
+      </w:r>
+      <w:proofErr w:type="gramEnd"/>
+      <w:r>
+        <w:rPr>
+          <w:lang w:val="en-US"/>
+        </w:rPr>
+        <w:t xml:space="preserve"> this.http.get( this.presURL) .map( res =&gt; res.json()); </w:t>
+      </w:r>
+    </w:p>
+    <w:p>
+      <w:pPr>
+        <w:pStyle w:val="CodigoInsertado"/>
+      </w:pPr>
+      <w:r>
+        <w:t xml:space="preserve">} </w:t>
+      </w:r>
+    </w:p>
+    <w:p>
+      <w:pPr>
+        <w:pStyle w:val="CodigoInsertado"/>
+      </w:pPr>
+      <w:r>
+        <w:t>…</w:t>
+      </w:r>
+    </w:p>
+    <w:p/>
+    <w:p>
+      <w:r>
+        <w:t>Vamos a crear un componente para mostrar la lista de presupuesto obtenida con GET:</w:t>
+      </w:r>
+    </w:p>
+    <w:p>
+      <w:r>
+        <w:t>ng g c formreactivopresupuesto/listapres --spec false</w:t>
+      </w:r>
+    </w:p>
+    <w:p>
+      <w:r>
+        <w:t>Añadimos ruta en app.module.ts:</w:t>
+      </w:r>
+    </w:p>
+    <w:p>
+      <w:pPr>
+        <w:pStyle w:val="CodigoInsertado"/>
+        <w:rPr>
+          <w:lang w:val="en-US"/>
+        </w:rPr>
+      </w:pPr>
+      <w:r>
+        <w:rPr>
+          <w:lang w:val="en-US"/>
+        </w:rPr>
+        <w:t xml:space="preserve">… </w:t>
+      </w:r>
+    </w:p>
+    <w:p>
+      <w:pPr>
+        <w:pStyle w:val="CodigoInsertado"/>
+        <w:rPr>
+          <w:lang w:val="en-US"/>
+        </w:rPr>
+      </w:pPr>
+      <w:r>
+        <w:rPr>
+          <w:lang w:val="en-US"/>
+        </w:rPr>
+        <w:t>{path: 'presupuestos', component: PresupuestosComponent},</w:t>
+      </w:r>
+    </w:p>
+    <w:p>
+      <w:pPr>
+        <w:pStyle w:val="CodigoInsertado"/>
+        <w:rPr>
+          <w:lang w:val="en-US"/>
+        </w:rPr>
+      </w:pPr>
+      <w:r>
+        <w:rPr>
+          <w:lang w:val="en-US"/>
+        </w:rPr>
+        <w:t xml:space="preserve"> …</w:t>
+      </w:r>
+    </w:p>
+    <w:p>
+      <w:pPr>
+        <w:rPr>
+          <w:lang w:val="en-US"/>
+        </w:rPr>
+      </w:pPr>
+    </w:p>
+    <w:p>
+      <w:pPr>
+        <w:rPr>
+          <w:lang w:val="en-US"/>
+        </w:rPr>
+      </w:pPr>
+      <w:r>
+        <w:rPr>
+          <w:lang w:val="en-US"/>
+        </w:rPr>
+        <w:t xml:space="preserve">En </w:t>
+      </w:r>
+      <w:r>
+        <w:rPr>
+          <w:lang w:val="en-US"/>
+        </w:rPr>
+        <w:t>src/app/header/header.component.html</w:t>
+      </w:r>
+      <w:r>
+        <w:rPr>
+          <w:lang w:val="en-US"/>
+        </w:rPr>
+        <w:t>:</w:t>
+      </w:r>
+    </w:p>
+    <w:p>
+      <w:pPr>
+        <w:pStyle w:val="CodigoInsertado"/>
+        <w:rPr>
+          <w:lang w:val="en-US"/>
+        </w:rPr>
+      </w:pPr>
+      <w:r>
+        <w:rPr>
+          <w:lang w:val="en-US"/>
+        </w:rPr>
+        <w:t xml:space="preserve"> &lt;li class="nav-item" routerLinkActive="active"&gt; </w:t>
+      </w:r>
+    </w:p>
+    <w:p>
+      <w:pPr>
+        <w:pStyle w:val="CodigoInsertado"/>
+      </w:pPr>
+      <w:r>
+        <w:t>&lt;a class="nav-link" routerLink="</w:t>
+      </w:r>
+      <w:r>
+        <w:rPr>
+          <w:b/>
+        </w:rPr>
+        <w:t>/listapresupuestos</w:t>
+      </w:r>
+      <w:r>
+        <w:t>"&gt;Presupuestos &lt;/a&gt;</w:t>
+      </w:r>
+    </w:p>
+    <w:p>
+      <w:pPr>
+        <w:pStyle w:val="CodigoInsertado"/>
+      </w:pPr>
+      <w:r>
+        <w:t>&lt;/li&gt;</w:t>
+      </w:r>
+    </w:p>
+    <w:p/>
+    <w:p>
+      <w:r>
+        <w:t>En src/app/formreactivopresupuesto/listapres/listapres.component.ts</w:t>
+      </w:r>
+      <w:r>
+        <w:t xml:space="preserve"> creamos la tabla para mostrar los presupuestos</w:t>
+      </w:r>
+      <w:r>
+        <w:t>:</w:t>
+      </w:r>
+    </w:p>
+    <w:p>
+      <w:pPr>
+        <w:pStyle w:val="CodigoInsertado"/>
+      </w:pPr>
+      <w:r>
+        <w:t>&lt;h3&gt;Listado de Presupuestos&lt;/h3&gt;</w:t>
+      </w:r>
+    </w:p>
+    <w:p>
+      <w:pPr>
+        <w:pStyle w:val="CodigoInsertado"/>
+        <w:rPr>
+          <w:lang w:val="en-US"/>
+        </w:rPr>
+      </w:pPr>
+      <w:r>
+        <w:rPr>
+          <w:lang w:val="en-US"/>
+        </w:rPr>
+        <w:t>&lt;a class="btn btn-primary float-md-right" routerLink="/addpres"&gt;Añadir nuevo presupuesto&lt;/a&gt;</w:t>
+      </w:r>
+    </w:p>
+    <w:p>
+      <w:pPr>
+        <w:pStyle w:val="CodigoInsertado"/>
+        <w:rPr>
+          <w:lang w:val="en-US"/>
+        </w:rPr>
+      </w:pPr>
+      <w:r>
+        <w:rPr>
+          <w:lang w:val="en-US"/>
+        </w:rPr>
+        <w:t>&lt;br&gt;</w:t>
+      </w:r>
+    </w:p>
+    <w:p>
+      <w:pPr>
+        <w:pStyle w:val="CodigoInsertado"/>
+        <w:rPr>
+          <w:lang w:val="en-US"/>
+        </w:rPr>
+      </w:pPr>
+      <w:r>
+        <w:rPr>
+          <w:lang w:val="en-US"/>
+        </w:rPr>
+        <w:t xml:space="preserve">&lt;table class="table table-bordered table-striped tabla" style="margin-top: 40px;"&gt;  </w:t>
+      </w:r>
+    </w:p>
+    <w:p>
+      <w:pPr>
+        <w:pStyle w:val="CodigoInsertado"/>
+        <w:rPr>
+          <w:lang w:val="en-US"/>
+        </w:rPr>
+      </w:pPr>
+      <w:r>
+        <w:rPr>
+          <w:lang w:val="en-US"/>
+        </w:rPr>
+        <w:t xml:space="preserve">  &lt;thead&gt;</w:t>
+      </w:r>
+    </w:p>
+    <w:p>
+      <w:pPr>
+        <w:pStyle w:val="CodigoInsertado"/>
+        <w:rPr>
+          <w:lang w:val="en-US"/>
+        </w:rPr>
+      </w:pPr>
+      <w:r>
+        <w:rPr>
+          <w:lang w:val="en-US"/>
+        </w:rPr>
+        <w:t xml:space="preserve">    &lt;tr class="filters"&gt;</w:t>
+      </w:r>
+    </w:p>
+    <w:p>
+      <w:pPr>
+        <w:pStyle w:val="CodigoInsertado"/>
+        <w:rPr>
+          <w:lang w:val="en-US"/>
+        </w:rPr>
+      </w:pPr>
+      <w:r>
+        <w:rPr>
+          <w:lang w:val="en-US"/>
+        </w:rPr>
+        <w:t xml:space="preserve">      &lt;th&gt;Proveedor&lt;/th&gt;</w:t>
+      </w:r>
+    </w:p>
+    <w:p>
+      <w:pPr>
+        <w:pStyle w:val="CodigoInsertado"/>
+        <w:rPr>
+          <w:lang w:val="en-US"/>
+        </w:rPr>
+      </w:pPr>
+      <w:r>
+        <w:rPr>
+          <w:lang w:val="en-US"/>
+        </w:rPr>
+        <w:t xml:space="preserve">      &lt;th&gt;Fecha&lt;/th&gt;</w:t>
+      </w:r>
+    </w:p>
+    <w:p>
+      <w:pPr>
+        <w:pStyle w:val="CodigoInsertado"/>
+        <w:rPr>
+          <w:lang w:val="en-US"/>
+        </w:rPr>
+      </w:pPr>
+      <w:r>
+        <w:rPr>
+          <w:lang w:val="en-US"/>
+        </w:rPr>
+        <w:lastRenderedPageBreak/>
+        <w:t xml:space="preserve">      &lt;th&gt;Concepto&lt;/th&gt;</w:t>
+      </w:r>
+    </w:p>
+    <w:p>
+      <w:pPr>
+        <w:pStyle w:val="CodigoInsertado"/>
+        <w:rPr>
+          <w:lang w:val="en-US"/>
+        </w:rPr>
+      </w:pPr>
+      <w:r>
+        <w:rPr>
+          <w:lang w:val="en-US"/>
+        </w:rPr>
+        <w:t xml:space="preserve">      &lt;th class="text-right"&gt;Base&lt;/th&gt;</w:t>
+      </w:r>
+    </w:p>
+    <w:p>
+      <w:pPr>
+        <w:pStyle w:val="CodigoInsertado"/>
+        <w:rPr>
+          <w:lang w:val="en-US"/>
+        </w:rPr>
+      </w:pPr>
+      <w:r>
+        <w:rPr>
+          <w:lang w:val="en-US"/>
+        </w:rPr>
+        <w:t xml:space="preserve">      &lt;th class="text-right"&gt;IVA&lt;/th&gt;</w:t>
+      </w:r>
+    </w:p>
+    <w:p>
+      <w:pPr>
+        <w:pStyle w:val="CodigoInsertado"/>
+        <w:rPr>
+          <w:lang w:val="en-US"/>
+        </w:rPr>
+      </w:pPr>
+      <w:r>
+        <w:rPr>
+          <w:lang w:val="en-US"/>
+        </w:rPr>
+        <w:t xml:space="preserve">      &lt;th class="text-right"&gt;Total&lt;/th&gt;</w:t>
+      </w:r>
+    </w:p>
+    <w:p>
+      <w:pPr>
+        <w:pStyle w:val="CodigoInsertado"/>
+        <w:rPr>
+          <w:lang w:val="en-US"/>
+        </w:rPr>
+      </w:pPr>
+      <w:r>
+        <w:rPr>
+          <w:lang w:val="en-US"/>
+        </w:rPr>
+        <w:t xml:space="preserve">    &lt;/tr&gt;</w:t>
+      </w:r>
+    </w:p>
+    <w:p>
+      <w:pPr>
+        <w:pStyle w:val="CodigoInsertado"/>
+        <w:rPr>
+          <w:lang w:val="en-US"/>
+        </w:rPr>
+      </w:pPr>
+      <w:r>
+        <w:rPr>
+          <w:lang w:val="en-US"/>
+        </w:rPr>
+        <w:t xml:space="preserve">  &lt;/thead&gt;</w:t>
+      </w:r>
+    </w:p>
+    <w:p>
+      <w:pPr>
+        <w:pStyle w:val="CodigoInsertado"/>
+        <w:rPr>
+          <w:lang w:val="en-US"/>
+        </w:rPr>
+      </w:pPr>
+      <w:r>
+        <w:rPr>
+          <w:lang w:val="en-US"/>
+        </w:rPr>
+        <w:t xml:space="preserve">  &lt;tbody&gt;</w:t>
+      </w:r>
+    </w:p>
+    <w:p>
+      <w:pPr>
+        <w:pStyle w:val="CodigoInsertado"/>
+      </w:pPr>
+      <w:r>
+        <w:t xml:space="preserve">    &lt;tr *ngFor="let presupuesto of </w:t>
+      </w:r>
+      <w:r>
+        <w:rPr>
+          <w:b/>
+        </w:rPr>
+        <w:t>lista</w:t>
+      </w:r>
+      <w:r>
+        <w:rPr>
+          <w:b/>
+        </w:rPr>
+        <w:t>De</w:t>
+      </w:r>
+      <w:r>
+        <w:rPr>
+          <w:b/>
+        </w:rPr>
+        <w:t>Presupuestos</w:t>
+      </w:r>
+      <w:r>
+        <w:t xml:space="preserve"> </w:t>
+      </w:r>
+      <w:r>
+        <w:t>"&gt;</w:t>
+      </w:r>
+    </w:p>
+    <w:p>
+      <w:pPr>
+        <w:pStyle w:val="CodigoInsertado"/>
+      </w:pPr>
+      <w:r>
+        <w:t xml:space="preserve">      </w:t>
+      </w:r>
+      <w:r>
+        <w:t>&lt;</w:t>
+      </w:r>
+      <w:proofErr w:type="gramStart"/>
+      <w:r>
+        <w:t>td</w:t>
+      </w:r>
+      <w:proofErr w:type="gramEnd"/>
+      <w:r>
+        <w:t>&gt;{{ presupuesto.proveedor }}&lt;/td&gt;</w:t>
+      </w:r>
+    </w:p>
+    <w:p>
+      <w:pPr>
+        <w:pStyle w:val="CodigoInsertado"/>
+      </w:pPr>
+      <w:r>
+        <w:t xml:space="preserve">      &lt;</w:t>
+      </w:r>
+      <w:proofErr w:type="gramStart"/>
+      <w:r>
+        <w:t>td</w:t>
+      </w:r>
+      <w:proofErr w:type="gramEnd"/>
+      <w:r>
+        <w:t>&gt;{{ presupuesto.fecha | date:'dd-MM-yyyy' }}&lt;/td&gt;</w:t>
+      </w:r>
+    </w:p>
+    <w:p>
+      <w:pPr>
+        <w:pStyle w:val="CodigoInsertado"/>
+      </w:pPr>
+      <w:r>
+        <w:t xml:space="preserve">      &lt;</w:t>
+      </w:r>
+      <w:proofErr w:type="gramStart"/>
+      <w:r>
+        <w:t>td</w:t>
+      </w:r>
+      <w:proofErr w:type="gramEnd"/>
+      <w:r>
+        <w:t>&gt;{{ presupuesto.concepto }}&lt;/td&gt;</w:t>
+      </w:r>
+    </w:p>
+    <w:p>
+      <w:pPr>
+        <w:pStyle w:val="CodigoInsertado"/>
+      </w:pPr>
+      <w:r>
+        <w:t xml:space="preserve">      &lt;td class="text-right"</w:t>
+      </w:r>
+      <w:proofErr w:type="gramStart"/>
+      <w:r>
+        <w:t>&gt;{</w:t>
+      </w:r>
+      <w:proofErr w:type="gramEnd"/>
+      <w:r>
+        <w:t>{ presupuesto.base | number:'1.2-2' }}&lt;/td&gt;</w:t>
+      </w:r>
+    </w:p>
+    <w:p>
+      <w:pPr>
+        <w:pStyle w:val="CodigoInsertado"/>
+        <w:rPr>
+          <w:lang w:val="en-US"/>
+        </w:rPr>
+      </w:pPr>
+      <w:r>
+        <w:t xml:space="preserve">      </w:t>
+      </w:r>
+      <w:r>
+        <w:rPr>
+          <w:lang w:val="en-US"/>
+        </w:rPr>
+        <w:t>&lt;td class="text-right"</w:t>
+      </w:r>
+      <w:proofErr w:type="gramStart"/>
+      <w:r>
+        <w:rPr>
+          <w:lang w:val="en-US"/>
+        </w:rPr>
+        <w:t>&gt;{</w:t>
+      </w:r>
+      <w:proofErr w:type="gramEnd"/>
+      <w:r>
+        <w:rPr>
+          <w:lang w:val="en-US"/>
+        </w:rPr>
+        <w:t>{ presupuesto.iva | number:'1.2-2'}}&lt;/td&gt;</w:t>
+      </w:r>
+    </w:p>
+    <w:p>
+      <w:pPr>
+        <w:pStyle w:val="CodigoInsertado"/>
+        <w:rPr>
+          <w:lang w:val="en-US"/>
+        </w:rPr>
+      </w:pPr>
+      <w:r>
+        <w:rPr>
+          <w:lang w:val="en-US"/>
+        </w:rPr>
+        <w:t xml:space="preserve">      &lt;td class="text-right"</w:t>
+      </w:r>
+      <w:proofErr w:type="gramStart"/>
+      <w:r>
+        <w:rPr>
+          <w:lang w:val="en-US"/>
+        </w:rPr>
+        <w:t>&gt;{</w:t>
+      </w:r>
+      <w:proofErr w:type="gramEnd"/>
+      <w:r>
+        <w:rPr>
+          <w:lang w:val="en-US"/>
+        </w:rPr>
+        <w:t>{ presupuesto.total | number:'1.2-2'}}&lt;/td&gt;</w:t>
+      </w:r>
+    </w:p>
+    <w:p>
+      <w:pPr>
+        <w:pStyle w:val="CodigoInsertado"/>
+      </w:pPr>
+      <w:r>
+        <w:rPr>
+          <w:lang w:val="en-US"/>
+        </w:rPr>
+        <w:t xml:space="preserve">    </w:t>
+      </w:r>
+      <w:r>
+        <w:t>&lt;/tr&gt;</w:t>
+      </w:r>
+    </w:p>
+    <w:p>
+      <w:pPr>
+        <w:pStyle w:val="CodigoInsertado"/>
+      </w:pPr>
+      <w:r>
+        <w:t xml:space="preserve">  &lt;/tbody&gt;</w:t>
+      </w:r>
+    </w:p>
+    <w:p>
+      <w:pPr>
+        <w:pStyle w:val="CodigoInsertado"/>
+      </w:pPr>
+      <w:r>
+        <w:t>&lt;/table&gt;</w:t>
+      </w:r>
+    </w:p>
+    <w:p>
+      <w:pPr>
+        <w:pStyle w:val="CodigoInsertado"/>
+      </w:pPr>
+    </w:p>
+    <w:p/>
+    <w:p>
+      <w:r>
+        <w:t>En listapres.component.ts:</w:t>
+      </w:r>
+    </w:p>
+    <w:p/>
+    <w:p>
+      <w:pPr>
+        <w:pStyle w:val="CodigoInsertado"/>
+      </w:pPr>
+      <w:proofErr w:type="gramStart"/>
+      <w:r>
+        <w:t>import</w:t>
+      </w:r>
+      <w:proofErr w:type="gramEnd"/>
+      <w:r>
+        <w:t xml:space="preserve"> {PresupuestosService} from '../../servicios/presupuestos.service';</w:t>
+      </w:r>
+    </w:p>
+    <w:p>
+      <w:pPr>
+        <w:pStyle w:val="CodigoInsertado"/>
+      </w:pPr>
+      <w:r>
+        <w:t xml:space="preserve">… </w:t>
+      </w:r>
+    </w:p>
+    <w:p>
+      <w:pPr>
+        <w:pStyle w:val="CodigoInsertado"/>
+      </w:pPr>
+      <w:proofErr w:type="gramStart"/>
+      <w:r>
+        <w:rPr>
+          <w:b/>
+        </w:rPr>
+        <w:t>lista</w:t>
+      </w:r>
+      <w:r>
+        <w:rPr>
+          <w:b/>
+        </w:rPr>
+        <w:t>De</w:t>
+      </w:r>
+      <w:r>
+        <w:rPr>
+          <w:b/>
+        </w:rPr>
+        <w:t>Presupuestos</w:t>
+      </w:r>
+      <w:proofErr w:type="gramEnd"/>
+      <w:r>
+        <w:t xml:space="preserve">: any[] = []; </w:t>
+      </w:r>
+    </w:p>
+    <w:p>
+      <w:pPr>
+        <w:pStyle w:val="CodigoInsertado"/>
+      </w:pPr>
+      <w:r>
+        <w:t>…</w:t>
+      </w:r>
+    </w:p>
+    <w:p>
+      <w:pPr>
+        <w:pStyle w:val="CodigoInsertado"/>
+      </w:pPr>
+    </w:p>
+    <w:p/>
+    <w:p>
+      <w:r>
+        <w:t>En el constructor, declaramos el servicio y llamamos a su método getPresupuestos. Como este método nos devuelve un objeto con todos los presupuestos en el formato de Firebase, lo iteramos con un for para convertirlo en objetos individuales con una id. Esos objetos, los añadimos al array presupuestos del componente con el método JavaScript push.</w:t>
+      </w:r>
+    </w:p>
+    <w:p>
+      <w:pPr>
+        <w:pStyle w:val="CodigoInsertado"/>
+      </w:pPr>
+      <w:r>
+        <w:t xml:space="preserve">  </w:t>
+      </w:r>
+      <w:proofErr w:type="gramStart"/>
+      <w:r>
+        <w:t>constructor(</w:t>
+      </w:r>
+      <w:proofErr w:type="gramEnd"/>
+      <w:r>
+        <w:t>private presupuestosService: PresupuestosService) {</w:t>
+      </w:r>
+    </w:p>
+    <w:p>
+      <w:pPr>
+        <w:pStyle w:val="CodigoInsertado"/>
+      </w:pPr>
+      <w:r>
+        <w:t xml:space="preserve">    </w:t>
+      </w:r>
+      <w:proofErr w:type="gramStart"/>
+      <w:r>
+        <w:t>this.presupuestosService.getPresupuestos()</w:t>
+      </w:r>
+      <w:proofErr w:type="gramEnd"/>
+    </w:p>
+    <w:p>
+      <w:pPr>
+        <w:pStyle w:val="CodigoInsertado"/>
+      </w:pPr>
+      <w:r>
+        <w:t xml:space="preserve">        .</w:t>
+      </w:r>
+      <w:proofErr w:type="gramStart"/>
+      <w:r>
+        <w:t>subscribe(</w:t>
+      </w:r>
+      <w:proofErr w:type="gramEnd"/>
+      <w:r>
+        <w:t>presupuestos =&gt; {</w:t>
+      </w:r>
+    </w:p>
+    <w:p>
+      <w:pPr>
+        <w:pStyle w:val="CodigoInsertado"/>
+      </w:pPr>
+      <w:r>
+        <w:t xml:space="preserve">           </w:t>
+      </w:r>
+      <w:proofErr w:type="gramStart"/>
+      <w:r>
+        <w:t>for</w:t>
+      </w:r>
+      <w:proofErr w:type="gramEnd"/>
+      <w:r>
+        <w:t xml:space="preserve"> ( const id$ in presupuestos) {</w:t>
+      </w:r>
+    </w:p>
+    <w:p>
+      <w:pPr>
+        <w:pStyle w:val="CodigoInsertado"/>
+      </w:pPr>
+      <w:r>
+        <w:t xml:space="preserve">             </w:t>
+      </w:r>
+      <w:r>
+        <w:t>const p = presupuestos[id$];</w:t>
+      </w:r>
+    </w:p>
+    <w:p>
+      <w:pPr>
+        <w:pStyle w:val="CodigoInsertado"/>
+      </w:pPr>
+      <w:r>
+        <w:t xml:space="preserve">             p.id$ = id$;</w:t>
+      </w:r>
+    </w:p>
+    <w:p>
+      <w:pPr>
+        <w:pStyle w:val="CodigoInsertado"/>
+      </w:pPr>
+      <w:r>
+        <w:t xml:space="preserve">             this.</w:t>
+      </w:r>
+      <w:r>
+        <w:rPr>
+          <w:b/>
+        </w:rPr>
+        <w:t xml:space="preserve"> </w:t>
+      </w:r>
+      <w:r>
+        <w:rPr>
+          <w:b/>
+        </w:rPr>
+        <w:t>lista</w:t>
+      </w:r>
+      <w:r>
+        <w:rPr>
+          <w:b/>
+        </w:rPr>
+        <w:t>De</w:t>
+      </w:r>
+      <w:r>
+        <w:rPr>
+          <w:b/>
+        </w:rPr>
+        <w:t>Presupuestos</w:t>
+      </w:r>
+      <w:r>
+        <w:t>.push(presupuestos[id$]);</w:t>
+      </w:r>
+    </w:p>
+    <w:p>
+      <w:pPr>
+        <w:pStyle w:val="CodigoInsertado"/>
+      </w:pPr>
+      <w:r>
+        <w:t xml:space="preserve">          }</w:t>
+      </w:r>
+    </w:p>
+    <w:p>
+      <w:pPr>
+        <w:pStyle w:val="CodigoInsertado"/>
+      </w:pPr>
+      <w:r>
+        <w:t xml:space="preserve">        })</w:t>
+      </w:r>
+    </w:p>
+    <w:p>
+      <w:pPr>
+        <w:pStyle w:val="CodigoInsertado"/>
+      </w:pPr>
+      <w:r>
+        <w:t xml:space="preserve">  }</w:t>
+      </w:r>
+    </w:p>
+    <w:p>
+      <w:pPr>
+        <w:pStyle w:val="CodigoInsertado"/>
+      </w:pPr>
+    </w:p>
+    <w:p>
+      <w:pPr>
+        <w:pStyle w:val="subtitulo11"/>
+      </w:pPr>
+      <w:r>
+        <w:t>Servicio HTTP: PUT</w:t>
+      </w:r>
+    </w:p>
+    <w:p>
+      <w:r>
+        <w:t>Vamos a sustituir un presupuesto. Para ello necesitamos una nueva url y dos métodos en el servicio dedicado a presupuestos (app/servicios/presupuestos.service.ts):</w:t>
+      </w:r>
+    </w:p>
+    <w:p/>
+    <w:p>
+      <w:pPr>
+        <w:pStyle w:val="CodigoInsertado"/>
+      </w:pPr>
+      <w:r>
+        <w:t xml:space="preserve">presupuestoURL = 'https://comprasapp-fdc30.firebaseio.com/presupuestos';  </w:t>
+      </w:r>
+    </w:p>
+    <w:p>
+      <w:pPr>
+        <w:pStyle w:val="CodigoInsertado"/>
+      </w:pPr>
+      <w:r>
+        <w:t>…</w:t>
+      </w:r>
+    </w:p>
+    <w:p>
+      <w:pPr>
+        <w:pStyle w:val="CodigoInsertado"/>
+      </w:pPr>
+      <w:proofErr w:type="gramStart"/>
+      <w:r>
+        <w:t>getPresupuesto</w:t>
+      </w:r>
+      <w:proofErr w:type="gramEnd"/>
+      <w:r>
+        <w:t>($id:string){</w:t>
+      </w:r>
+    </w:p>
+    <w:p>
+      <w:pPr>
+        <w:pStyle w:val="CodigoInsertado"/>
+      </w:pPr>
+      <w:r>
+        <w:t xml:space="preserve">    </w:t>
+      </w:r>
+      <w:proofErr w:type="gramStart"/>
+      <w:r>
+        <w:t>const</w:t>
+      </w:r>
+      <w:proofErr w:type="gramEnd"/>
+      <w:r>
+        <w:t xml:space="preserve"> url = `${ this.presupuestoURL }/${ id$ }.json`; </w:t>
+      </w:r>
+    </w:p>
+    <w:p>
+      <w:pPr>
+        <w:pStyle w:val="CodigoInsertado"/>
+        <w:rPr>
+          <w:lang w:val="en-US"/>
+        </w:rPr>
+      </w:pPr>
+      <w:r>
+        <w:t xml:space="preserve">    </w:t>
+      </w:r>
+      <w:proofErr w:type="gramStart"/>
+      <w:r>
+        <w:rPr>
+          <w:lang w:val="en-US"/>
+        </w:rPr>
+        <w:t>return</w:t>
+      </w:r>
+      <w:proofErr w:type="gramEnd"/>
+      <w:r>
+        <w:rPr>
+          <w:lang w:val="en-US"/>
+        </w:rPr>
+        <w:t xml:space="preserve"> this.http.get( url) </w:t>
+      </w:r>
+    </w:p>
+    <w:p>
+      <w:pPr>
+        <w:pStyle w:val="CodigoInsertado"/>
+        <w:rPr>
+          <w:lang w:val="en-US"/>
+        </w:rPr>
+      </w:pPr>
+      <w:r>
+        <w:rPr>
+          <w:lang w:val="en-US"/>
+        </w:rPr>
+        <w:t xml:space="preserve">     .</w:t>
+      </w:r>
+      <w:proofErr w:type="gramStart"/>
+      <w:r>
+        <w:rPr>
+          <w:lang w:val="en-US"/>
+        </w:rPr>
+        <w:t>map(</w:t>
+      </w:r>
+      <w:proofErr w:type="gramEnd"/>
+      <w:r>
+        <w:rPr>
+          <w:lang w:val="en-US"/>
+        </w:rPr>
+        <w:t xml:space="preserve"> res =&gt; res.json());</w:t>
+      </w:r>
+    </w:p>
+    <w:p>
+      <w:pPr>
+        <w:pStyle w:val="CodigoInsertado"/>
+        <w:rPr>
+          <w:lang w:val="en-US"/>
+        </w:rPr>
+      </w:pPr>
+      <w:r>
+        <w:rPr>
+          <w:lang w:val="en-US"/>
+        </w:rPr>
+        <w:t xml:space="preserve">  }</w:t>
+      </w:r>
+    </w:p>
+    <w:p>
+      <w:pPr>
+        <w:pStyle w:val="CodigoInsertado"/>
+        <w:rPr>
+          <w:lang w:val="en-US"/>
+        </w:rPr>
+      </w:pPr>
+    </w:p>
+    <w:p>
+      <w:pPr>
+        <w:pStyle w:val="CodigoInsertado"/>
+        <w:rPr>
+          <w:lang w:val="en-US"/>
+        </w:rPr>
+      </w:pPr>
+      <w:r>
+        <w:rPr>
+          <w:lang w:val="en-US"/>
+        </w:rPr>
+        <w:t xml:space="preserve">  </w:t>
+      </w:r>
+      <w:proofErr w:type="gramStart"/>
+      <w:r>
+        <w:rPr>
+          <w:lang w:val="en-US"/>
+        </w:rPr>
+        <w:t>putPresupuesto(</w:t>
+      </w:r>
+      <w:proofErr w:type="gramEnd"/>
+      <w:r>
+        <w:rPr>
+          <w:lang w:val="en-US"/>
+        </w:rPr>
+        <w:t xml:space="preserve"> presupuesto: any, id$: string) {</w:t>
+      </w:r>
+    </w:p>
+    <w:p>
+      <w:pPr>
+        <w:pStyle w:val="CodigoInsertado"/>
+        <w:rPr>
+          <w:lang w:val="en-US"/>
+        </w:rPr>
+      </w:pPr>
+      <w:r>
+        <w:rPr>
+          <w:lang w:val="en-US"/>
+        </w:rPr>
+        <w:t xml:space="preserve">    const newpre = JSON.stringify(presupuesto);</w:t>
+      </w:r>
+    </w:p>
+    <w:p>
+      <w:pPr>
+        <w:pStyle w:val="CodigoInsertado"/>
+        <w:rPr>
+          <w:lang w:val="en-US"/>
+        </w:rPr>
+      </w:pPr>
+      <w:r>
+        <w:rPr>
+          <w:lang w:val="en-US"/>
+        </w:rPr>
+        <w:t xml:space="preserve">    </w:t>
+      </w:r>
+      <w:proofErr w:type="gramStart"/>
+      <w:r>
+        <w:rPr>
+          <w:lang w:val="en-US"/>
+        </w:rPr>
+        <w:t>const</w:t>
+      </w:r>
+      <w:proofErr w:type="gramEnd"/>
+      <w:r>
+        <w:rPr>
+          <w:lang w:val="en-US"/>
+        </w:rPr>
+        <w:t xml:space="preserve"> headers = new Headers({</w:t>
+      </w:r>
+    </w:p>
+    <w:p>
+      <w:pPr>
+        <w:pStyle w:val="CodigoInsertado"/>
+        <w:rPr>
+          <w:lang w:val="en-US"/>
+        </w:rPr>
+      </w:pPr>
+      <w:r>
+        <w:rPr>
+          <w:lang w:val="en-US"/>
+        </w:rPr>
+        <w:t xml:space="preserve">      'Content-Type': 'application/json'</w:t>
+      </w:r>
+    </w:p>
+    <w:p>
+      <w:pPr>
+        <w:pStyle w:val="CodigoInsertado"/>
+      </w:pPr>
+      <w:r>
+        <w:rPr>
+          <w:lang w:val="en-US"/>
+        </w:rPr>
+        <w:t xml:space="preserve">    </w:t>
+      </w:r>
+      <w:r>
+        <w:t>});</w:t>
+      </w:r>
+    </w:p>
+    <w:p>
+      <w:pPr>
+        <w:pStyle w:val="CodigoInsertado"/>
+      </w:pPr>
+    </w:p>
+    <w:p>
+      <w:pPr>
+        <w:pStyle w:val="CodigoInsertado"/>
+      </w:pPr>
+      <w:r>
+        <w:t xml:space="preserve">    </w:t>
+      </w:r>
+      <w:proofErr w:type="gramStart"/>
+      <w:r>
+        <w:t>const</w:t>
+      </w:r>
+      <w:proofErr w:type="gramEnd"/>
+      <w:r>
+        <w:t xml:space="preserve"> url = `${ this.presupuestoURL }/${ id$ }.json`;</w:t>
+      </w:r>
+    </w:p>
+    <w:p>
+      <w:pPr>
+        <w:pStyle w:val="CodigoInsertado"/>
+      </w:pPr>
+    </w:p>
+    <w:p>
+      <w:pPr>
+        <w:pStyle w:val="CodigoInsertado"/>
+        <w:rPr>
+          <w:lang w:val="en-US"/>
+        </w:rPr>
+      </w:pPr>
+      <w:r>
+        <w:t xml:space="preserve">    </w:t>
+      </w:r>
+      <w:proofErr w:type="gramStart"/>
+      <w:r>
+        <w:rPr>
+          <w:lang w:val="en-US"/>
+        </w:rPr>
+        <w:t>return</w:t>
+      </w:r>
+      <w:proofErr w:type="gramEnd"/>
+      <w:r>
+        <w:rPr>
+          <w:lang w:val="en-US"/>
+        </w:rPr>
+        <w:t xml:space="preserve"> this.http.put( url, newpre, {headers})</w:t>
+      </w:r>
+    </w:p>
+    <w:p>
+      <w:pPr>
+        <w:pStyle w:val="CodigoInsertado"/>
+        <w:rPr>
+          <w:lang w:val="en-US"/>
+        </w:rPr>
+      </w:pPr>
+      <w:r>
+        <w:rPr>
+          <w:lang w:val="en-US"/>
+        </w:rPr>
+        <w:t xml:space="preserve">      .</w:t>
+      </w:r>
+      <w:proofErr w:type="gramStart"/>
+      <w:r>
+        <w:rPr>
+          <w:lang w:val="en-US"/>
+        </w:rPr>
+        <w:t>map(</w:t>
+      </w:r>
+      <w:proofErr w:type="gramEnd"/>
+      <w:r>
+        <w:rPr>
+          <w:lang w:val="en-US"/>
+        </w:rPr>
+        <w:t xml:space="preserve"> res =&gt; {</w:t>
+      </w:r>
+    </w:p>
+    <w:p>
+      <w:pPr>
+        <w:pStyle w:val="CodigoInsertado"/>
+        <w:rPr>
+          <w:lang w:val="en-US"/>
+        </w:rPr>
+      </w:pPr>
+      <w:r>
+        <w:rPr>
+          <w:lang w:val="en-US"/>
+        </w:rPr>
+        <w:t xml:space="preserve">        </w:t>
+      </w:r>
+      <w:proofErr w:type="gramStart"/>
+      <w:r>
+        <w:rPr>
+          <w:lang w:val="en-US"/>
+        </w:rPr>
+        <w:t>console.log(</w:t>
+      </w:r>
+      <w:proofErr w:type="gramEnd"/>
+      <w:r>
+        <w:rPr>
+          <w:lang w:val="en-US"/>
+        </w:rPr>
+        <w:t>res.json());</w:t>
+      </w:r>
+    </w:p>
+    <w:p>
+      <w:pPr>
+        <w:pStyle w:val="CodigoInsertado"/>
+        <w:rPr>
+          <w:lang w:val="en-US"/>
+        </w:rPr>
+      </w:pPr>
+      <w:r>
+        <w:rPr>
+          <w:lang w:val="en-US"/>
+        </w:rPr>
+        <w:t xml:space="preserve">        </w:t>
+      </w:r>
+      <w:proofErr w:type="gramStart"/>
+      <w:r>
+        <w:rPr>
+          <w:lang w:val="en-US"/>
+        </w:rPr>
+        <w:t>return</w:t>
+      </w:r>
+      <w:proofErr w:type="gramEnd"/>
+      <w:r>
+        <w:rPr>
+          <w:lang w:val="en-US"/>
+        </w:rPr>
+        <w:t xml:space="preserve"> res.json();</w:t>
+      </w:r>
+    </w:p>
+    <w:p>
+      <w:pPr>
+        <w:pStyle w:val="CodigoInsertado"/>
+      </w:pPr>
+      <w:r>
+        <w:rPr>
+          <w:lang w:val="en-US"/>
+        </w:rPr>
+        <w:t xml:space="preserve">        </w:t>
+      </w:r>
+      <w:r>
+        <w:t>})</w:t>
+      </w:r>
+    </w:p>
+    <w:p>
+      <w:pPr>
+        <w:pStyle w:val="CodigoInsertado"/>
+      </w:pPr>
+      <w:r>
+        <w:t xml:space="preserve">  }</w:t>
+      </w:r>
+    </w:p>
+    <w:p>
+      <w:pPr>
+        <w:pStyle w:val="CodigoInsertado"/>
+      </w:pPr>
+    </w:p>
+    <w:p>
+      <w:r>
+        <w:t>Para utilizar estos servicios para modificaciones creamos un nuevo componente:</w:t>
+      </w:r>
+    </w:p>
+    <w:p>
+      <w:r>
+        <w:t>ng g c formreactivepresupuesto/editpres -- spec false</w:t>
+      </w:r>
+    </w:p>
+    <w:p>
+      <w:pPr>
+        <w:pStyle w:val="CodigoInsertado"/>
+      </w:pPr>
+    </w:p>
+    <w:p>
+      <w:r>
+        <w:t>En app.module.ts:</w:t>
+      </w:r>
+    </w:p>
+    <w:p>
+      <w:pPr>
+        <w:pStyle w:val="CodigoInsertado"/>
+      </w:pPr>
+      <w:r>
+        <w:t>{path: 'editpres/:id', component: EditpresComponent},</w:t>
+      </w:r>
+    </w:p>
+    <w:p>
+      <w:pPr>
+        <w:pStyle w:val="CodigoInsertado"/>
+      </w:pPr>
+      <w:r>
+        <w:t>…</w:t>
+      </w:r>
+    </w:p>
+    <w:p>
+      <w:pPr>
+        <w:pStyle w:val="CodigoInsertado"/>
+      </w:pPr>
+    </w:p>
+    <w:p>
+      <w:r>
+        <w:t xml:space="preserve">En </w:t>
+      </w:r>
+      <w:r>
+        <w:t>editpres.component.ts:</w:t>
+      </w:r>
+    </w:p>
+    <w:p>
+      <w:pPr>
+        <w:pStyle w:val="CodigoInsertado"/>
+        <w:rPr>
+          <w:lang w:val="en-US"/>
+        </w:rPr>
+      </w:pPr>
+      <w:proofErr w:type="gramStart"/>
+      <w:r>
+        <w:rPr>
+          <w:lang w:val="en-US"/>
+        </w:rPr>
+        <w:t>constructor(</w:t>
+      </w:r>
+      <w:proofErr w:type="gramEnd"/>
+      <w:r>
+        <w:rPr>
+          <w:lang w:val="en-US"/>
+        </w:rPr>
+        <w:t>private pf: FormBuilder,</w:t>
+      </w:r>
+    </w:p>
+    <w:p>
+      <w:pPr>
+        <w:pStyle w:val="CodigoInsertado"/>
+        <w:rPr>
+          <w:lang w:val="en-US"/>
+        </w:rPr>
+      </w:pPr>
+      <w:r>
+        <w:rPr>
+          <w:lang w:val="en-US"/>
+        </w:rPr>
+        <w:t xml:space="preserve">              </w:t>
+      </w:r>
+      <w:proofErr w:type="gramStart"/>
+      <w:r>
+        <w:rPr>
+          <w:lang w:val="en-US"/>
+        </w:rPr>
+        <w:t>private</w:t>
+      </w:r>
+      <w:proofErr w:type="gramEnd"/>
+      <w:r>
+        <w:rPr>
+          <w:lang w:val="en-US"/>
+        </w:rPr>
+        <w:t xml:space="preserve"> presupuestoService: PresupuestosService,</w:t>
+      </w:r>
+    </w:p>
+    <w:p>
+      <w:pPr>
+        <w:pStyle w:val="CodigoInsertado"/>
+        <w:rPr>
+          <w:lang w:val="en-US"/>
+        </w:rPr>
+      </w:pPr>
+      <w:r>
+        <w:rPr>
+          <w:lang w:val="en-US"/>
+        </w:rPr>
+        <w:t xml:space="preserve">              </w:t>
+      </w:r>
+      <w:proofErr w:type="gramStart"/>
+      <w:r>
+        <w:rPr>
+          <w:lang w:val="en-US"/>
+        </w:rPr>
+        <w:t>private</w:t>
+      </w:r>
+      <w:proofErr w:type="gramEnd"/>
+      <w:r>
+        <w:rPr>
+          <w:lang w:val="en-US"/>
+        </w:rPr>
+        <w:t xml:space="preserve"> router: Router,</w:t>
+      </w:r>
+    </w:p>
+    <w:p>
+      <w:pPr>
+        <w:pStyle w:val="CodigoInsertado"/>
+        <w:rPr>
+          <w:lang w:val="en-US"/>
+        </w:rPr>
+      </w:pPr>
+      <w:r>
+        <w:rPr>
+          <w:lang w:val="en-US"/>
+        </w:rPr>
+        <w:lastRenderedPageBreak/>
+        <w:t xml:space="preserve">              private activatedRouter: ActivatedRoute) {</w:t>
+      </w:r>
+    </w:p>
+    <w:p>
+      <w:pPr>
+        <w:pStyle w:val="CodigoInsertado"/>
+        <w:rPr>
+          <w:lang w:val="en-US"/>
+        </w:rPr>
+      </w:pPr>
+      <w:r>
+        <w:rPr>
+          <w:lang w:val="en-US"/>
+        </w:rPr>
+        <w:t xml:space="preserve">      this.activatedRouter.params</w:t>
+      </w:r>
+    </w:p>
+    <w:p>
+      <w:pPr>
+        <w:pStyle w:val="CodigoInsertado"/>
+        <w:rPr>
+          <w:lang w:val="en-US"/>
+        </w:rPr>
+      </w:pPr>
+      <w:r>
+        <w:rPr>
+          <w:lang w:val="en-US"/>
+        </w:rPr>
+        <w:t xml:space="preserve">        .</w:t>
+      </w:r>
+      <w:proofErr w:type="gramStart"/>
+      <w:r>
+        <w:rPr>
+          <w:lang w:val="en-US"/>
+        </w:rPr>
+        <w:t>subscribe(</w:t>
+      </w:r>
+      <w:proofErr w:type="gramEnd"/>
+      <w:r>
+        <w:rPr>
+          <w:lang w:val="en-US"/>
+        </w:rPr>
+        <w:t xml:space="preserve"> parametros =&gt; {</w:t>
+      </w:r>
+    </w:p>
+    <w:p>
+      <w:pPr>
+        <w:pStyle w:val="CodigoInsertado"/>
+      </w:pPr>
+      <w:r>
+        <w:rPr>
+          <w:lang w:val="en-US"/>
+        </w:rPr>
+        <w:t xml:space="preserve">          </w:t>
+      </w:r>
+      <w:r>
+        <w:t>this.id = parametros['id'];</w:t>
+      </w:r>
+    </w:p>
+    <w:p>
+      <w:pPr>
+        <w:pStyle w:val="CodigoInsertado"/>
+      </w:pPr>
+      <w:r>
+        <w:t xml:space="preserve">            </w:t>
+      </w:r>
+      <w:proofErr w:type="gramStart"/>
+      <w:r>
+        <w:t>this.presupuestoService.getPresupuesto(</w:t>
+      </w:r>
+      <w:proofErr w:type="gramEnd"/>
+      <w:r>
+        <w:t xml:space="preserve"> this.id)</w:t>
+      </w:r>
+    </w:p>
+    <w:p>
+      <w:pPr>
+        <w:pStyle w:val="CodigoInsertado"/>
+      </w:pPr>
+      <w:r>
+        <w:t xml:space="preserve">              .</w:t>
+      </w:r>
+      <w:proofErr w:type="gramStart"/>
+      <w:r>
+        <w:t>subscribe(</w:t>
+      </w:r>
+      <w:proofErr w:type="gramEnd"/>
+      <w:r>
+        <w:t xml:space="preserve"> unPresupuesto =&gt; this.presupuesto = unPresupuesto)</w:t>
+      </w:r>
+    </w:p>
+    <w:p>
+      <w:pPr>
+        <w:pStyle w:val="CodigoInsertado"/>
+      </w:pPr>
+      <w:r>
+        <w:t xml:space="preserve">        });</w:t>
+      </w:r>
+    </w:p>
+    <w:p>
+      <w:pPr>
+        <w:pStyle w:val="CodigoInsertado"/>
+      </w:pPr>
+      <w:r>
+        <w:t xml:space="preserve">  }</w:t>
+      </w:r>
+    </w:p>
+    <w:p>
+      <w:pPr>
+        <w:pStyle w:val="CodigoInsertado"/>
+      </w:pPr>
+      <w:r>
+        <w:t xml:space="preserve">  </w:t>
+      </w:r>
+      <w:proofErr w:type="gramStart"/>
+      <w:r>
         <w:t>onSubmit</w:t>
       </w:r>
       <w:proofErr w:type="gramEnd"/>
       <w:r>
-        <w:t xml:space="preserve"> (){</w:t>
+        <w:t>() {</w:t>
       </w:r>
     </w:p>
     <w:p>
@@ -19793,19 +21360,19 @@
       </w:r>
       <w:proofErr w:type="gramStart"/>
       <w:r>
-        <w:t>this.presupuestoService.postPresupuesto(</w:t>
-      </w:r>
-      <w:proofErr w:type="gramEnd"/>
-      <w:r>
-        <w:t>this.presupuesto)</w:t>
-      </w:r>
-    </w:p>
-    <w:p>
-      <w:pPr>
-        <w:pStyle w:val="CodigoInsertado"/>
-      </w:pPr>
-      <w:r>
-        <w:t xml:space="preserve">     .</w:t>
+        <w:t>this.presupuestoService.putPresupuesto(</w:t>
+      </w:r>
+      <w:proofErr w:type="gramEnd"/>
+      <w:r>
+        <w:t xml:space="preserve"> this.presupuesto, this.id )</w:t>
+      </w:r>
+    </w:p>
+    <w:p>
+      <w:pPr>
+        <w:pStyle w:val="CodigoInsertado"/>
+      </w:pPr>
+      <w:r>
+        <w:t xml:space="preserve">        .</w:t>
       </w:r>
       <w:proofErr w:type="gramStart"/>
       <w:r>
@@ -19813,8 +21380,37 @@
       </w:r>
       <w:proofErr w:type="gramEnd"/>
       <w:r>
-        <w:t>newpres =&gt; { })</w:t>
-      </w:r>
+        <w:t>newpre =&gt; {</w:t>
+      </w:r>
+    </w:p>
+    <w:p>
+      <w:pPr>
+        <w:pStyle w:val="CodigoInsertado"/>
+      </w:pPr>
+      <w:r>
+        <w:t xml:space="preserve">          </w:t>
+      </w:r>
+      <w:proofErr w:type="gramStart"/>
+      <w:r>
+        <w:t>this.router.navigate(</w:t>
+      </w:r>
+      <w:proofErr w:type="gramEnd"/>
+      <w:r>
+        <w:t>['/listapresupuestos'])</w:t>
+      </w:r>
+    </w:p>
+    <w:p>
+      <w:pPr>
+        <w:pStyle w:val="CodigoInsertado"/>
+      </w:pPr>
+      <w:r>
+        <w:t xml:space="preserve">        })</w:t>
+      </w:r>
+    </w:p>
+    <w:p>
+      <w:pPr>
+        <w:pStyle w:val="CodigoInsertado"/>
+      </w:pPr>
     </w:p>
     <w:p>
       <w:pPr>
@@ -19831,50 +21427,67 @@
     </w:p>
     <w:p>
       <w:pPr>
+        <w:pStyle w:val="CodigoInsertado"/>
+      </w:pPr>
+    </w:p>
+    <w:p>
+      <w:pPr>
         <w:pStyle w:val="subtitulo11"/>
       </w:pPr>
       <w:r>
-        <w:t>Servicio HTTP: GET</w:t>
-      </w:r>
-    </w:p>
-    <w:p>
-      <w:r>
-        <w:t>Vamos a mostrar la lista de presupuesto que hemos incorporado en firebaseio.com.</w:t>
-      </w:r>
-    </w:p>
-    <w:p>
-      <w:r>
-        <w:t>En src/app/servicios/presupuestos.service.ts:</w:t>
-      </w:r>
-    </w:p>
-    <w:p>
-      <w:pPr>
-        <w:pStyle w:val="CodigoInsertado"/>
-      </w:pPr>
-      <w:r>
-        <w:t xml:space="preserve"> … </w:t>
-      </w:r>
-    </w:p>
-    <w:p>
-      <w:pPr>
-        <w:pStyle w:val="CodigoInsertado"/>
-      </w:pPr>
-      <w:r>
-        <w:t>getPresupuestos () {</w:t>
-      </w:r>
-    </w:p>
-    <w:p>
-      <w:pPr>
-        <w:pStyle w:val="CodigoInsertado"/>
-        <w:rPr>
-          <w:lang w:val="en-US"/>
-        </w:rPr>
-      </w:pPr>
-      <w:r>
-        <w:rPr>
-          <w:lang w:val="en-US"/>
-        </w:rPr>
-        <w:t xml:space="preserve"> </w:t>
+        <w:t>Servicio HTTP: DELETE</w:t>
+      </w:r>
+    </w:p>
+    <w:p/>
+    <w:p>
+      <w:r>
+        <w:t>En servicios/presupuestos.service.ts:</w:t>
+      </w:r>
+    </w:p>
+    <w:p>
+      <w:pPr>
+        <w:pStyle w:val="CodigoInsertado"/>
+      </w:pPr>
+      <w:r>
+        <w:t xml:space="preserve">  </w:t>
+      </w:r>
+      <w:proofErr w:type="gramStart"/>
+      <w:r>
+        <w:rPr>
+          <w:b/>
+        </w:rPr>
+        <w:t>delPresupuesto</w:t>
+      </w:r>
+      <w:proofErr w:type="gramEnd"/>
+      <w:r>
+        <w:t xml:space="preserve"> ( id$: string ) {</w:t>
+      </w:r>
+    </w:p>
+    <w:p>
+      <w:pPr>
+        <w:pStyle w:val="CodigoInsertado"/>
+      </w:pPr>
+      <w:r>
+        <w:t xml:space="preserve">  </w:t>
+      </w:r>
+      <w:proofErr w:type="gramStart"/>
+      <w:r>
+        <w:t>const</w:t>
+      </w:r>
+      <w:proofErr w:type="gramEnd"/>
+      <w:r>
+        <w:t xml:space="preserve"> url = `${ this.preURL }/${ id$ }.json`;</w:t>
+      </w:r>
+    </w:p>
+    <w:p>
+      <w:pPr>
+        <w:pStyle w:val="CodigoInsertado"/>
+        <w:rPr>
+          <w:lang w:val="en-US"/>
+        </w:rPr>
+      </w:pPr>
+      <w:r>
+        <w:t xml:space="preserve">  </w:t>
       </w:r>
       <w:proofErr w:type="gramStart"/>
       <w:r>
@@ -19888,1846 +21501,247 @@
         <w:rPr>
           <w:lang w:val="en-US"/>
         </w:rPr>
-        <w:t xml:space="preserve"> this.http.get( this.presURL) .map( res =&gt; res.json()); </w:t>
-      </w:r>
-    </w:p>
-    <w:p>
-      <w:pPr>
-        <w:pStyle w:val="CodigoInsertado"/>
-      </w:pPr>
-      <w:r>
-        <w:t xml:space="preserve">} </w:t>
-      </w:r>
-    </w:p>
-    <w:p>
-      <w:pPr>
-        <w:pStyle w:val="CodigoInsertado"/>
-      </w:pPr>
-      <w:r>
-        <w:t>…</w:t>
-      </w:r>
-    </w:p>
-    <w:p/>
-    <w:p>
-      <w:r>
-        <w:t>Vamos a crear un componente para mostrar la lista de presupuesto obtenida con GET:</w:t>
-      </w:r>
-    </w:p>
-    <w:p>
-      <w:r>
-        <w:t>ng g c formreactivopresupuesto/listapres --spec false</w:t>
-      </w:r>
-    </w:p>
-    <w:p>
-      <w:r>
-        <w:t>Añadimos ruta en app.module.ts:</w:t>
-      </w:r>
-    </w:p>
-    <w:p>
-      <w:pPr>
-        <w:pStyle w:val="CodigoInsertado"/>
-        <w:rPr>
-          <w:lang w:val="en-US"/>
-        </w:rPr>
-      </w:pPr>
-      <w:r>
-        <w:rPr>
-          <w:lang w:val="en-US"/>
-        </w:rPr>
-        <w:t xml:space="preserve">… </w:t>
-      </w:r>
-    </w:p>
-    <w:p>
-      <w:pPr>
-        <w:pStyle w:val="CodigoInsertado"/>
-        <w:rPr>
-          <w:lang w:val="en-US"/>
-        </w:rPr>
-      </w:pPr>
-      <w:r>
-        <w:rPr>
-          <w:lang w:val="en-US"/>
-        </w:rPr>
-        <w:t>{path: 'presupuestos', component: PresupuestosComponent},</w:t>
-      </w:r>
-    </w:p>
-    <w:p>
-      <w:pPr>
-        <w:pStyle w:val="CodigoInsertado"/>
-        <w:rPr>
-          <w:lang w:val="en-US"/>
-        </w:rPr>
-      </w:pPr>
-      <w:r>
-        <w:rPr>
-          <w:lang w:val="en-US"/>
-        </w:rPr>
-        <w:t xml:space="preserve"> …</w:t>
-      </w:r>
-    </w:p>
-    <w:p>
-      <w:pPr>
-        <w:rPr>
-          <w:lang w:val="en-US"/>
-        </w:rPr>
-      </w:pPr>
-    </w:p>
-    <w:p>
-      <w:pPr>
-        <w:rPr>
-          <w:lang w:val="en-US"/>
-        </w:rPr>
-      </w:pPr>
-      <w:r>
-        <w:rPr>
-          <w:lang w:val="en-US"/>
-        </w:rPr>
-        <w:t xml:space="preserve">En </w:t>
-      </w:r>
-      <w:r>
-        <w:rPr>
-          <w:lang w:val="en-US"/>
-        </w:rPr>
-        <w:t>src/app/header/header.component.html</w:t>
-      </w:r>
-      <w:r>
-        <w:rPr>
-          <w:lang w:val="en-US"/>
-        </w:rPr>
-        <w:t>:</w:t>
-      </w:r>
-    </w:p>
-    <w:p>
-      <w:pPr>
-        <w:pStyle w:val="CodigoInsertado"/>
-        <w:rPr>
-          <w:lang w:val="en-US"/>
-        </w:rPr>
-      </w:pPr>
-      <w:r>
-        <w:rPr>
-          <w:lang w:val="en-US"/>
-        </w:rPr>
-        <w:t xml:space="preserve"> &lt;li class="nav-item" routerLinkActive="active"&gt; </w:t>
-      </w:r>
-    </w:p>
-    <w:p>
-      <w:pPr>
-        <w:pStyle w:val="CodigoInsertado"/>
-      </w:pPr>
-      <w:r>
-        <w:t>&lt;a class="nav-link" routerLink="</w:t>
+        <w:t xml:space="preserve"> this.http.delete( url )</w:t>
+      </w:r>
+    </w:p>
+    <w:p>
+      <w:pPr>
+        <w:pStyle w:val="CodigoInsertado"/>
+      </w:pPr>
+      <w:r>
+        <w:rPr>
+          <w:lang w:val="en-US"/>
+        </w:rPr>
+        <w:t xml:space="preserve">    </w:t>
+      </w:r>
+      <w:r>
+        <w:t>.</w:t>
+      </w:r>
+      <w:proofErr w:type="gramStart"/>
+      <w:r>
+        <w:t>map(</w:t>
+      </w:r>
+      <w:proofErr w:type="gramEnd"/>
+      <w:r>
+        <w:t xml:space="preserve"> res =&gt; res.json());</w:t>
+      </w:r>
+    </w:p>
+    <w:p>
+      <w:pPr>
+        <w:pStyle w:val="CodigoInsertado"/>
+      </w:pPr>
+      <w:r>
+        <w:t xml:space="preserve">  }</w:t>
+      </w:r>
+    </w:p>
+    <w:p>
+      <w:pPr>
+        <w:pStyle w:val="CodigoInsertado"/>
+      </w:pPr>
+    </w:p>
+    <w:p>
+      <w:pPr>
+        <w:pStyle w:val="CodigoInsertado"/>
+      </w:pPr>
+      <w:r>
+        <w:t xml:space="preserve">  </w:t>
       </w:r>
       <w:r>
         <w:rPr>
           <w:b/>
         </w:rPr>
-        <w:t>/listapresupuestos</w:t>
-      </w:r>
-      <w:r>
-        <w:t>"&gt;Presupuestos &lt;/a&gt;</w:t>
-      </w:r>
-    </w:p>
-    <w:p>
-      <w:pPr>
-        <w:pStyle w:val="CodigoInsertado"/>
-      </w:pPr>
-      <w:r>
-        <w:t>&lt;/li&gt;</w:t>
-      </w:r>
-    </w:p>
-    <w:p/>
-    <w:p>
-      <w:r>
-        <w:t>En src/app/formreactivopresupuesto/listapres/listapres.component.ts</w:t>
-      </w:r>
-      <w:r>
-        <w:t xml:space="preserve"> creamos la tabla para mostrar los presupuestos</w:t>
-      </w:r>
-      <w:r>
-        <w:t>:</w:t>
-      </w:r>
-    </w:p>
-    <w:p>
-      <w:pPr>
-        <w:pStyle w:val="CodigoInsertado"/>
-      </w:pPr>
-      <w:r>
-        <w:t>&lt;h3&gt;Listado de Presupuestos&lt;/h3&gt;</w:t>
-      </w:r>
-    </w:p>
-    <w:p>
-      <w:pPr>
-        <w:pStyle w:val="CodigoInsertado"/>
-        <w:rPr>
-          <w:lang w:val="en-US"/>
-        </w:rPr>
-      </w:pPr>
-      <w:r>
-        <w:rPr>
-          <w:lang w:val="en-US"/>
-        </w:rPr>
-        <w:t>&lt;a class="btn btn-primary float-md-right" routerLink="/addpres"&gt;Añadir nuevo presupuesto&lt;/a&gt;</w:t>
-      </w:r>
-    </w:p>
-    <w:p>
-      <w:pPr>
-        <w:pStyle w:val="CodigoInsertado"/>
-        <w:rPr>
-          <w:lang w:val="en-US"/>
-        </w:rPr>
-      </w:pPr>
-      <w:r>
-        <w:rPr>
-          <w:lang w:val="en-US"/>
-        </w:rPr>
-        <w:t>&lt;br&gt;</w:t>
-      </w:r>
-    </w:p>
-    <w:p>
-      <w:pPr>
-        <w:pStyle w:val="CodigoInsertado"/>
-        <w:rPr>
-          <w:lang w:val="en-US"/>
-        </w:rPr>
-      </w:pPr>
-      <w:r>
-        <w:rPr>
-          <w:lang w:val="en-US"/>
-        </w:rPr>
-        <w:t xml:space="preserve">&lt;table class="table table-bordered table-striped tabla" style="margin-top: 40px;"&gt;  </w:t>
-      </w:r>
-    </w:p>
-    <w:p>
-      <w:pPr>
-        <w:pStyle w:val="CodigoInsertado"/>
-        <w:rPr>
-          <w:lang w:val="en-US"/>
-        </w:rPr>
-      </w:pPr>
-      <w:r>
-        <w:rPr>
-          <w:lang w:val="en-US"/>
-        </w:rPr>
-        <w:t xml:space="preserve">  &lt;thead&gt;</w:t>
-      </w:r>
-    </w:p>
-    <w:p>
-      <w:pPr>
-        <w:pStyle w:val="CodigoInsertado"/>
-        <w:rPr>
-          <w:lang w:val="en-US"/>
-        </w:rPr>
-      </w:pPr>
-      <w:r>
-        <w:rPr>
-          <w:lang w:val="en-US"/>
-        </w:rPr>
-        <w:t xml:space="preserve">    &lt;tr class="filters"&gt;</w:t>
-      </w:r>
-    </w:p>
-    <w:p>
-      <w:pPr>
-        <w:pStyle w:val="CodigoInsertado"/>
-        <w:rPr>
-          <w:lang w:val="en-US"/>
-        </w:rPr>
-      </w:pPr>
-      <w:r>
-        <w:rPr>
-          <w:lang w:val="en-US"/>
-        </w:rPr>
-        <w:t xml:space="preserve">      &lt;th&gt;Proveedor&lt;/th&gt;</w:t>
-      </w:r>
-    </w:p>
-    <w:p>
-      <w:pPr>
-        <w:pStyle w:val="CodigoInsertado"/>
-        <w:rPr>
-          <w:lang w:val="en-US"/>
-        </w:rPr>
-      </w:pPr>
-      <w:r>
-        <w:rPr>
-          <w:lang w:val="en-US"/>
-        </w:rPr>
+        <w:t>eliminarPresupuesto</w:t>
+      </w:r>
+      <w:r>
+        <w:t>(id$) {</w:t>
+      </w:r>
+    </w:p>
+    <w:p>
+      <w:pPr>
+        <w:pStyle w:val="CodigoInsertado"/>
+      </w:pPr>
+      <w:r>
+        <w:t xml:space="preserve">  </w:t>
+      </w:r>
+      <w:proofErr w:type="gramStart"/>
+      <w:r>
+        <w:t>this.presupuestosService.</w:t>
+      </w:r>
+      <w:r>
+        <w:rPr>
+          <w:b/>
+        </w:rPr>
+        <w:t>delPresupuesto</w:t>
+      </w:r>
+      <w:r>
+        <w:t>(</w:t>
+      </w:r>
+      <w:proofErr w:type="gramEnd"/>
+      <w:r>
+        <w:t>id$)</w:t>
+      </w:r>
+    </w:p>
+    <w:p>
+      <w:pPr>
+        <w:pStyle w:val="CodigoInsertado"/>
+      </w:pPr>
+      <w:r>
+        <w:t xml:space="preserve">    .</w:t>
+      </w:r>
+      <w:proofErr w:type="gramStart"/>
+      <w:r>
+        <w:t>subscribe(</w:t>
+      </w:r>
+      <w:proofErr w:type="gramEnd"/>
+      <w:r>
+        <w:t xml:space="preserve"> res =&gt; {</w:t>
+      </w:r>
+    </w:p>
+    <w:p>
+      <w:pPr>
+        <w:pStyle w:val="CodigoInsertado"/>
+      </w:pPr>
+      <w:r>
+        <w:t xml:space="preserve">      this.listaDePresupuestos = [];</w:t>
+      </w:r>
+    </w:p>
+    <w:p>
+      <w:pPr>
+        <w:pStyle w:val="CodigoInsertado"/>
+      </w:pPr>
+      <w:r>
+        <w:t xml:space="preserve">      </w:t>
+      </w:r>
+      <w:proofErr w:type="gramStart"/>
+      <w:r>
+        <w:t>this.presupuestosService.getPresupuestos()</w:t>
+      </w:r>
+      <w:proofErr w:type="gramEnd"/>
+    </w:p>
+    <w:p>
+      <w:pPr>
+        <w:pStyle w:val="CodigoInsertado"/>
+      </w:pPr>
+      <w:r>
+        <w:t xml:space="preserve">      .</w:t>
+      </w:r>
+      <w:proofErr w:type="gramStart"/>
+      <w:r>
+        <w:t>subscribe(</w:t>
+      </w:r>
+      <w:proofErr w:type="gramEnd"/>
+      <w:r>
+        <w:t>presupuestos =&gt; {</w:t>
+      </w:r>
+    </w:p>
+    <w:p>
+      <w:pPr>
+        <w:pStyle w:val="CodigoInsertado"/>
+        <w:rPr>
+          <w:lang w:val="en-US"/>
+        </w:rPr>
+      </w:pPr>
+      <w:r>
+        <w:t xml:space="preserve">         </w:t>
+      </w:r>
+      <w:proofErr w:type="gramStart"/>
+      <w:r>
+        <w:rPr>
+          <w:lang w:val="en-US"/>
+        </w:rPr>
+        <w:t>for</w:t>
+      </w:r>
+      <w:proofErr w:type="gramEnd"/>
+      <w:r>
+        <w:rPr>
+          <w:lang w:val="en-US"/>
+        </w:rPr>
+        <w:t xml:space="preserve"> ( const id$ in presupuestos) {</w:t>
+      </w:r>
+    </w:p>
+    <w:p>
+      <w:pPr>
+        <w:pStyle w:val="CodigoInsertado"/>
+      </w:pPr>
+      <w:r>
+        <w:rPr>
+          <w:lang w:val="en-US"/>
+        </w:rPr>
+        <w:t xml:space="preserve">           </w:t>
+      </w:r>
+      <w:proofErr w:type="gramStart"/>
+      <w:r>
+        <w:t>const</w:t>
+      </w:r>
+      <w:proofErr w:type="gramEnd"/>
+      <w:r>
+        <w:t xml:space="preserve"> p = presupuestos[id$];</w:t>
+      </w:r>
+    </w:p>
+    <w:p>
+      <w:pPr>
+        <w:pStyle w:val="CodigoInsertado"/>
+      </w:pPr>
+      <w:r>
+        <w:t xml:space="preserve">           p.id$ = id$;</w:t>
+      </w:r>
+    </w:p>
+    <w:p>
+      <w:pPr>
+        <w:pStyle w:val="CodigoInsertado"/>
+      </w:pPr>
+      <w:r>
+        <w:t xml:space="preserve">           </w:t>
+      </w:r>
+      <w:proofErr w:type="gramStart"/>
+      <w:r>
+        <w:t>this.listaDePresupuestos.push(</w:t>
+      </w:r>
+      <w:proofErr w:type="gramEnd"/>
+      <w:r>
+        <w:t>presupuestos[id$]);</w:t>
+      </w:r>
+    </w:p>
+    <w:p>
+      <w:pPr>
+        <w:pStyle w:val="CodigoInsertado"/>
+      </w:pPr>
+      <w:r>
+        <w:t xml:space="preserve">        }</w:t>
+      </w:r>
+    </w:p>
+    <w:p>
+      <w:pPr>
+        <w:pStyle w:val="CodigoInsertado"/>
+      </w:pPr>
+      <w:r>
+        <w:t xml:space="preserve">      })</w:t>
+      </w:r>
+    </w:p>
+    <w:p>
+      <w:pPr>
+        <w:pStyle w:val="CodigoInsertado"/>
+      </w:pPr>
+      <w:r>
+        <w:t xml:space="preserve">    });</w:t>
+      </w:r>
+    </w:p>
+    <w:p>
+      <w:pPr>
+        <w:pStyle w:val="CodigoInsertado"/>
+      </w:pPr>
+      <w:r>
+        <w:t xml:space="preserve">  }</w:t>
+      </w:r>
+    </w:p>
+    <w:p>
+      <w:pPr>
+        <w:pStyle w:val="CodigoInsertado"/>
+      </w:pPr>
+    </w:p>
+    <w:p>
+      <w:r>
         <w:lastRenderedPageBreak/>
-        <w:t xml:space="preserve">      &lt;th&gt;Fecha&lt;/th&gt;</w:t>
-      </w:r>
-    </w:p>
-    <w:p>
-      <w:pPr>
-        <w:pStyle w:val="CodigoInsertado"/>
-        <w:rPr>
-          <w:lang w:val="en-US"/>
-        </w:rPr>
-      </w:pPr>
-      <w:r>
-        <w:rPr>
-          <w:lang w:val="en-US"/>
-        </w:rPr>
-        <w:t xml:space="preserve">      &lt;th&gt;Concepto&lt;/th&gt;</w:t>
-      </w:r>
-    </w:p>
-    <w:p>
-      <w:pPr>
-        <w:pStyle w:val="CodigoInsertado"/>
-        <w:rPr>
-          <w:lang w:val="en-US"/>
-        </w:rPr>
-      </w:pPr>
-      <w:r>
-        <w:rPr>
-          <w:lang w:val="en-US"/>
-        </w:rPr>
-        <w:t xml:space="preserve">      &lt;th class="text-right"&gt;Base&lt;/th&gt;</w:t>
-      </w:r>
-    </w:p>
-    <w:p>
-      <w:pPr>
-        <w:pStyle w:val="CodigoInsertado"/>
-        <w:rPr>
-          <w:lang w:val="en-US"/>
-        </w:rPr>
-      </w:pPr>
-      <w:r>
-        <w:rPr>
-          <w:lang w:val="en-US"/>
-        </w:rPr>
-        <w:t xml:space="preserve">      &lt;th class="text-right"&gt;IVA&lt;/th&gt;</w:t>
-      </w:r>
-    </w:p>
-    <w:p>
-      <w:pPr>
-        <w:pStyle w:val="CodigoInsertado"/>
-        <w:rPr>
-          <w:lang w:val="en-US"/>
-        </w:rPr>
-      </w:pPr>
-      <w:r>
-        <w:rPr>
-          <w:lang w:val="en-US"/>
-        </w:rPr>
-        <w:t xml:space="preserve">      &lt;th class="text-right"&gt;Total&lt;/th&gt;</w:t>
-      </w:r>
-    </w:p>
-    <w:p>
-      <w:pPr>
-        <w:pStyle w:val="CodigoInsertado"/>
-        <w:rPr>
-          <w:lang w:val="en-US"/>
-        </w:rPr>
-      </w:pPr>
-      <w:r>
-        <w:rPr>
-          <w:lang w:val="en-US"/>
-        </w:rPr>
-        <w:t xml:space="preserve">    &lt;/tr&gt;</w:t>
-      </w:r>
-    </w:p>
-    <w:p>
-      <w:pPr>
-        <w:pStyle w:val="CodigoInsertado"/>
-        <w:rPr>
-          <w:lang w:val="en-US"/>
-        </w:rPr>
-      </w:pPr>
-      <w:r>
-        <w:rPr>
-          <w:lang w:val="en-US"/>
-        </w:rPr>
-        <w:t xml:space="preserve">  &lt;/thead&gt;</w:t>
-      </w:r>
-    </w:p>
-    <w:p>
-      <w:pPr>
-        <w:pStyle w:val="CodigoInsertado"/>
-        <w:rPr>
-          <w:lang w:val="en-US"/>
-        </w:rPr>
-      </w:pPr>
-      <w:r>
-        <w:rPr>
-          <w:lang w:val="en-US"/>
-        </w:rPr>
-        <w:t xml:space="preserve">  &lt;tbody&gt;</w:t>
-      </w:r>
-    </w:p>
-    <w:p>
-      <w:pPr>
-        <w:pStyle w:val="CodigoInsertado"/>
-      </w:pPr>
-      <w:r>
-        <w:t xml:space="preserve">    &lt;tr *ngFor="let presupuesto of </w:t>
-      </w:r>
-      <w:r>
-        <w:rPr>
-          <w:b/>
-        </w:rPr>
-        <w:t>lista</w:t>
-      </w:r>
-      <w:r>
-        <w:rPr>
-          <w:b/>
-        </w:rPr>
-        <w:t>De</w:t>
-      </w:r>
-      <w:r>
-        <w:rPr>
-          <w:b/>
-        </w:rPr>
-        <w:t>Presupuestos</w:t>
-      </w:r>
-      <w:r>
-        <w:t xml:space="preserve"> </w:t>
-      </w:r>
-      <w:r>
-        <w:t>"&gt;</w:t>
-      </w:r>
-    </w:p>
-    <w:p>
-      <w:pPr>
-        <w:pStyle w:val="CodigoInsertado"/>
-      </w:pPr>
-      <w:r>
-        <w:t xml:space="preserve">      </w:t>
-      </w:r>
-      <w:r>
-        <w:t>&lt;</w:t>
-      </w:r>
-      <w:proofErr w:type="gramStart"/>
-      <w:r>
-        <w:t>td</w:t>
-      </w:r>
-      <w:proofErr w:type="gramEnd"/>
-      <w:r>
-        <w:t>&gt;{{ presupuesto.proveedor }}&lt;/td&gt;</w:t>
-      </w:r>
-    </w:p>
-    <w:p>
-      <w:pPr>
-        <w:pStyle w:val="CodigoInsertado"/>
-      </w:pPr>
-      <w:r>
-        <w:t xml:space="preserve">      &lt;</w:t>
-      </w:r>
-      <w:proofErr w:type="gramStart"/>
-      <w:r>
-        <w:t>td</w:t>
-      </w:r>
-      <w:proofErr w:type="gramEnd"/>
-      <w:r>
-        <w:t>&gt;{{ presupuesto.fecha | date:'dd-MM-yyyy' }}&lt;/td&gt;</w:t>
-      </w:r>
-    </w:p>
-    <w:p>
-      <w:pPr>
-        <w:pStyle w:val="CodigoInsertado"/>
-      </w:pPr>
-      <w:r>
-        <w:t xml:space="preserve">      &lt;</w:t>
-      </w:r>
-      <w:proofErr w:type="gramStart"/>
-      <w:r>
-        <w:t>td</w:t>
-      </w:r>
-      <w:proofErr w:type="gramEnd"/>
-      <w:r>
-        <w:t>&gt;{{ presupuesto.concepto }}&lt;/td&gt;</w:t>
-      </w:r>
-    </w:p>
-    <w:p>
-      <w:pPr>
-        <w:pStyle w:val="CodigoInsertado"/>
-      </w:pPr>
-      <w:r>
-        <w:t xml:space="preserve">      &lt;td class="text-right"</w:t>
-      </w:r>
-      <w:proofErr w:type="gramStart"/>
-      <w:r>
-        <w:t>&gt;{</w:t>
-      </w:r>
-      <w:proofErr w:type="gramEnd"/>
-      <w:r>
-        <w:t>{ presupuesto.base | number:'1.2-2' }}&lt;/td&gt;</w:t>
-      </w:r>
-    </w:p>
-    <w:p>
-      <w:pPr>
-        <w:pStyle w:val="CodigoInsertado"/>
-        <w:rPr>
-          <w:lang w:val="en-US"/>
-        </w:rPr>
-      </w:pPr>
-      <w:r>
-        <w:t xml:space="preserve">      </w:t>
-      </w:r>
-      <w:r>
-        <w:rPr>
-          <w:lang w:val="en-US"/>
-        </w:rPr>
-        <w:t>&lt;td class="text-right"</w:t>
-      </w:r>
-      <w:proofErr w:type="gramStart"/>
-      <w:r>
-        <w:rPr>
-          <w:lang w:val="en-US"/>
-        </w:rPr>
-        <w:t>&gt;{</w:t>
-      </w:r>
-      <w:proofErr w:type="gramEnd"/>
-      <w:r>
-        <w:rPr>
-          <w:lang w:val="en-US"/>
-        </w:rPr>
-        <w:t>{ presupuesto.iva | number:'1.2-2'}}&lt;/td&gt;</w:t>
-      </w:r>
-    </w:p>
-    <w:p>
-      <w:pPr>
-        <w:pStyle w:val="CodigoInsertado"/>
-        <w:rPr>
-          <w:lang w:val="en-US"/>
-        </w:rPr>
-      </w:pPr>
-      <w:r>
-        <w:rPr>
-          <w:lang w:val="en-US"/>
-        </w:rPr>
-        <w:t xml:space="preserve">      &lt;td class="text-right"</w:t>
-      </w:r>
-      <w:proofErr w:type="gramStart"/>
-      <w:r>
-        <w:rPr>
-          <w:lang w:val="en-US"/>
-        </w:rPr>
-        <w:t>&gt;{</w:t>
-      </w:r>
-      <w:proofErr w:type="gramEnd"/>
-      <w:r>
-        <w:rPr>
-          <w:lang w:val="en-US"/>
-        </w:rPr>
-        <w:t>{ presupuesto.total | number:'1.2-2'}}&lt;/td&gt;</w:t>
-      </w:r>
-    </w:p>
-    <w:p>
-      <w:pPr>
-        <w:pStyle w:val="CodigoInsertado"/>
-      </w:pPr>
-      <w:r>
-        <w:rPr>
-          <w:lang w:val="en-US"/>
-        </w:rPr>
-        <w:t xml:space="preserve">    </w:t>
-      </w:r>
-      <w:r>
-        <w:t>&lt;/tr&gt;</w:t>
-      </w:r>
-    </w:p>
-    <w:p>
-      <w:pPr>
-        <w:pStyle w:val="CodigoInsertado"/>
-      </w:pPr>
-      <w:r>
-        <w:t xml:space="preserve">  &lt;/tbody&gt;</w:t>
-      </w:r>
-    </w:p>
-    <w:p>
-      <w:pPr>
-        <w:pStyle w:val="CodigoInsertado"/>
-      </w:pPr>
-      <w:r>
-        <w:t>&lt;/table&gt;</w:t>
-      </w:r>
-    </w:p>
-    <w:p>
-      <w:pPr>
-        <w:pStyle w:val="CodigoInsertado"/>
-      </w:pPr>
-    </w:p>
-    <w:p/>
-    <w:p>
-      <w:r>
-        <w:t>En listapres.component.ts:</w:t>
-      </w:r>
-    </w:p>
-    <w:p/>
-    <w:p>
-      <w:pPr>
-        <w:pStyle w:val="CodigoInsertado"/>
-      </w:pPr>
-      <w:proofErr w:type="gramStart"/>
-      <w:r>
-        <w:t>import</w:t>
-      </w:r>
-      <w:proofErr w:type="gramEnd"/>
-      <w:r>
-        <w:t xml:space="preserve"> {PresupuestosService} from '../../servicios/presupuestos.service';</w:t>
-      </w:r>
-    </w:p>
-    <w:p>
-      <w:pPr>
-        <w:pStyle w:val="CodigoInsertado"/>
-      </w:pPr>
-      <w:r>
-        <w:t xml:space="preserve">… </w:t>
-      </w:r>
-    </w:p>
-    <w:p>
-      <w:pPr>
-        <w:pStyle w:val="CodigoInsertado"/>
-      </w:pPr>
-      <w:proofErr w:type="gramStart"/>
-      <w:r>
-        <w:rPr>
-          <w:b/>
-        </w:rPr>
-        <w:t>lista</w:t>
-      </w:r>
-      <w:r>
-        <w:rPr>
-          <w:b/>
-        </w:rPr>
-        <w:t>De</w:t>
-      </w:r>
-      <w:r>
-        <w:rPr>
-          <w:b/>
-        </w:rPr>
-        <w:t>Presupuestos</w:t>
-      </w:r>
-      <w:proofErr w:type="gramEnd"/>
-      <w:r>
-        <w:t xml:space="preserve">: any[] = []; </w:t>
-      </w:r>
-    </w:p>
-    <w:p>
-      <w:pPr>
-        <w:pStyle w:val="CodigoInsertado"/>
-      </w:pPr>
-      <w:r>
-        <w:t>…</w:t>
-      </w:r>
-    </w:p>
-    <w:p>
-      <w:pPr>
-        <w:pStyle w:val="CodigoInsertado"/>
-      </w:pPr>
-    </w:p>
-    <w:p/>
-    <w:p>
-      <w:r>
-        <w:t>En el constructor, declaramos el servicio y llamamos a su método getPresupuestos. Como este método nos devuelve un objeto con todos los presupuestos en el formato de Firebase, lo iteramos con un for para convertirlo en objetos individuales con una id. Esos objetos, los añadimos al array presupuestos del componente con el método JavaScript push.</w:t>
-      </w:r>
-    </w:p>
-    <w:p>
-      <w:pPr>
-        <w:pStyle w:val="CodigoInsertado"/>
-      </w:pPr>
-      <w:r>
-        <w:t xml:space="preserve">  </w:t>
-      </w:r>
-      <w:proofErr w:type="gramStart"/>
-      <w:r>
-        <w:t>constructor(</w:t>
-      </w:r>
-      <w:proofErr w:type="gramEnd"/>
-      <w:r>
-        <w:t>private presupuestosService: PresupuestosService) {</w:t>
-      </w:r>
-    </w:p>
-    <w:p>
-      <w:pPr>
-        <w:pStyle w:val="CodigoInsertado"/>
-      </w:pPr>
-      <w:r>
-        <w:t xml:space="preserve">    </w:t>
-      </w:r>
-      <w:proofErr w:type="gramStart"/>
-      <w:r>
-        <w:t>this.presupuestosService.getPresupuestos()</w:t>
-      </w:r>
-      <w:proofErr w:type="gramEnd"/>
-    </w:p>
-    <w:p>
-      <w:pPr>
-        <w:pStyle w:val="CodigoInsertado"/>
-      </w:pPr>
-      <w:r>
-        <w:t xml:space="preserve">        .</w:t>
-      </w:r>
-      <w:proofErr w:type="gramStart"/>
-      <w:r>
-        <w:t>subscribe(</w:t>
-      </w:r>
-      <w:proofErr w:type="gramEnd"/>
-      <w:r>
-        <w:t>presupuestos =&gt; {</w:t>
-      </w:r>
-    </w:p>
-    <w:p>
-      <w:pPr>
-        <w:pStyle w:val="CodigoInsertado"/>
-      </w:pPr>
-      <w:r>
-        <w:t xml:space="preserve">           </w:t>
-      </w:r>
-      <w:proofErr w:type="gramStart"/>
-      <w:r>
-        <w:t>for</w:t>
-      </w:r>
-      <w:proofErr w:type="gramEnd"/>
-      <w:r>
-        <w:t xml:space="preserve"> ( const id$ in presupuestos) {</w:t>
-      </w:r>
-    </w:p>
-    <w:p>
-      <w:pPr>
-        <w:pStyle w:val="CodigoInsertado"/>
-      </w:pPr>
-      <w:r>
-        <w:t xml:space="preserve">             </w:t>
-      </w:r>
-      <w:r>
-        <w:t>const p = presupuestos[id$];</w:t>
-      </w:r>
-    </w:p>
-    <w:p>
-      <w:pPr>
-        <w:pStyle w:val="CodigoInsertado"/>
-      </w:pPr>
-      <w:r>
-        <w:t xml:space="preserve">             p.id$ = id$;</w:t>
-      </w:r>
-    </w:p>
-    <w:p>
-      <w:pPr>
-        <w:pStyle w:val="CodigoInsertado"/>
-      </w:pPr>
-      <w:r>
-        <w:t xml:space="preserve">             this.</w:t>
-      </w:r>
-      <w:r>
-        <w:rPr>
-          <w:b/>
-        </w:rPr>
-        <w:t xml:space="preserve"> </w:t>
-      </w:r>
-      <w:r>
-        <w:rPr>
-          <w:b/>
-        </w:rPr>
-        <w:t>lista</w:t>
-      </w:r>
-      <w:r>
-        <w:rPr>
-          <w:b/>
-        </w:rPr>
-        <w:t>De</w:t>
-      </w:r>
-      <w:r>
-        <w:rPr>
-          <w:b/>
-        </w:rPr>
-        <w:t>Presupuestos</w:t>
-      </w:r>
-      <w:r>
-        <w:t>.push(presupuestos[id$]);</w:t>
-      </w:r>
-    </w:p>
-    <w:p>
-      <w:pPr>
-        <w:pStyle w:val="CodigoInsertado"/>
-      </w:pPr>
-      <w:r>
-        <w:t xml:space="preserve">          }</w:t>
-      </w:r>
-    </w:p>
-    <w:p>
-      <w:pPr>
-        <w:pStyle w:val="CodigoInsertado"/>
-      </w:pPr>
-      <w:r>
-        <w:t xml:space="preserve">        })</w:t>
-      </w:r>
-    </w:p>
-    <w:p>
-      <w:pPr>
-        <w:pStyle w:val="CodigoInsertado"/>
-      </w:pPr>
-      <w:r>
-        <w:lastRenderedPageBreak/>
-        <w:t xml:space="preserve">  }</w:t>
-      </w:r>
-    </w:p>
-    <w:p>
-      <w:pPr>
-        <w:pStyle w:val="CodigoInsertado"/>
-      </w:pPr>
-    </w:p>
-    <w:p>
-      <w:pPr>
-        <w:pStyle w:val="subtitulo11"/>
-      </w:pPr>
-      <w:r>
-        <w:t>Servicio HTTP: PUT</w:t>
-      </w:r>
-    </w:p>
-    <w:p>
-      <w:r>
-        <w:t>Vamos a sustituir un presupuesto. Para ello necesitamos una nueva url y dos métodos en el servicio dedicado a presupuestos (app/servicios/presupuestos.service.ts):</w:t>
-      </w:r>
-    </w:p>
-    <w:p/>
-    <w:p>
-      <w:pPr>
-        <w:pStyle w:val="CodigoInsertado"/>
-      </w:pPr>
-      <w:r>
-        <w:t xml:space="preserve">presupuestoURL = 'https://comprasapp-fdc30.firebaseio.com/presupuestos';  </w:t>
-      </w:r>
-    </w:p>
-    <w:p>
-      <w:pPr>
-        <w:pStyle w:val="CodigoInsertado"/>
-      </w:pPr>
-      <w:r>
-        <w:t>…</w:t>
-      </w:r>
-    </w:p>
-    <w:p>
-      <w:pPr>
-        <w:pStyle w:val="CodigoInsertado"/>
-      </w:pPr>
-      <w:proofErr w:type="gramStart"/>
-      <w:r>
-        <w:t>getPresupuesto</w:t>
-      </w:r>
-      <w:proofErr w:type="gramEnd"/>
-      <w:r>
-        <w:t>($id:string){</w:t>
-      </w:r>
-    </w:p>
-    <w:p>
-      <w:pPr>
-        <w:pStyle w:val="CodigoInsertado"/>
-      </w:pPr>
-      <w:r>
-        <w:t xml:space="preserve">    </w:t>
-      </w:r>
-      <w:proofErr w:type="gramStart"/>
-      <w:r>
-        <w:t>const</w:t>
-      </w:r>
-      <w:proofErr w:type="gramEnd"/>
-      <w:r>
-        <w:t xml:space="preserve"> url = `${ this.presupuestoURL }/${ id$ }.json`; </w:t>
-      </w:r>
-    </w:p>
-    <w:p>
-      <w:pPr>
-        <w:pStyle w:val="CodigoInsertado"/>
-        <w:rPr>
-          <w:lang w:val="en-US"/>
-        </w:rPr>
-      </w:pPr>
-      <w:r>
-        <w:t xml:space="preserve">    </w:t>
-      </w:r>
-      <w:proofErr w:type="gramStart"/>
-      <w:r>
-        <w:rPr>
-          <w:lang w:val="en-US"/>
-        </w:rPr>
-        <w:t>return</w:t>
-      </w:r>
-      <w:proofErr w:type="gramEnd"/>
-      <w:r>
-        <w:rPr>
-          <w:lang w:val="en-US"/>
-        </w:rPr>
-        <w:t xml:space="preserve"> this.http.get( url) </w:t>
-      </w:r>
-    </w:p>
-    <w:p>
-      <w:pPr>
-        <w:pStyle w:val="CodigoInsertado"/>
-        <w:rPr>
-          <w:lang w:val="en-US"/>
-        </w:rPr>
-      </w:pPr>
-      <w:r>
-        <w:rPr>
-          <w:lang w:val="en-US"/>
-        </w:rPr>
-        <w:t xml:space="preserve">     .</w:t>
-      </w:r>
-      <w:proofErr w:type="gramStart"/>
-      <w:r>
-        <w:rPr>
-          <w:lang w:val="en-US"/>
-        </w:rPr>
-        <w:t>map(</w:t>
-      </w:r>
-      <w:proofErr w:type="gramEnd"/>
-      <w:r>
-        <w:rPr>
-          <w:lang w:val="en-US"/>
-        </w:rPr>
-        <w:t xml:space="preserve"> res =&gt; res.json());</w:t>
-      </w:r>
-    </w:p>
-    <w:p>
-      <w:pPr>
-        <w:pStyle w:val="CodigoInsertado"/>
-        <w:rPr>
-          <w:lang w:val="en-US"/>
-        </w:rPr>
-      </w:pPr>
-      <w:r>
-        <w:rPr>
-          <w:lang w:val="en-US"/>
-        </w:rPr>
-        <w:t xml:space="preserve">  }</w:t>
-      </w:r>
-    </w:p>
-    <w:p>
-      <w:pPr>
-        <w:pStyle w:val="CodigoInsertado"/>
-        <w:rPr>
-          <w:lang w:val="en-US"/>
-        </w:rPr>
-      </w:pPr>
-    </w:p>
-    <w:p>
-      <w:pPr>
-        <w:pStyle w:val="CodigoInsertado"/>
-        <w:rPr>
-          <w:lang w:val="en-US"/>
-        </w:rPr>
-      </w:pPr>
-      <w:r>
-        <w:rPr>
-          <w:lang w:val="en-US"/>
-        </w:rPr>
-        <w:t xml:space="preserve">  </w:t>
-      </w:r>
-      <w:proofErr w:type="gramStart"/>
-      <w:r>
-        <w:rPr>
-          <w:lang w:val="en-US"/>
-        </w:rPr>
-        <w:t>putPresupuesto(</w:t>
-      </w:r>
-      <w:proofErr w:type="gramEnd"/>
-      <w:r>
-        <w:rPr>
-          <w:lang w:val="en-US"/>
-        </w:rPr>
-        <w:t xml:space="preserve"> presupuesto: any, id$: string) {</w:t>
-      </w:r>
-    </w:p>
-    <w:p>
-      <w:pPr>
-        <w:pStyle w:val="CodigoInsertado"/>
-        <w:rPr>
-          <w:lang w:val="en-US"/>
-        </w:rPr>
-      </w:pPr>
-      <w:r>
-        <w:rPr>
-          <w:lang w:val="en-US"/>
-        </w:rPr>
-        <w:t xml:space="preserve">    const newpre = JSON.stringify(presupuesto);</w:t>
-      </w:r>
-    </w:p>
-    <w:p>
-      <w:pPr>
-        <w:pStyle w:val="CodigoInsertado"/>
-        <w:rPr>
-          <w:lang w:val="en-US"/>
-        </w:rPr>
-      </w:pPr>
-      <w:r>
-        <w:rPr>
-          <w:lang w:val="en-US"/>
-        </w:rPr>
-        <w:t xml:space="preserve">    </w:t>
-      </w:r>
-      <w:proofErr w:type="gramStart"/>
-      <w:r>
-        <w:rPr>
-          <w:lang w:val="en-US"/>
-        </w:rPr>
-        <w:t>const</w:t>
-      </w:r>
-      <w:proofErr w:type="gramEnd"/>
-      <w:r>
-        <w:rPr>
-          <w:lang w:val="en-US"/>
-        </w:rPr>
-        <w:t xml:space="preserve"> headers = new Headers({</w:t>
-      </w:r>
-    </w:p>
-    <w:p>
-      <w:pPr>
-        <w:pStyle w:val="CodigoInsertado"/>
-        <w:rPr>
-          <w:lang w:val="en-US"/>
-        </w:rPr>
-      </w:pPr>
-      <w:r>
-        <w:rPr>
-          <w:lang w:val="en-US"/>
-        </w:rPr>
-        <w:t xml:space="preserve">      'Content-Type': 'application/json'</w:t>
-      </w:r>
-    </w:p>
-    <w:p>
-      <w:pPr>
-        <w:pStyle w:val="CodigoInsertado"/>
-      </w:pPr>
-      <w:r>
-        <w:rPr>
-          <w:lang w:val="en-US"/>
-        </w:rPr>
-        <w:t xml:space="preserve">    </w:t>
-      </w:r>
-      <w:r>
-        <w:t>});</w:t>
-      </w:r>
-    </w:p>
-    <w:p>
-      <w:pPr>
-        <w:pStyle w:val="CodigoInsertado"/>
-      </w:pPr>
-    </w:p>
-    <w:p>
-      <w:pPr>
-        <w:pStyle w:val="CodigoInsertado"/>
-      </w:pPr>
-      <w:r>
-        <w:t xml:space="preserve">    </w:t>
-      </w:r>
-      <w:proofErr w:type="gramStart"/>
-      <w:r>
-        <w:t>const</w:t>
-      </w:r>
-      <w:proofErr w:type="gramEnd"/>
-      <w:r>
-        <w:t xml:space="preserve"> url = `${ this.presupuestoURL }/${ id$ }.json`;</w:t>
-      </w:r>
-    </w:p>
-    <w:p>
-      <w:pPr>
-        <w:pStyle w:val="CodigoInsertado"/>
-      </w:pPr>
-    </w:p>
-    <w:p>
-      <w:pPr>
-        <w:pStyle w:val="CodigoInsertado"/>
-        <w:rPr>
-          <w:lang w:val="en-US"/>
-        </w:rPr>
-      </w:pPr>
-      <w:r>
-        <w:t xml:space="preserve">    </w:t>
-      </w:r>
-      <w:proofErr w:type="gramStart"/>
-      <w:r>
-        <w:rPr>
-          <w:lang w:val="en-US"/>
-        </w:rPr>
-        <w:t>return</w:t>
-      </w:r>
-      <w:proofErr w:type="gramEnd"/>
-      <w:r>
-        <w:rPr>
-          <w:lang w:val="en-US"/>
-        </w:rPr>
-        <w:t xml:space="preserve"> this.http.put( url, newpre, {headers})</w:t>
-      </w:r>
-    </w:p>
-    <w:p>
-      <w:pPr>
-        <w:pStyle w:val="CodigoInsertado"/>
-        <w:rPr>
-          <w:lang w:val="en-US"/>
-        </w:rPr>
-      </w:pPr>
-      <w:r>
-        <w:rPr>
-          <w:lang w:val="en-US"/>
-        </w:rPr>
-        <w:t xml:space="preserve">      .</w:t>
-      </w:r>
-      <w:proofErr w:type="gramStart"/>
-      <w:r>
-        <w:rPr>
-          <w:lang w:val="en-US"/>
-        </w:rPr>
-        <w:t>map(</w:t>
-      </w:r>
-      <w:proofErr w:type="gramEnd"/>
-      <w:r>
-        <w:rPr>
-          <w:lang w:val="en-US"/>
-        </w:rPr>
-        <w:t xml:space="preserve"> res =&gt; {</w:t>
-      </w:r>
-    </w:p>
-    <w:p>
-      <w:pPr>
-        <w:pStyle w:val="CodigoInsertado"/>
-        <w:rPr>
-          <w:lang w:val="en-US"/>
-        </w:rPr>
-      </w:pPr>
-      <w:r>
-        <w:rPr>
-          <w:lang w:val="en-US"/>
-        </w:rPr>
-        <w:t xml:space="preserve">        </w:t>
-      </w:r>
-      <w:proofErr w:type="gramStart"/>
-      <w:r>
-        <w:rPr>
-          <w:lang w:val="en-US"/>
-        </w:rPr>
-        <w:t>console.log(</w:t>
-      </w:r>
-      <w:proofErr w:type="gramEnd"/>
-      <w:r>
-        <w:rPr>
-          <w:lang w:val="en-US"/>
-        </w:rPr>
-        <w:t>res.json());</w:t>
-      </w:r>
-    </w:p>
-    <w:p>
-      <w:pPr>
-        <w:pStyle w:val="CodigoInsertado"/>
-        <w:rPr>
-          <w:lang w:val="en-US"/>
-        </w:rPr>
-      </w:pPr>
-      <w:r>
-        <w:rPr>
-          <w:lang w:val="en-US"/>
-        </w:rPr>
-        <w:t xml:space="preserve">        </w:t>
-      </w:r>
-      <w:proofErr w:type="gramStart"/>
-      <w:r>
-        <w:rPr>
-          <w:lang w:val="en-US"/>
-        </w:rPr>
-        <w:t>return</w:t>
-      </w:r>
-      <w:proofErr w:type="gramEnd"/>
-      <w:r>
-        <w:rPr>
-          <w:lang w:val="en-US"/>
-        </w:rPr>
-        <w:t xml:space="preserve"> res.json();</w:t>
-      </w:r>
-    </w:p>
-    <w:p>
-      <w:pPr>
-        <w:pStyle w:val="CodigoInsertado"/>
-      </w:pPr>
-      <w:r>
-        <w:rPr>
-          <w:lang w:val="en-US"/>
-        </w:rPr>
-        <w:t xml:space="preserve">        </w:t>
-      </w:r>
-      <w:r>
-        <w:t>})</w:t>
-      </w:r>
-    </w:p>
-    <w:p>
-      <w:pPr>
-        <w:pStyle w:val="CodigoInsertado"/>
-      </w:pPr>
-      <w:r>
-        <w:t xml:space="preserve">  }</w:t>
-      </w:r>
-    </w:p>
-    <w:p>
-      <w:pPr>
-        <w:pStyle w:val="CodigoInsertado"/>
-      </w:pPr>
-    </w:p>
-    <w:p>
-      <w:r>
-        <w:t>Para utilizar estos servicios para modificaciones creamos un nuevo componente:</w:t>
-      </w:r>
-    </w:p>
-    <w:p>
-      <w:r>
-        <w:t>ng g c formreactivepresupuesto/editpres -- spec false</w:t>
-      </w:r>
-    </w:p>
-    <w:p>
-      <w:pPr>
-        <w:pStyle w:val="CodigoInsertado"/>
-      </w:pPr>
-    </w:p>
-    <w:p>
-      <w:r>
-        <w:t>En app.module.ts:</w:t>
-      </w:r>
-    </w:p>
-    <w:p>
-      <w:pPr>
-        <w:pStyle w:val="CodigoInsertado"/>
-      </w:pPr>
-      <w:r>
-        <w:t>{path: 'editpres/:id', component: EditpresComponent},</w:t>
-      </w:r>
-    </w:p>
-    <w:p>
-      <w:pPr>
-        <w:pStyle w:val="CodigoInsertado"/>
-      </w:pPr>
-      <w:r>
-        <w:t>…</w:t>
-      </w:r>
-    </w:p>
-    <w:p>
-      <w:pPr>
-        <w:pStyle w:val="CodigoInsertado"/>
-      </w:pPr>
-    </w:p>
-    <w:p>
-      <w:r>
-        <w:t xml:space="preserve">En </w:t>
-      </w:r>
-      <w:r>
-        <w:t>editpres.component.ts:</w:t>
-      </w:r>
-    </w:p>
-    <w:p>
-      <w:pPr>
-        <w:pStyle w:val="CodigoInsertado"/>
-        <w:rPr>
-          <w:lang w:val="en-US"/>
-        </w:rPr>
-      </w:pPr>
-      <w:proofErr w:type="gramStart"/>
-      <w:r>
-        <w:rPr>
-          <w:lang w:val="en-US"/>
-        </w:rPr>
-        <w:t>constructor(</w:t>
-      </w:r>
-      <w:proofErr w:type="gramEnd"/>
-      <w:r>
-        <w:rPr>
-          <w:lang w:val="en-US"/>
-        </w:rPr>
-        <w:t>private pf: FormBuilder,</w:t>
-      </w:r>
-    </w:p>
-    <w:p>
-      <w:pPr>
-        <w:pStyle w:val="CodigoInsertado"/>
-        <w:rPr>
-          <w:lang w:val="en-US"/>
-        </w:rPr>
-      </w:pPr>
-      <w:r>
-        <w:rPr>
-          <w:lang w:val="en-US"/>
-        </w:rPr>
-        <w:t xml:space="preserve">              </w:t>
-      </w:r>
-      <w:proofErr w:type="gramStart"/>
-      <w:r>
-        <w:rPr>
-          <w:lang w:val="en-US"/>
-        </w:rPr>
-        <w:t>private</w:t>
-      </w:r>
-      <w:proofErr w:type="gramEnd"/>
-      <w:r>
-        <w:rPr>
-          <w:lang w:val="en-US"/>
-        </w:rPr>
-        <w:t xml:space="preserve"> presupuestoService: PresupuestosService,</w:t>
-      </w:r>
-    </w:p>
-    <w:p>
-      <w:pPr>
-        <w:pStyle w:val="CodigoInsertado"/>
-        <w:rPr>
-          <w:lang w:val="en-US"/>
-        </w:rPr>
-      </w:pPr>
-      <w:r>
-        <w:rPr>
-          <w:lang w:val="en-US"/>
-        </w:rPr>
-        <w:lastRenderedPageBreak/>
-        <w:t xml:space="preserve">              </w:t>
-      </w:r>
-      <w:proofErr w:type="gramStart"/>
-      <w:r>
-        <w:rPr>
-          <w:lang w:val="en-US"/>
-        </w:rPr>
-        <w:t>private</w:t>
-      </w:r>
-      <w:proofErr w:type="gramEnd"/>
-      <w:r>
-        <w:rPr>
-          <w:lang w:val="en-US"/>
-        </w:rPr>
-        <w:t xml:space="preserve"> router: Router,</w:t>
-      </w:r>
-    </w:p>
-    <w:p>
-      <w:pPr>
-        <w:pStyle w:val="CodigoInsertado"/>
-        <w:rPr>
-          <w:lang w:val="en-US"/>
-        </w:rPr>
-      </w:pPr>
-      <w:r>
-        <w:rPr>
-          <w:lang w:val="en-US"/>
-        </w:rPr>
-        <w:t xml:space="preserve">              private activatedRouter: ActivatedRoute) {</w:t>
-      </w:r>
-    </w:p>
-    <w:p>
-      <w:pPr>
-        <w:pStyle w:val="CodigoInsertado"/>
-        <w:rPr>
-          <w:lang w:val="en-US"/>
-        </w:rPr>
-      </w:pPr>
-      <w:r>
-        <w:rPr>
-          <w:lang w:val="en-US"/>
-        </w:rPr>
-        <w:t xml:space="preserve">      this.activatedRouter.params</w:t>
-      </w:r>
-    </w:p>
-    <w:p>
-      <w:pPr>
-        <w:pStyle w:val="CodigoInsertado"/>
-        <w:rPr>
-          <w:lang w:val="en-US"/>
-        </w:rPr>
-      </w:pPr>
-      <w:r>
-        <w:rPr>
-          <w:lang w:val="en-US"/>
-        </w:rPr>
-        <w:t xml:space="preserve">        .</w:t>
-      </w:r>
-      <w:proofErr w:type="gramStart"/>
-      <w:r>
-        <w:rPr>
-          <w:lang w:val="en-US"/>
-        </w:rPr>
-        <w:t>subscribe(</w:t>
-      </w:r>
-      <w:proofErr w:type="gramEnd"/>
-      <w:r>
-        <w:rPr>
-          <w:lang w:val="en-US"/>
-        </w:rPr>
-        <w:t xml:space="preserve"> parametros =&gt; {</w:t>
-      </w:r>
-    </w:p>
-    <w:p>
-      <w:pPr>
-        <w:pStyle w:val="CodigoInsertado"/>
-      </w:pPr>
-      <w:r>
-        <w:rPr>
-          <w:lang w:val="en-US"/>
-        </w:rPr>
-        <w:t xml:space="preserve">          </w:t>
-      </w:r>
-      <w:r>
-        <w:t>this.id = parametros['id'];</w:t>
-      </w:r>
-    </w:p>
-    <w:p>
-      <w:pPr>
-        <w:pStyle w:val="CodigoInsertado"/>
-      </w:pPr>
-      <w:r>
-        <w:t xml:space="preserve">            </w:t>
-      </w:r>
-      <w:proofErr w:type="gramStart"/>
-      <w:r>
-        <w:t>this.presupuestoService.getPresupuesto(</w:t>
-      </w:r>
-      <w:proofErr w:type="gramEnd"/>
-      <w:r>
-        <w:t xml:space="preserve"> this.id)</w:t>
-      </w:r>
-    </w:p>
-    <w:p>
-      <w:pPr>
-        <w:pStyle w:val="CodigoInsertado"/>
-      </w:pPr>
-      <w:r>
-        <w:t xml:space="preserve">              .</w:t>
-      </w:r>
-      <w:proofErr w:type="gramStart"/>
-      <w:r>
-        <w:t>subscribe(</w:t>
-      </w:r>
-      <w:proofErr w:type="gramEnd"/>
-      <w:r>
-        <w:t xml:space="preserve"> unPresupuesto =&gt; this.presupuesto = unPresupuesto)</w:t>
-      </w:r>
-    </w:p>
-    <w:p>
-      <w:pPr>
-        <w:pStyle w:val="CodigoInsertado"/>
-      </w:pPr>
-      <w:r>
-        <w:t xml:space="preserve">        });</w:t>
-      </w:r>
-    </w:p>
-    <w:p>
-      <w:pPr>
-        <w:pStyle w:val="CodigoInsertado"/>
-      </w:pPr>
-      <w:r>
-        <w:t xml:space="preserve">  }</w:t>
-      </w:r>
-    </w:p>
-    <w:p>
-      <w:pPr>
-        <w:pStyle w:val="CodigoInsertado"/>
-      </w:pPr>
-      <w:r>
-        <w:t xml:space="preserve">  </w:t>
-      </w:r>
-      <w:proofErr w:type="gramStart"/>
-      <w:r>
-        <w:t>onSubmit</w:t>
-      </w:r>
-      <w:proofErr w:type="gramEnd"/>
-      <w:r>
-        <w:t>() {</w:t>
-      </w:r>
-    </w:p>
-    <w:p>
-      <w:pPr>
-        <w:pStyle w:val="CodigoInsertado"/>
-      </w:pPr>
-      <w:r>
-        <w:t xml:space="preserve">    this.presupuesto = </w:t>
-      </w:r>
-      <w:proofErr w:type="gramStart"/>
-      <w:r>
-        <w:t>this.savePresupuesto(</w:t>
-      </w:r>
-      <w:proofErr w:type="gramEnd"/>
-      <w:r>
-        <w:t>);</w:t>
-      </w:r>
-    </w:p>
-    <w:p>
-      <w:pPr>
-        <w:pStyle w:val="CodigoInsertado"/>
-      </w:pPr>
-      <w:r>
-        <w:t xml:space="preserve">    </w:t>
-      </w:r>
-      <w:proofErr w:type="gramStart"/>
-      <w:r>
-        <w:t>this.presupuestoService.putPresupuesto(</w:t>
-      </w:r>
-      <w:proofErr w:type="gramEnd"/>
-      <w:r>
-        <w:t xml:space="preserve"> this.presupuesto, this.id )</w:t>
-      </w:r>
-    </w:p>
-    <w:p>
-      <w:pPr>
-        <w:pStyle w:val="CodigoInsertado"/>
-      </w:pPr>
-      <w:r>
-        <w:t xml:space="preserve">        .</w:t>
-      </w:r>
-      <w:proofErr w:type="gramStart"/>
-      <w:r>
-        <w:t>subscribe(</w:t>
-      </w:r>
-      <w:proofErr w:type="gramEnd"/>
-      <w:r>
-        <w:t>newpre =&gt; {</w:t>
-      </w:r>
-    </w:p>
-    <w:p>
-      <w:pPr>
-        <w:pStyle w:val="CodigoInsertado"/>
-      </w:pPr>
-      <w:r>
-        <w:t xml:space="preserve">          </w:t>
-      </w:r>
-      <w:proofErr w:type="gramStart"/>
-      <w:r>
-        <w:t>this.router.navigate(</w:t>
-      </w:r>
-      <w:proofErr w:type="gramEnd"/>
-      <w:r>
-        <w:t>['/listapresupuestos'])</w:t>
-      </w:r>
-    </w:p>
-    <w:p>
-      <w:pPr>
-        <w:pStyle w:val="CodigoInsertado"/>
-      </w:pPr>
-      <w:r>
-        <w:t xml:space="preserve">        })</w:t>
-      </w:r>
-    </w:p>
-    <w:p>
-      <w:pPr>
-        <w:pStyle w:val="CodigoInsertado"/>
-      </w:pPr>
-    </w:p>
-    <w:p>
-      <w:pPr>
-        <w:pStyle w:val="CodigoInsertado"/>
-      </w:pPr>
-      <w:r>
-        <w:t xml:space="preserve">  }</w:t>
-      </w:r>
-    </w:p>
-    <w:p>
-      <w:pPr>
-        <w:pStyle w:val="CodigoInsertado"/>
-      </w:pPr>
-    </w:p>
-    <w:p>
-      <w:pPr>
-        <w:pStyle w:val="CodigoInsertado"/>
-      </w:pPr>
-    </w:p>
-    <w:p>
-      <w:pPr>
-        <w:pStyle w:val="subtitulo11"/>
-      </w:pPr>
-      <w:r>
-        <w:t>Servicio HTTP: DELETE</w:t>
-      </w:r>
-    </w:p>
-    <w:p/>
-    <w:p>
-      <w:r>
-        <w:t>En servicios/presupuestos.service.ts:</w:t>
-      </w:r>
-    </w:p>
-    <w:p>
-      <w:pPr>
-        <w:pStyle w:val="CodigoInsertado"/>
-      </w:pPr>
-      <w:r>
-        <w:t xml:space="preserve">  </w:t>
-      </w:r>
-      <w:proofErr w:type="gramStart"/>
-      <w:r>
-        <w:rPr>
-          <w:b/>
-        </w:rPr>
-        <w:t>delPresupuesto</w:t>
-      </w:r>
-      <w:proofErr w:type="gramEnd"/>
-      <w:r>
-        <w:t xml:space="preserve"> ( id$: string ) {</w:t>
-      </w:r>
-    </w:p>
-    <w:p>
-      <w:pPr>
-        <w:pStyle w:val="CodigoInsertado"/>
-      </w:pPr>
-      <w:r>
-        <w:t xml:space="preserve">  </w:t>
-      </w:r>
-      <w:proofErr w:type="gramStart"/>
-      <w:r>
-        <w:t>const</w:t>
-      </w:r>
-      <w:proofErr w:type="gramEnd"/>
-      <w:r>
-        <w:t xml:space="preserve"> url = `${ this.preURL }/${ id$ }.json`;</w:t>
-      </w:r>
-    </w:p>
-    <w:p>
-      <w:pPr>
-        <w:pStyle w:val="CodigoInsertado"/>
-        <w:rPr>
-          <w:lang w:val="en-US"/>
-        </w:rPr>
-      </w:pPr>
-      <w:r>
-        <w:t xml:space="preserve">  </w:t>
-      </w:r>
-      <w:proofErr w:type="gramStart"/>
-      <w:r>
-        <w:rPr>
-          <w:lang w:val="en-US"/>
-        </w:rPr>
-        <w:t>return</w:t>
-      </w:r>
-      <w:proofErr w:type="gramEnd"/>
-      <w:r>
-        <w:rPr>
-          <w:lang w:val="en-US"/>
-        </w:rPr>
-        <w:t xml:space="preserve"> this.http.delete( url )</w:t>
-      </w:r>
-    </w:p>
-    <w:p>
-      <w:pPr>
-        <w:pStyle w:val="CodigoInsertado"/>
-      </w:pPr>
-      <w:r>
-        <w:rPr>
-          <w:lang w:val="en-US"/>
-        </w:rPr>
-        <w:t xml:space="preserve">    </w:t>
-      </w:r>
-      <w:r>
-        <w:t>.</w:t>
-      </w:r>
-      <w:proofErr w:type="gramStart"/>
-      <w:r>
-        <w:t>map(</w:t>
-      </w:r>
-      <w:proofErr w:type="gramEnd"/>
-      <w:r>
-        <w:t xml:space="preserve"> res =&gt; res.json());</w:t>
-      </w:r>
-    </w:p>
-    <w:p>
-      <w:pPr>
-        <w:pStyle w:val="CodigoInsertado"/>
-      </w:pPr>
-      <w:r>
-        <w:t xml:space="preserve">  }</w:t>
-      </w:r>
-    </w:p>
-    <w:p>
-      <w:pPr>
-        <w:pStyle w:val="CodigoInsertado"/>
-      </w:pPr>
-    </w:p>
-    <w:p>
-      <w:pPr>
-        <w:pStyle w:val="CodigoInsertado"/>
-      </w:pPr>
-      <w:r>
-        <w:t xml:space="preserve">  </w:t>
-      </w:r>
-      <w:r>
-        <w:rPr>
-          <w:b/>
-        </w:rPr>
-        <w:t>eliminarPresupuesto</w:t>
-      </w:r>
-      <w:r>
-        <w:t>(id$) {</w:t>
-      </w:r>
-    </w:p>
-    <w:p>
-      <w:pPr>
-        <w:pStyle w:val="CodigoInsertado"/>
-      </w:pPr>
-      <w:r>
-        <w:t xml:space="preserve">  </w:t>
-      </w:r>
-      <w:proofErr w:type="gramStart"/>
-      <w:r>
-        <w:t>this.presupuestosService.</w:t>
-      </w:r>
-      <w:r>
-        <w:rPr>
-          <w:b/>
-        </w:rPr>
-        <w:t>delPresupuesto</w:t>
-      </w:r>
-      <w:r>
-        <w:t>(</w:t>
-      </w:r>
-      <w:proofErr w:type="gramEnd"/>
-      <w:r>
-        <w:t>id$)</w:t>
-      </w:r>
-    </w:p>
-    <w:p>
-      <w:pPr>
-        <w:pStyle w:val="CodigoInsertado"/>
-      </w:pPr>
-      <w:r>
-        <w:t xml:space="preserve">    .</w:t>
-      </w:r>
-      <w:proofErr w:type="gramStart"/>
-      <w:r>
-        <w:t>subscribe(</w:t>
-      </w:r>
-      <w:proofErr w:type="gramEnd"/>
-      <w:r>
-        <w:t xml:space="preserve"> res =&gt; {</w:t>
-      </w:r>
-    </w:p>
-    <w:p>
-      <w:pPr>
-        <w:pStyle w:val="CodigoInsertado"/>
-      </w:pPr>
-      <w:r>
-        <w:t xml:space="preserve">      this.listaDePresupuestos = [];</w:t>
-      </w:r>
-    </w:p>
-    <w:p>
-      <w:pPr>
-        <w:pStyle w:val="CodigoInsertado"/>
-      </w:pPr>
-      <w:r>
-        <w:t xml:space="preserve">      </w:t>
-      </w:r>
-      <w:proofErr w:type="gramStart"/>
-      <w:r>
-        <w:t>this.presupuestosService.getPresupuestos()</w:t>
-      </w:r>
-      <w:proofErr w:type="gramEnd"/>
-    </w:p>
-    <w:p>
-      <w:pPr>
-        <w:pStyle w:val="CodigoInsertado"/>
-      </w:pPr>
-      <w:r>
-        <w:t xml:space="preserve">      .</w:t>
-      </w:r>
-      <w:proofErr w:type="gramStart"/>
-      <w:r>
-        <w:t>subscribe(</w:t>
-      </w:r>
-      <w:proofErr w:type="gramEnd"/>
-      <w:r>
-        <w:t>presupuestos =&gt; {</w:t>
-      </w:r>
-    </w:p>
-    <w:p>
-      <w:pPr>
-        <w:pStyle w:val="CodigoInsertado"/>
-        <w:rPr>
-          <w:lang w:val="en-US"/>
-        </w:rPr>
-      </w:pPr>
-      <w:r>
-        <w:t xml:space="preserve">         </w:t>
-      </w:r>
-      <w:proofErr w:type="gramStart"/>
-      <w:r>
-        <w:rPr>
-          <w:lang w:val="en-US"/>
-        </w:rPr>
-        <w:t>for</w:t>
-      </w:r>
-      <w:proofErr w:type="gramEnd"/>
-      <w:r>
-        <w:rPr>
-          <w:lang w:val="en-US"/>
-        </w:rPr>
-        <w:t xml:space="preserve"> ( const id$ in presupuestos) {</w:t>
-      </w:r>
-    </w:p>
-    <w:p>
-      <w:pPr>
-        <w:pStyle w:val="CodigoInsertado"/>
-      </w:pPr>
-      <w:r>
-        <w:rPr>
-          <w:lang w:val="en-US"/>
-        </w:rPr>
-        <w:t xml:space="preserve">           </w:t>
-      </w:r>
-      <w:proofErr w:type="gramStart"/>
-      <w:r>
-        <w:t>const</w:t>
-      </w:r>
-      <w:proofErr w:type="gramEnd"/>
-      <w:r>
-        <w:t xml:space="preserve"> p = presupuestos[id$];</w:t>
-      </w:r>
-    </w:p>
-    <w:p>
-      <w:pPr>
-        <w:pStyle w:val="CodigoInsertado"/>
-      </w:pPr>
-      <w:r>
-        <w:t xml:space="preserve">           p.id$ = id$;</w:t>
-      </w:r>
-    </w:p>
-    <w:p>
-      <w:pPr>
-        <w:pStyle w:val="CodigoInsertado"/>
-      </w:pPr>
-      <w:r>
-        <w:t xml:space="preserve">           </w:t>
-      </w:r>
-      <w:proofErr w:type="gramStart"/>
-      <w:r>
-        <w:t>this.listaDePresupuestos.push(</w:t>
-      </w:r>
-      <w:proofErr w:type="gramEnd"/>
-      <w:r>
-        <w:t>presupuestos[id$]);</w:t>
-      </w:r>
-    </w:p>
-    <w:p>
-      <w:pPr>
-        <w:pStyle w:val="CodigoInsertado"/>
-      </w:pPr>
-      <w:r>
-        <w:t xml:space="preserve">        }</w:t>
-      </w:r>
-    </w:p>
-    <w:p>
-      <w:pPr>
-        <w:pStyle w:val="CodigoInsertado"/>
-      </w:pPr>
-      <w:r>
-        <w:t xml:space="preserve">      })</w:t>
-      </w:r>
-    </w:p>
-    <w:p>
-      <w:pPr>
-        <w:pStyle w:val="CodigoInsertado"/>
-      </w:pPr>
-      <w:r>
-        <w:t xml:space="preserve">    });</w:t>
-      </w:r>
-    </w:p>
-    <w:p>
-      <w:pPr>
-        <w:pStyle w:val="CodigoInsertado"/>
-      </w:pPr>
-      <w:r>
-        <w:t xml:space="preserve">  }</w:t>
-      </w:r>
-    </w:p>
-    <w:p>
-      <w:pPr>
-        <w:pStyle w:val="CodigoInsertado"/>
-      </w:pPr>
-    </w:p>
-    <w:p>
-      <w:r>
         <w:t>Añadimos columna con botón delete en listapres.component.html:</w:t>
       </w:r>
     </w:p>
@@ -21941,15 +21955,32 @@
           <w:lang w:val="en-US"/>
         </w:rPr>
       </w:pPr>
-      <w:hyperlink r:id="rId13" w:history="1">
-        <w:r>
-          <w:rPr>
-            <w:rStyle w:val="Hipervnculo"/>
-            <w:lang w:val="en-US"/>
-          </w:rPr>
-          <w:t>http://localhost:8080/angular/registro</w:t>
-        </w:r>
-      </w:hyperlink>
+      <w:r>
+        <w:fldChar w:fldCharType="begin"/>
+      </w:r>
+      <w:r>
+        <w:rPr>
+          <w:lang w:val="en-US"/>
+        </w:rPr>
+        <w:instrText xml:space="preserve"> HYPERLINK "http://localhost:8080/angular/registro" </w:instrText>
+      </w:r>
+      <w:r>
+        <w:fldChar w:fldCharType="separate"/>
+      </w:r>
+      <w:r>
+        <w:rPr>
+          <w:rStyle w:val="Hipervnculo"/>
+          <w:lang w:val="en-US"/>
+        </w:rPr>
+        <w:t>http://localhost:8080/angular/registro</w:t>
+      </w:r>
+      <w:r>
+        <w:rPr>
+          <w:rStyle w:val="Hipervnculo"/>
+          <w:lang w:val="en-US"/>
+        </w:rPr>
+        <w:fldChar w:fldCharType="end"/>
+      </w:r>
     </w:p>
     <w:p>
       <w:pPr>
@@ -22129,7 +22160,7 @@
       <w:r>
         <w:t xml:space="preserve">Lo que deja de funcionar con respecto a correr con ng serve es que la no funciona  la definición de routes de “app.modules.ts”. Es decir, que si ponemos la url </w:t>
       </w:r>
-      <w:hyperlink r:id="rId14" w:history="1">
+      <w:hyperlink r:id="rId13" w:history="1">
         <w:r>
           <w:rPr>
             <w:rStyle w:val="Hipervnculo"/>
@@ -22168,20 +22199,20 @@
           <w:b/>
           <w:lang w:val="en-US"/>
         </w:rPr>
+        <w:t>Step 1</w:t>
+      </w:r>
+    </w:p>
+    <w:p>
+      <w:pPr>
+        <w:rPr>
+          <w:lang w:val="en-US"/>
+        </w:rPr>
+      </w:pPr>
+      <w:r>
+        <w:rPr>
+          <w:lang w:val="en-US"/>
+        </w:rPr>
         <w:lastRenderedPageBreak/>
-        <w:t>Step 1</w:t>
-      </w:r>
-    </w:p>
-    <w:p>
-      <w:pPr>
-        <w:rPr>
-          <w:lang w:val="en-US"/>
-        </w:rPr>
-      </w:pPr>
-      <w:r>
-        <w:rPr>
-          <w:lang w:val="en-US"/>
-        </w:rPr>
         <w:t>Remove the dist directory from the project’s .gitignore file (it’s ignored by default by Yeoman).</w:t>
       </w:r>
     </w:p>
@@ -22329,49 +22360,54 @@
       </w:r>
     </w:p>
     <w:p>
-      <w:pPr>
-        <w:rPr>
-          <w:lang w:val="en-US"/>
-        </w:rPr>
-      </w:pPr>
-      <w:proofErr w:type="gramStart"/>
-      <w:r>
-        <w:rPr>
-          <w:lang w:val="en-US"/>
-        </w:rPr>
-        <w:t>Url</w:t>
-      </w:r>
-      <w:proofErr w:type="gramEnd"/>
-      <w:r>
-        <w:rPr>
-          <w:lang w:val="en-US"/>
-        </w:rPr>
-        <w:t xml:space="preserve"> de ejemplo:</w:t>
-      </w:r>
-    </w:p>
-    <w:p>
-      <w:pPr>
-        <w:rPr>
-          <w:lang w:val="en-US"/>
-        </w:rPr>
-      </w:pPr>
-      <w:hyperlink r:id="rId15" w:history="1">
+      <w:r>
+        <w:t xml:space="preserve">Para actulizar </w:t>
+      </w:r>
+      <w:r>
+        <w:t xml:space="preserve">los cambios en </w:t>
+      </w:r>
+      <w:r>
+        <w:t>gh-pages</w:t>
+      </w:r>
+      <w:r>
+        <w:t xml:space="preserve">, </w:t>
+      </w:r>
+      <w:r>
+        <w:t>se ha necesitado eliminar la rama local y remota con git push &lt;remote_name&gt; --delete &lt;branch_name&gt;</w:t>
+      </w:r>
+      <w:r>
+        <w:t>. Aplicado a nuestro caso de ejemplo</w:t>
+      </w:r>
+      <w:r>
+        <w:t>:</w:t>
+      </w:r>
+    </w:p>
+    <w:p>
+      <w:proofErr w:type="gramStart"/>
+      <w:r>
+        <w:t>git</w:t>
+      </w:r>
+      <w:proofErr w:type="gramEnd"/>
+      <w:r>
+        <w:t xml:space="preserve"> push origin - - delete gh-pages</w:t>
+      </w:r>
+    </w:p>
+    <w:p>
+      <w:r>
+        <w:t>Url de ejemplo:</w:t>
+      </w:r>
+    </w:p>
+    <w:p>
+      <w:hyperlink r:id="rId14" w:history="1">
         <w:r>
           <w:rPr>
             <w:rStyle w:val="Hipervnculo"/>
-            <w:lang w:val="en-US"/>
           </w:rPr>
           <w:t>https://antonio63j.github.io/Proyecto1</w:t>
         </w:r>
       </w:hyperlink>
     </w:p>
-    <w:p>
-      <w:pPr>
-        <w:rPr>
-          <w:lang w:val="en-US"/>
-        </w:rPr>
-      </w:pPr>
-    </w:p>
+    <w:p/>
     <w:p>
       <w:pPr>
         <w:pStyle w:val="subtitulo1"/>
@@ -22383,8 +22419,14 @@
     <w:p>
       <w:pPr>
         <w:pStyle w:val="subtitulo11"/>
-      </w:pPr>
-      <w:r>
+        <w:rPr>
+          <w:lang w:val="en-US"/>
+        </w:rPr>
+      </w:pPr>
+      <w:r>
+        <w:rPr>
+          <w:lang w:val="en-US"/>
+        </w:rPr>
         <w:t>Para front-end</w:t>
       </w:r>
     </w:p>
@@ -26341,7 +26383,7 @@
 </file>
 
 <file path=customXml/itemProps1.xml><?xml version="1.0" encoding="utf-8"?>
-<ds:datastoreItem xmlns:ds="http://schemas.openxmlformats.org/officeDocument/2006/customXml" ds:itemID="{6FBEED22-110E-4107-BA06-01FE3658DAC6}">
+<ds:datastoreItem xmlns:ds="http://schemas.openxmlformats.org/officeDocument/2006/customXml" ds:itemID="{46465190-5802-4531-8EBD-7CCA18C2BBAB}">
   <ds:schemaRefs>
     <ds:schemaRef ds:uri="http://schemas.openxmlformats.org/officeDocument/2006/bibliography"/>
   </ds:schemaRefs>

</xml_diff>

<commit_message>
angular4 y gradle apuntes
</commit_message>
<xml_diff>
--- a/software/Angular4Apuntes.docx
+++ b/software/Angular4Apuntes.docx
@@ -22451,6 +22451,14 @@
       </w:r>
     </w:p>
     <w:p>
+      <w:pPr>
+        <w:pStyle w:val="subtitulo11"/>
+      </w:pPr>
+      <w:r>
+        <w:t>Adaptaciones en el servidor tomcat</w:t>
+      </w:r>
+    </w:p>
+    <w:p>
       <w:r>
         <w:t xml:space="preserve">Tanto el navegador como el servidor web, se protegen y no permiten que desde se realicen peticiones desde otro host+port distinto desde donde se ha hecho la carga inicial de la aplicación web. Es decir, que si iniciamos la navegación con </w:t>
       </w:r>
@@ -22573,51 +22581,120 @@
         <w:pStyle w:val="CodigoInsertado"/>
       </w:pPr>
       <w:r>
+        <w:lastRenderedPageBreak/>
         <w:t>&lt;/filter-mapping&gt;</w:t>
       </w:r>
     </w:p>
-    <w:p/>
-    <w:p>
-      <w:r>
-        <w:lastRenderedPageBreak/>
-        <w:t>CORS, significa intercambio de recursos de orig</w:t>
-      </w:r>
+    <w:p>
+      <w:pPr>
+        <w:rPr>
+          <w:lang w:val="en-US"/>
+        </w:rPr>
+      </w:pPr>
+    </w:p>
+    <w:p>
+      <w:r>
+        <w:t>CORS, significa intercambio de recursos de origen cruzado.</w:t>
+      </w:r>
+    </w:p>
+    <w:p>
+      <w:r>
+        <w:t>De no ser así, obtendríamos un error como este:</w:t>
+      </w:r>
+    </w:p>
+    <w:p>
+      <w:pPr>
+        <w:rPr>
+          <w:lang w:val="en-US"/>
+        </w:rPr>
+      </w:pPr>
+      <w:proofErr w:type="gramStart"/>
+      <w:r>
+        <w:rPr>
+          <w:lang w:val="en-US"/>
+        </w:rPr>
+        <w:t>Failed to load http://localhost:8082/CORS2/holaAjax.jsp: No 'Access-Control-Allow-Origin' header is present on the requested resource.</w:t>
+      </w:r>
+      <w:proofErr w:type="gramEnd"/>
+      <w:r>
+        <w:rPr>
+          <w:lang w:val="en-US"/>
+        </w:rPr>
+        <w:t xml:space="preserve"> </w:t>
+      </w:r>
+      <w:r>
+        <w:rPr>
+          <w:lang w:val="en-US"/>
+        </w:rPr>
+        <w:t>Origin 'http</w:t>
+      </w:r>
+      <w:proofErr w:type="gramStart"/>
+      <w:r>
+        <w:rPr>
+          <w:lang w:val="en-US"/>
+        </w:rPr>
+        <w:t>:/</w:t>
+      </w:r>
+      <w:proofErr w:type="gramEnd"/>
+      <w:r>
+        <w:rPr>
+          <w:lang w:val="en-US"/>
+        </w:rPr>
+        <w:t>/localhost:8080' is therefore not allowed access.</w:t>
+      </w:r>
+    </w:p>
+    <w:p>
+      <w:pPr>
+        <w:pStyle w:val="subtitulo11"/>
+      </w:pPr>
+      <w:r>
+        <w:t>Adaptaciones en la aplicación backend con spring</w:t>
+      </w:r>
+    </w:p>
+    <w:p>
+      <w:r>
+        <w:t>En el controlador spring del backend podemos añadir la notación:</w:t>
+      </w:r>
+    </w:p>
+    <w:p>
+      <w:pPr>
+        <w:pStyle w:val="CodigoInsertado"/>
+      </w:pPr>
+      <w:proofErr w:type="gramStart"/>
+      <w:r>
+        <w:t>@CrossOrigin(</w:t>
+      </w:r>
+      <w:proofErr w:type="gramEnd"/>
+      <w:r>
+        <w:t>origins =  {"http://localhost:8082", "http://localhost:4200"})</w:t>
+      </w:r>
+    </w:p>
+    <w:p>
       <w:bookmarkStart w:id="0" w:name="_GoBack"/>
       <w:bookmarkEnd w:id="0"/>
-      <w:r>
-        <w:t>en cruzado.</w:t>
-      </w:r>
-    </w:p>
-    <w:p>
-      <w:r>
-        <w:t>De no ser así, obtendríamos un error como este:</w:t>
-      </w:r>
-    </w:p>
-    <w:p>
-      <w:proofErr w:type="gramStart"/>
-      <w:r>
-        <w:rPr>
-          <w:lang w:val="en-US"/>
-        </w:rPr>
-        <w:t>Failed to load http://localhost:8082/CORS2/holaAjax.jsp: No 'Access-Control-Allow-Origin' header is present on the requested resource.</w:t>
-      </w:r>
-      <w:proofErr w:type="gramEnd"/>
-      <w:r>
-        <w:rPr>
-          <w:lang w:val="en-US"/>
-        </w:rPr>
-        <w:t xml:space="preserve"> </w:t>
-      </w:r>
-      <w:r>
-        <w:t>Origin 'http</w:t>
-      </w:r>
-      <w:proofErr w:type="gramStart"/>
-      <w:r>
-        <w:t>:/</w:t>
-      </w:r>
-      <w:proofErr w:type="gramEnd"/>
-      <w:r>
-        <w:t>/localhost:8080' is therefore not allowed access.</w:t>
+    </w:p>
+    <w:p>
+      <w:r>
+        <w:t>Con lo que se atenderán la peticiones que aplicaciones descargadas desde localhost</w:t>
+      </w:r>
+      <w:proofErr w:type="gramStart"/>
+      <w:r>
+        <w:t>:8082</w:t>
+      </w:r>
+      <w:proofErr w:type="gramEnd"/>
+      <w:r>
+        <w:t xml:space="preserve"> o desde localhost:4200, puedan realizar. </w:t>
+      </w:r>
+      <w:r>
+        <w:t>En  este caso tendríamos clientes que hacen peticiones a localhost</w:t>
+      </w:r>
+      <w:proofErr w:type="gramStart"/>
+      <w:r>
+        <w:t>:8080</w:t>
+      </w:r>
+      <w:proofErr w:type="gramEnd"/>
+      <w:r>
+        <w:t>, con lo que el servidor tomcat (por ejemplo), estaría escuchando o configurado sobre dicho puerto.</w:t>
       </w:r>
     </w:p>
     <w:p>
@@ -22631,8 +22708,14 @@
     <w:p>
       <w:pPr>
         <w:pStyle w:val="subtitulo11"/>
-      </w:pPr>
-      <w:r>
+        <w:rPr>
+          <w:lang w:val="en-US"/>
+        </w:rPr>
+      </w:pPr>
+      <w:r>
+        <w:rPr>
+          <w:lang w:val="en-US"/>
+        </w:rPr>
         <w:t>Para front-end</w:t>
       </w:r>
     </w:p>
@@ -26607,7 +26690,7 @@
 </file>
 
 <file path=customXml/itemProps1.xml><?xml version="1.0" encoding="utf-8"?>
-<ds:datastoreItem xmlns:ds="http://schemas.openxmlformats.org/officeDocument/2006/customXml" ds:itemID="{AC4EFA1A-C798-4C8D-97D8-15E033B2FCDF}">
+<ds:datastoreItem xmlns:ds="http://schemas.openxmlformats.org/officeDocument/2006/customXml" ds:itemID="{7B82C099-F859-4A57-A78A-4B5EE9127AB4}">
   <ds:schemaRefs>
     <ds:schemaRef ds:uri="http://schemas.openxmlformats.org/officeDocument/2006/bibliography"/>
   </ds:schemaRefs>

</xml_diff>

<commit_message>
cssapuntes se amplia con sass
</commit_message>
<xml_diff>
--- a/software/Angular4Apuntes.docx
+++ b/software/Angular4Apuntes.docx
@@ -236,12 +236,62 @@
       </w:r>
       <w:proofErr w:type="gramEnd"/>
       <w:r>
-        <w:t xml:space="preserve"> new proyecto1</w:t>
-      </w:r>
-    </w:p>
-    <w:p>
-      <w:proofErr w:type="gramStart"/>
-      <w:r>
+        <w:t xml:space="preserve"> new </w:t>
+      </w:r>
+      <w:bookmarkStart w:id="0" w:name="_GoBack"/>
+      <w:r>
+        <w:t>proyecto1</w:t>
+      </w:r>
+      <w:bookmarkEnd w:id="0"/>
+    </w:p>
+    <w:p>
+      <w:pPr>
+        <w:jc w:val="both"/>
+      </w:pPr>
+      <w:r>
+        <w:t>Con angular-CLI podemos iniciar un proyecto que utilice SASS así:</w:t>
+      </w:r>
+    </w:p>
+    <w:p>
+      <w:pPr>
+        <w:jc w:val="both"/>
+        <w:rPr>
+          <w:lang w:val="en-US"/>
+        </w:rPr>
+      </w:pPr>
+      <w:proofErr w:type="gramStart"/>
+      <w:r>
+        <w:rPr>
+          <w:lang w:val="en-US"/>
+        </w:rPr>
+        <w:t>ng</w:t>
+      </w:r>
+      <w:proofErr w:type="gramEnd"/>
+      <w:r>
+        <w:rPr>
+          <w:lang w:val="en-US"/>
+        </w:rPr>
+        <w:t xml:space="preserve"> new My_New_Project --style=sass</w:t>
+      </w:r>
+    </w:p>
+    <w:p>
+      <w:pPr>
+        <w:rPr>
+          <w:lang w:val="en-US"/>
+        </w:rPr>
+      </w:pPr>
+    </w:p>
+    <w:p>
+      <w:pPr>
+        <w:rPr>
+          <w:lang w:val="en-US"/>
+        </w:rPr>
+      </w:pPr>
+    </w:p>
+    <w:p>
+      <w:proofErr w:type="gramStart"/>
+      <w:r>
+        <w:lastRenderedPageBreak/>
         <w:t>cd</w:t>
       </w:r>
       <w:proofErr w:type="gramEnd"/>
@@ -356,7 +406,6 @@
         <w:pStyle w:val="CodigoInsertado"/>
       </w:pPr>
       <w:r>
-        <w:lastRenderedPageBreak/>
         <w:t xml:space="preserve">    "</w:t>
       </w:r>
       <w:proofErr w:type="gramStart"/>
@@ -22646,8 +22695,14 @@
     <w:p>
       <w:pPr>
         <w:pStyle w:val="subtitulo11"/>
-      </w:pPr>
-      <w:r>
+        <w:rPr>
+          <w:lang w:val="en-US"/>
+        </w:rPr>
+      </w:pPr>
+      <w:r>
+        <w:rPr>
+          <w:lang w:val="en-US"/>
+        </w:rPr>
         <w:t>Adaptaciones en la aplicación backend con spring</w:t>
       </w:r>
     </w:p>
@@ -22659,20 +22714,26 @@
     <w:p>
       <w:pPr>
         <w:pStyle w:val="CodigoInsertado"/>
-      </w:pPr>
-      <w:proofErr w:type="gramStart"/>
-      <w:r>
+        <w:rPr>
+          <w:lang w:val="es-ES"/>
+        </w:rPr>
+      </w:pPr>
+      <w:proofErr w:type="gramStart"/>
+      <w:r>
+        <w:rPr>
+          <w:lang w:val="es-ES"/>
+        </w:rPr>
         <w:t>@CrossOrigin(</w:t>
       </w:r>
       <w:proofErr w:type="gramEnd"/>
       <w:r>
+        <w:rPr>
+          <w:lang w:val="es-ES"/>
+        </w:rPr>
         <w:t>origins =  {"http://localhost:8082", "http://localhost:4200"})</w:t>
       </w:r>
     </w:p>
-    <w:p>
-      <w:bookmarkStart w:id="0" w:name="_GoBack"/>
-      <w:bookmarkEnd w:id="0"/>
-    </w:p>
+    <w:p/>
     <w:p>
       <w:r>
         <w:t>Con lo que se atenderán la peticiones que aplicaciones descargadas desde localhost</w:t>
@@ -22708,14 +22769,8 @@
     <w:p>
       <w:pPr>
         <w:pStyle w:val="subtitulo11"/>
-        <w:rPr>
-          <w:lang w:val="en-US"/>
-        </w:rPr>
-      </w:pPr>
-      <w:r>
-        <w:rPr>
-          <w:lang w:val="en-US"/>
-        </w:rPr>
+      </w:pPr>
+      <w:r>
         <w:t>Para front-end</w:t>
       </w:r>
     </w:p>
@@ -26690,7 +26745,7 @@
 </file>
 
 <file path=customXml/itemProps1.xml><?xml version="1.0" encoding="utf-8"?>
-<ds:datastoreItem xmlns:ds="http://schemas.openxmlformats.org/officeDocument/2006/customXml" ds:itemID="{7B82C099-F859-4A57-A78A-4B5EE9127AB4}">
+<ds:datastoreItem xmlns:ds="http://schemas.openxmlformats.org/officeDocument/2006/customXml" ds:itemID="{77D6B754-AC12-4CAB-B003-88F3C35FFF36}">
   <ds:schemaRefs>
     <ds:schemaRef ds:uri="http://schemas.openxmlformats.org/officeDocument/2006/bibliography"/>
   </ds:schemaRefs>

</xml_diff>

<commit_message>
los cambios de hoy
</commit_message>
<xml_diff>
--- a/software/Angular4Apuntes.docx
+++ b/software/Angular4Apuntes.docx
@@ -1329,36 +1329,63 @@
     <w:p>
       <w:pPr>
         <w:pStyle w:val="CodigoInsertado"/>
-      </w:pPr>
-      <w:r>
+        <w:rPr>
+          <w:lang w:val="es-ES"/>
+        </w:rPr>
+      </w:pPr>
+      <w:r>
+        <w:rPr>
+          <w:lang w:val="es-ES"/>
+        </w:rPr>
         <w:t>|- src/</w:t>
       </w:r>
     </w:p>
     <w:p>
       <w:pPr>
         <w:pStyle w:val="CodigoInsertado"/>
-      </w:pPr>
-      <w:r>
+        <w:rPr>
+          <w:lang w:val="es-ES"/>
+        </w:rPr>
+      </w:pPr>
+      <w:r>
+        <w:rPr>
+          <w:lang w:val="es-ES"/>
+        </w:rPr>
         <w:t xml:space="preserve">    |- sass/</w:t>
       </w:r>
     </w:p>
     <w:p>
       <w:pPr>
         <w:pStyle w:val="CodigoInsertado"/>
-      </w:pPr>
-      <w:r>
+        <w:rPr>
+          <w:lang w:val="es-ES"/>
+        </w:rPr>
+      </w:pPr>
+      <w:r>
+        <w:rPr>
+          <w:lang w:val="es-ES"/>
+        </w:rPr>
         <w:t xml:space="preserve">        |- _variables.sass</w:t>
       </w:r>
     </w:p>
     <w:p>
       <w:pPr>
         <w:pStyle w:val="CodigoInsertado"/>
-      </w:pPr>
-      <w:r>
+        <w:rPr>
+          <w:lang w:val="es-ES"/>
+        </w:rPr>
+      </w:pPr>
+      <w:r>
+        <w:rPr>
+          <w:lang w:val="es-ES"/>
+        </w:rPr>
         <w:t xml:space="preserve">        |- _mixins. </w:t>
       </w:r>
       <w:proofErr w:type="gramStart"/>
       <w:r>
+        <w:rPr>
+          <w:lang w:val="es-ES"/>
+        </w:rPr>
         <w:t>sass</w:t>
       </w:r>
       <w:proofErr w:type="gramEnd"/>
@@ -1371,6 +1398,9 @@
         </w:rPr>
       </w:pPr>
       <w:r>
+        <w:rPr>
+          <w:lang w:val="es-ES"/>
+        </w:rPr>
         <w:t xml:space="preserve">        </w:t>
       </w:r>
       <w:r>
@@ -1427,68 +1457,47 @@
     <w:p>
       <w:pPr>
         <w:pStyle w:val="CodigoInsertado"/>
-        <w:rPr>
-          <w:lang w:val="es-ES"/>
-        </w:rPr>
-      </w:pPr>
-      <w:r>
-        <w:rPr>
-          <w:lang w:val="es-ES"/>
-        </w:rPr>
+      </w:pPr>
+      <w:r>
         <w:t>@import '</w:t>
       </w:r>
       <w:proofErr w:type="gramStart"/>
       <w:r>
-        <w:rPr>
-          <w:lang w:val="es-ES"/>
-        </w:rPr>
         <w:t>./</w:t>
       </w:r>
       <w:proofErr w:type="gramEnd"/>
       <w:r>
-        <w:rPr>
-          <w:lang w:val="es-ES"/>
-        </w:rPr>
         <w:t>variables';</w:t>
       </w:r>
     </w:p>
     <w:p>
       <w:pPr>
         <w:pStyle w:val="CodigoInsertado"/>
-        <w:rPr>
-          <w:lang w:val="es-ES"/>
-        </w:rPr>
-      </w:pPr>
-      <w:r>
-        <w:rPr>
-          <w:lang w:val="es-ES"/>
-        </w:rPr>
+      </w:pPr>
+      <w:r>
         <w:t>@import '</w:t>
       </w:r>
       <w:proofErr w:type="gramStart"/>
       <w:r>
-        <w:rPr>
-          <w:lang w:val="es-ES"/>
-        </w:rPr>
         <w:t>./</w:t>
       </w:r>
       <w:proofErr w:type="gramEnd"/>
       <w:r>
-        <w:rPr>
-          <w:lang w:val="es-ES"/>
-        </w:rPr>
         <w:t>mixins';</w:t>
       </w:r>
     </w:p>
     <w:p>
       <w:pPr>
         <w:pStyle w:val="CodigoInsertado"/>
-        <w:rPr>
-          <w:lang w:val="es-ES"/>
-        </w:rPr>
-      </w:pPr>
-    </w:p>
-    <w:p/>
+      </w:pPr>
+    </w:p>
+    <w:p>
+      <w:pPr>
+        <w:rPr>
+          <w:lang w:val="en-US"/>
+        </w:rPr>
+      </w:pPr>
+    </w:p>
     <w:p>
       <w:r>
         <w:t>Entonces para aplicar todo, los establecemos en  .angular-CLI.json con.</w:t>
@@ -1567,8 +1576,14 @@
     <w:p>
       <w:pPr>
         <w:pStyle w:val="CodigoInsertado"/>
-      </w:pPr>
-      <w:r>
+        <w:rPr>
+          <w:lang w:val="es-ES"/>
+        </w:rPr>
+      </w:pPr>
+      <w:r>
+        <w:rPr>
+          <w:lang w:val="es-ES"/>
+        </w:rPr>
         <w:t>],</w:t>
       </w:r>
     </w:p>
@@ -1819,17 +1834,6 @@
         <w:t>Se tendrá por tanto que ejecutar un npm install, para que funcione todo.</w:t>
       </w:r>
     </w:p>
-    <w:p/>
-    <w:p>
-      <w:bookmarkStart w:id="0" w:name="_GoBack"/>
-      <w:bookmarkEnd w:id="0"/>
-    </w:p>
-    <w:p/>
-    <w:p>
-      <w:pPr>
-        <w:pStyle w:val="subtitulo1"/>
-      </w:pPr>
-    </w:p>
     <w:p>
       <w:pPr>
         <w:pStyle w:val="subtitulo1"/>
@@ -13502,24 +13506,39 @@
     <w:p>
       <w:pPr>
         <w:pStyle w:val="CodigoInsertado"/>
-      </w:pPr>
-      <w:r>
-        <w:t xml:space="preserve">    }</w:t>
-      </w:r>
-    </w:p>
-    <w:p>
-      <w:pPr>
-        <w:pStyle w:val="CodigoInsertado"/>
-      </w:pPr>
-    </w:p>
-    <w:p>
-      <w:pPr>
-        <w:pStyle w:val="CodigoInsertado"/>
-        <w:rPr>
-          <w:lang w:val="es-ES"/>
-        </w:rPr>
-      </w:pPr>
-      <w:r>
+        <w:rPr>
+          <w:lang w:val="es-ES"/>
+        </w:rPr>
+      </w:pPr>
+      <w:r>
+        <w:t xml:space="preserve">    </w:t>
+      </w:r>
+      <w:r>
+        <w:rPr>
+          <w:lang w:val="es-ES"/>
+        </w:rPr>
+        <w:t>}</w:t>
+      </w:r>
+    </w:p>
+    <w:p>
+      <w:pPr>
+        <w:pStyle w:val="CodigoInsertado"/>
+        <w:rPr>
+          <w:lang w:val="es-ES"/>
+        </w:rPr>
+      </w:pPr>
+    </w:p>
+    <w:p>
+      <w:pPr>
+        <w:pStyle w:val="CodigoInsertado"/>
+        <w:rPr>
+          <w:lang w:val="es-ES"/>
+        </w:rPr>
+      </w:pPr>
+      <w:r>
+        <w:rPr>
+          <w:lang w:val="es-ES"/>
+        </w:rPr>
         <w:t xml:space="preserve">  </w:t>
       </w:r>
       <w:proofErr w:type="gramStart"/>
@@ -13582,6 +13601,9 @@
     <w:p>
       <w:pPr>
         <w:pStyle w:val="CodigoInsertado"/>
+        <w:rPr>
+          <w:lang w:val="es-ES"/>
+        </w:rPr>
       </w:pPr>
       <w:r>
         <w:rPr>
@@ -13590,22 +13612,37 @@
         <w:t xml:space="preserve">    </w:t>
       </w:r>
       <w:r>
+        <w:rPr>
+          <w:lang w:val="es-ES"/>
+        </w:rPr>
         <w:t>.</w:t>
       </w:r>
       <w:proofErr w:type="gramStart"/>
       <w:r>
+        <w:rPr>
+          <w:lang w:val="es-ES"/>
+        </w:rPr>
         <w:t>map(</w:t>
       </w:r>
       <w:proofErr w:type="gramEnd"/>
       <w:r>
+        <w:rPr>
+          <w:lang w:val="es-ES"/>
+        </w:rPr>
         <w:t xml:space="preserve"> resultado =&gt; resultado.json());</w:t>
       </w:r>
     </w:p>
     <w:p>
       <w:pPr>
         <w:pStyle w:val="CodigoInsertado"/>
-      </w:pPr>
-      <w:r>
+        <w:rPr>
+          <w:lang w:val="es-ES"/>
+        </w:rPr>
+      </w:pPr>
+      <w:r>
+        <w:rPr>
+          <w:lang w:val="es-ES"/>
+        </w:rPr>
         <w:t xml:space="preserve">  }</w:t>
       </w:r>
     </w:p>
@@ -13809,40 +13846,67 @@
     <w:p>
       <w:pPr>
         <w:pStyle w:val="CodigoInsertado"/>
-      </w:pPr>
-      <w:r>
-        <w:t xml:space="preserve">     .</w:t>
-      </w:r>
-      <w:proofErr w:type="gramStart"/>
-      <w:r>
+        <w:rPr>
+          <w:lang w:val="es-ES"/>
+        </w:rPr>
+      </w:pPr>
+      <w:r>
+        <w:t xml:space="preserve">     </w:t>
+      </w:r>
+      <w:r>
+        <w:rPr>
+          <w:lang w:val="es-ES"/>
+        </w:rPr>
+        <w:t>.</w:t>
+      </w:r>
+      <w:proofErr w:type="gramStart"/>
+      <w:r>
+        <w:rPr>
+          <w:lang w:val="es-ES"/>
+        </w:rPr>
         <w:t>map(</w:t>
       </w:r>
       <w:proofErr w:type="gramEnd"/>
       <w:r>
+        <w:rPr>
+          <w:lang w:val="es-ES"/>
+        </w:rPr>
         <w:t xml:space="preserve"> res =&gt; res.json());</w:t>
       </w:r>
     </w:p>
     <w:p>
       <w:pPr>
         <w:pStyle w:val="CodigoInsertado"/>
-      </w:pPr>
-      <w:r>
+        <w:rPr>
+          <w:lang w:val="es-ES"/>
+        </w:rPr>
+      </w:pPr>
+      <w:r>
+        <w:rPr>
+          <w:lang w:val="es-ES"/>
+        </w:rPr>
         <w:t xml:space="preserve">  }</w:t>
       </w:r>
     </w:p>
     <w:p>
       <w:pPr>
         <w:pStyle w:val="CodigoInsertado"/>
-      </w:pPr>
-    </w:p>
-    <w:p>
-      <w:pPr>
-        <w:pStyle w:val="CodigoInsertado"/>
-        <w:rPr>
-          <w:lang w:val="es-ES"/>
-        </w:rPr>
-      </w:pPr>
-      <w:r>
+        <w:rPr>
+          <w:lang w:val="es-ES"/>
+        </w:rPr>
+      </w:pPr>
+    </w:p>
+    <w:p>
+      <w:pPr>
+        <w:pStyle w:val="CodigoInsertado"/>
+        <w:rPr>
+          <w:lang w:val="es-ES"/>
+        </w:rPr>
+      </w:pPr>
+      <w:r>
+        <w:rPr>
+          <w:lang w:val="es-ES"/>
+        </w:rPr>
         <w:t xml:space="preserve">  </w:t>
       </w:r>
       <w:proofErr w:type="gramStart"/>
@@ -20130,45 +20194,78 @@
     <w:p>
       <w:pPr>
         <w:pStyle w:val="CodigoInsertado"/>
-      </w:pPr>
-      <w:r>
+        <w:rPr>
+          <w:lang w:val="es-ES"/>
+        </w:rPr>
+      </w:pPr>
+      <w:r>
+        <w:rPr>
+          <w:lang w:val="es-ES"/>
+        </w:rPr>
         <w:t xml:space="preserve">… </w:t>
       </w:r>
     </w:p>
     <w:p>
       <w:pPr>
         <w:pStyle w:val="CodigoInsertado"/>
-      </w:pPr>
-      <w:proofErr w:type="gramStart"/>
-      <w:r>
+        <w:rPr>
+          <w:lang w:val="es-ES"/>
+        </w:rPr>
+      </w:pPr>
+      <w:proofErr w:type="gramStart"/>
+      <w:r>
+        <w:rPr>
+          <w:lang w:val="es-ES"/>
+        </w:rPr>
         <w:t>constructor(</w:t>
       </w:r>
       <w:proofErr w:type="gramEnd"/>
       <w:r>
+        <w:rPr>
+          <w:lang w:val="es-ES"/>
+        </w:rPr>
         <w:t xml:space="preserve">private pf: FormBuilder, </w:t>
       </w:r>
     </w:p>
     <w:p>
       <w:pPr>
         <w:pStyle w:val="CodigoInsertado"/>
-      </w:pPr>
-      <w:r>
+        <w:rPr>
+          <w:lang w:val="es-ES"/>
+        </w:rPr>
+      </w:pPr>
+      <w:r>
+        <w:rPr>
+          <w:lang w:val="es-ES"/>
+        </w:rPr>
         <w:t xml:space="preserve">                      </w:t>
       </w:r>
       <w:proofErr w:type="gramStart"/>
       <w:r>
+        <w:rPr>
+          <w:lang w:val="es-ES"/>
+        </w:rPr>
         <w:t>private</w:t>
       </w:r>
       <w:proofErr w:type="gramEnd"/>
       <w:r>
+        <w:rPr>
+          <w:lang w:val="es-ES"/>
+        </w:rPr>
         <w:t xml:space="preserve"> presupuestoService: PresupuestosService) { } </w:t>
       </w:r>
     </w:p>
     <w:p>
       <w:pPr>
         <w:pStyle w:val="CodigoInsertado"/>
-      </w:pPr>
-      <w:r>
+        <w:rPr>
+          <w:lang w:val="es-ES"/>
+        </w:rPr>
+      </w:pPr>
+      <w:r>
+        <w:rPr>
+          <w:lang w:val="es-ES"/>
+        </w:rPr>
         <w:t>…</w:t>
       </w:r>
     </w:p>
@@ -20335,6 +20432,9 @@
     <w:p>
       <w:pPr>
         <w:pStyle w:val="CodigoInsertado"/>
+        <w:rPr>
+          <w:lang w:val="es-ES"/>
+        </w:rPr>
       </w:pPr>
       <w:r>
         <w:rPr>
@@ -20343,30 +20443,59 @@
         <w:t xml:space="preserve"> </w:t>
       </w:r>
       <w:r>
+        <w:rPr>
+          <w:lang w:val="es-ES"/>
+        </w:rPr>
         <w:t xml:space="preserve">… </w:t>
       </w:r>
     </w:p>
     <w:p>
       <w:pPr>
         <w:pStyle w:val="CodigoInsertado"/>
-      </w:pPr>
-      <w:r>
-        <w:t>getPresupuestos () {</w:t>
-      </w:r>
-    </w:p>
-    <w:p>
-      <w:pPr>
-        <w:pStyle w:val="CodigoInsertado"/>
-      </w:pPr>
-      <w:r>
+        <w:rPr>
+          <w:lang w:val="es-ES"/>
+        </w:rPr>
+      </w:pPr>
+      <w:proofErr w:type="gramStart"/>
+      <w:r>
+        <w:rPr>
+          <w:lang w:val="es-ES"/>
+        </w:rPr>
+        <w:t>getPresupuestos</w:t>
+      </w:r>
+      <w:proofErr w:type="gramEnd"/>
+      <w:r>
+        <w:rPr>
+          <w:lang w:val="es-ES"/>
+        </w:rPr>
+        <w:t xml:space="preserve"> () {</w:t>
+      </w:r>
+    </w:p>
+    <w:p>
+      <w:pPr>
+        <w:pStyle w:val="CodigoInsertado"/>
+        <w:rPr>
+          <w:lang w:val="es-ES"/>
+        </w:rPr>
+      </w:pPr>
+      <w:r>
+        <w:rPr>
+          <w:lang w:val="es-ES"/>
+        </w:rPr>
         <w:t xml:space="preserve"> </w:t>
       </w:r>
       <w:proofErr w:type="gramStart"/>
       <w:r>
+        <w:rPr>
+          <w:lang w:val="es-ES"/>
+        </w:rPr>
         <w:t>return</w:t>
       </w:r>
       <w:proofErr w:type="gramEnd"/>
       <w:r>
+        <w:rPr>
+          <w:lang w:val="es-ES"/>
+        </w:rPr>
         <w:t xml:space="preserve"> this.http.get( this.presURL) .map( res =&gt; res.json()); </w:t>
       </w:r>
     </w:p>
@@ -20808,33 +20937,96 @@
     <w:p>
       <w:pPr>
         <w:pStyle w:val="CodigoInsertado"/>
+        <w:rPr>
+          <w:lang w:val="es-ES"/>
+        </w:rPr>
       </w:pPr>
       <w:r>
         <w:t xml:space="preserve">    </w:t>
       </w:r>
       <w:r>
-        <w:t>&lt;/tr&gt;</w:t>
-      </w:r>
-    </w:p>
-    <w:p>
-      <w:pPr>
-        <w:pStyle w:val="CodigoInsertado"/>
-      </w:pPr>
-      <w:r>
-        <w:t xml:space="preserve">  &lt;/tbody&gt;</w:t>
-      </w:r>
-    </w:p>
-    <w:p>
-      <w:pPr>
-        <w:pStyle w:val="CodigoInsertado"/>
-      </w:pPr>
-      <w:r>
-        <w:t>&lt;/table&gt;</w:t>
-      </w:r>
-    </w:p>
-    <w:p>
-      <w:pPr>
-        <w:pStyle w:val="CodigoInsertado"/>
+        <w:rPr>
+          <w:lang w:val="es-ES"/>
+        </w:rPr>
+        <w:t>&lt;/</w:t>
+      </w:r>
+      <w:proofErr w:type="gramStart"/>
+      <w:r>
+        <w:rPr>
+          <w:lang w:val="es-ES"/>
+        </w:rPr>
+        <w:t>tr</w:t>
+      </w:r>
+      <w:proofErr w:type="gramEnd"/>
+      <w:r>
+        <w:rPr>
+          <w:lang w:val="es-ES"/>
+        </w:rPr>
+        <w:t>&gt;</w:t>
+      </w:r>
+    </w:p>
+    <w:p>
+      <w:pPr>
+        <w:pStyle w:val="CodigoInsertado"/>
+        <w:rPr>
+          <w:lang w:val="es-ES"/>
+        </w:rPr>
+      </w:pPr>
+      <w:r>
+        <w:rPr>
+          <w:lang w:val="es-ES"/>
+        </w:rPr>
+        <w:t xml:space="preserve">  &lt;/</w:t>
+      </w:r>
+      <w:proofErr w:type="gramStart"/>
+      <w:r>
+        <w:rPr>
+          <w:lang w:val="es-ES"/>
+        </w:rPr>
+        <w:t>tbody</w:t>
+      </w:r>
+      <w:proofErr w:type="gramEnd"/>
+      <w:r>
+        <w:rPr>
+          <w:lang w:val="es-ES"/>
+        </w:rPr>
+        <w:t>&gt;</w:t>
+      </w:r>
+    </w:p>
+    <w:p>
+      <w:pPr>
+        <w:pStyle w:val="CodigoInsertado"/>
+        <w:rPr>
+          <w:lang w:val="es-ES"/>
+        </w:rPr>
+      </w:pPr>
+      <w:r>
+        <w:rPr>
+          <w:lang w:val="es-ES"/>
+        </w:rPr>
+        <w:t>&lt;/</w:t>
+      </w:r>
+      <w:proofErr w:type="gramStart"/>
+      <w:r>
+        <w:rPr>
+          <w:lang w:val="es-ES"/>
+        </w:rPr>
+        <w:t>table</w:t>
+      </w:r>
+      <w:proofErr w:type="gramEnd"/>
+      <w:r>
+        <w:rPr>
+          <w:lang w:val="es-ES"/>
+        </w:rPr>
+        <w:t>&gt;</w:t>
+      </w:r>
+    </w:p>
+    <w:p>
+      <w:pPr>
+        <w:pStyle w:val="CodigoInsertado"/>
+        <w:rPr>
+          <w:lang w:val="es-ES"/>
+        </w:rPr>
       </w:pPr>
     </w:p>
     <w:p/>
@@ -21238,37 +21430,64 @@
     <w:p>
       <w:pPr>
         <w:pStyle w:val="CodigoInsertado"/>
-      </w:pPr>
-      <w:r>
+        <w:rPr>
+          <w:lang w:val="es-ES"/>
+        </w:rPr>
+      </w:pPr>
+      <w:r>
+        <w:rPr>
+          <w:lang w:val="es-ES"/>
+        </w:rPr>
         <w:t>…</w:t>
       </w:r>
     </w:p>
     <w:p>
       <w:pPr>
         <w:pStyle w:val="CodigoInsertado"/>
-      </w:pPr>
-      <w:proofErr w:type="gramStart"/>
-      <w:r>
-        <w:t>getPresupuesto(</w:t>
-      </w:r>
-      <w:proofErr w:type="gramEnd"/>
-      <w:r>
-        <w:t>$id:string){</w:t>
-      </w:r>
-    </w:p>
-    <w:p>
-      <w:pPr>
-        <w:pStyle w:val="CodigoInsertado"/>
-      </w:pPr>
-      <w:r>
+        <w:rPr>
+          <w:lang w:val="es-ES"/>
+        </w:rPr>
+      </w:pPr>
+      <w:proofErr w:type="gramStart"/>
+      <w:r>
+        <w:rPr>
+          <w:lang w:val="es-ES"/>
+        </w:rPr>
+        <w:t>getPresupuesto</w:t>
+      </w:r>
+      <w:proofErr w:type="gramEnd"/>
+      <w:r>
+        <w:rPr>
+          <w:lang w:val="es-ES"/>
+        </w:rPr>
+        <w:t>($id:string){</w:t>
+      </w:r>
+    </w:p>
+    <w:p>
+      <w:pPr>
+        <w:pStyle w:val="CodigoInsertado"/>
+        <w:rPr>
+          <w:lang w:val="es-ES"/>
+        </w:rPr>
+      </w:pPr>
+      <w:r>
+        <w:rPr>
+          <w:lang w:val="es-ES"/>
+        </w:rPr>
         <w:t xml:space="preserve">    </w:t>
       </w:r>
       <w:proofErr w:type="gramStart"/>
       <w:r>
+        <w:rPr>
+          <w:lang w:val="es-ES"/>
+        </w:rPr>
         <w:t>const</w:t>
       </w:r>
       <w:proofErr w:type="gramEnd"/>
       <w:r>
+        <w:rPr>
+          <w:lang w:val="es-ES"/>
+        </w:rPr>
         <w:t xml:space="preserve"> url = `${ this.presupuestoURL }/${ id$ }.json`; </w:t>
       </w:r>
     </w:p>
@@ -21277,6 +21496,9 @@
         <w:pStyle w:val="CodigoInsertado"/>
       </w:pPr>
       <w:r>
+        <w:rPr>
+          <w:lang w:val="es-ES"/>
+        </w:rPr>
         <w:t xml:space="preserve">    </w:t>
       </w:r>
       <w:proofErr w:type="gramStart"/>
@@ -21666,22 +21888,45 @@
     <w:p>
       <w:pPr>
         <w:pStyle w:val="CodigoInsertado"/>
+        <w:rPr>
+          <w:lang w:val="es-ES"/>
+        </w:rPr>
       </w:pPr>
       <w:r>
         <w:t xml:space="preserve">          </w:t>
       </w:r>
       <w:r>
-        <w:t>this.id = parametros['id'];</w:t>
-      </w:r>
-    </w:p>
-    <w:p>
-      <w:pPr>
-        <w:pStyle w:val="CodigoInsertado"/>
-        <w:rPr>
-          <w:lang w:val="es-ES"/>
-        </w:rPr>
-      </w:pPr>
-      <w:r>
+        <w:rPr>
+          <w:lang w:val="es-ES"/>
+        </w:rPr>
+        <w:t xml:space="preserve">this.id = </w:t>
+      </w:r>
+      <w:proofErr w:type="gramStart"/>
+      <w:r>
+        <w:rPr>
+          <w:lang w:val="es-ES"/>
+        </w:rPr>
+        <w:t>parametros[</w:t>
+      </w:r>
+      <w:proofErr w:type="gramEnd"/>
+      <w:r>
+        <w:rPr>
+          <w:lang w:val="es-ES"/>
+        </w:rPr>
+        <w:t>'id'];</w:t>
+      </w:r>
+    </w:p>
+    <w:p>
+      <w:pPr>
+        <w:pStyle w:val="CodigoInsertado"/>
+        <w:rPr>
+          <w:lang w:val="es-ES"/>
+        </w:rPr>
+      </w:pPr>
+      <w:r>
+        <w:rPr>
+          <w:lang w:val="es-ES"/>
+        </w:rPr>
         <w:t xml:space="preserve">            </w:t>
       </w:r>
       <w:proofErr w:type="gramStart"/>
@@ -21730,6 +21975,9 @@
     <w:p>
       <w:pPr>
         <w:pStyle w:val="CodigoInsertado"/>
+        <w:rPr>
+          <w:lang w:val="es-ES"/>
+        </w:rPr>
       </w:pPr>
       <w:r>
         <w:rPr>
@@ -21738,14 +21986,23 @@
         <w:t xml:space="preserve">        </w:t>
       </w:r>
       <w:r>
+        <w:rPr>
+          <w:lang w:val="es-ES"/>
+        </w:rPr>
         <w:t>});</w:t>
       </w:r>
     </w:p>
     <w:p>
       <w:pPr>
         <w:pStyle w:val="CodigoInsertado"/>
-      </w:pPr>
-      <w:r>
+        <w:rPr>
+          <w:lang w:val="es-ES"/>
+        </w:rPr>
+      </w:pPr>
+      <w:r>
+        <w:rPr>
+          <w:lang w:val="es-ES"/>
+        </w:rPr>
         <w:t xml:space="preserve">  }</w:t>
       </w:r>
     </w:p>
@@ -21757,6 +22014,9 @@
         </w:rPr>
       </w:pPr>
       <w:r>
+        <w:rPr>
+          <w:lang w:val="es-ES"/>
+        </w:rPr>
         <w:t xml:space="preserve">  </w:t>
       </w:r>
       <w:proofErr w:type="gramStart"/>
@@ -22188,6 +22448,9 @@
     <w:p>
       <w:pPr>
         <w:pStyle w:val="CodigoInsertado"/>
+        <w:rPr>
+          <w:lang w:val="es-ES"/>
+        </w:rPr>
       </w:pPr>
       <w:r>
         <w:rPr>
@@ -22196,6 +22459,9 @@
         <w:t xml:space="preserve">      </w:t>
       </w:r>
       <w:r>
+        <w:rPr>
+          <w:lang w:val="es-ES"/>
+        </w:rPr>
         <w:t>this.listaDePresupuestos = [];</w:t>
       </w:r>
     </w:p>
@@ -22207,6 +22473,9 @@
         </w:rPr>
       </w:pPr>
       <w:r>
+        <w:rPr>
+          <w:lang w:val="es-ES"/>
+        </w:rPr>
         <w:t xml:space="preserve">      </w:t>
       </w:r>
       <w:proofErr w:type="gramStart"/>
@@ -22249,6 +22518,9 @@
     <w:p>
       <w:pPr>
         <w:pStyle w:val="CodigoInsertado"/>
+        <w:rPr>
+          <w:lang w:val="es-ES"/>
+        </w:rPr>
       </w:pPr>
       <w:r>
         <w:rPr>
@@ -22258,10 +22530,16 @@
       </w:r>
       <w:proofErr w:type="gramStart"/>
       <w:r>
+        <w:rPr>
+          <w:lang w:val="es-ES"/>
+        </w:rPr>
         <w:t>for</w:t>
       </w:r>
       <w:proofErr w:type="gramEnd"/>
       <w:r>
+        <w:rPr>
+          <w:lang w:val="es-ES"/>
+        </w:rPr>
         <w:t xml:space="preserve"> ( const id$ in presupuestos) {</w:t>
       </w:r>
     </w:p>
@@ -22273,6 +22551,9 @@
         </w:rPr>
       </w:pPr>
       <w:r>
+        <w:rPr>
+          <w:lang w:val="es-ES"/>
+        </w:rPr>
         <w:t xml:space="preserve">           </w:t>
       </w:r>
       <w:proofErr w:type="gramStart"/>
@@ -22673,14 +22954,8 @@
     <w:p>
       <w:pPr>
         <w:pStyle w:val="Prrafodelista"/>
-        <w:rPr>
-          <w:lang w:val="en-US"/>
-        </w:rPr>
-      </w:pPr>
-      <w:r>
-        <w:rPr>
-          <w:lang w:val="en-US"/>
-        </w:rPr>
+      </w:pPr>
+      <w:r>
         <w:t>Y en index.html:</w:t>
       </w:r>
     </w:p>
@@ -22716,14 +22991,26 @@
     <w:p>
       <w:pPr>
         <w:pStyle w:val="Prrafodelista"/>
-      </w:pPr>
-      <w:r>
+        <w:rPr>
+          <w:lang w:val="en-US"/>
+        </w:rPr>
+      </w:pPr>
+      <w:r>
+        <w:rPr>
+          <w:lang w:val="en-US"/>
+        </w:rPr>
         <w:t>2.</w:t>
       </w:r>
       <w:r>
+        <w:rPr>
+          <w:lang w:val="en-US"/>
+        </w:rPr>
         <w:t>3</w:t>
       </w:r>
       <w:r>
+        <w:rPr>
+          <w:lang w:val="en-US"/>
+        </w:rPr>
         <w:t>)</w:t>
       </w:r>
     </w:p>
@@ -23015,23 +23302,12 @@
       </w:r>
     </w:p>
     <w:p>
-      <w:pPr>
-        <w:rPr>
-          <w:lang w:val="en-US"/>
-        </w:rPr>
-      </w:pPr>
-      <w:proofErr w:type="gramStart"/>
-      <w:r>
-        <w:rPr>
-          <w:lang w:val="en-US"/>
-        </w:rPr>
+      <w:proofErr w:type="gramStart"/>
+      <w:r>
         <w:t>git</w:t>
       </w:r>
       <w:proofErr w:type="gramEnd"/>
       <w:r>
-        <w:rPr>
-          <w:lang w:val="en-US"/>
-        </w:rPr>
         <w:t xml:space="preserve"> push origin - - delete gh-pages</w:t>
       </w:r>
     </w:p>
@@ -23070,8 +23346,11 @@
       </w:r>
     </w:p>
     <w:p>
-      <w:r>
-        <w:t xml:space="preserve">Tanto el navegador como el servidor web, se protegen y no permiten que desde se realicen peticiones desde otro host+port distinto desde donde se ha hecho la carga inicial de la aplicación web. Es decir, que si iniciamos la navegación con </w:t>
+      <w:pPr>
+        <w:jc w:val="both"/>
+      </w:pPr>
+      <w:r>
+        <w:t xml:space="preserve">Tanto el navegador como el servidor web, se protegen y no permiten que se realicen peticiones desde otro host+port distinto desde donde se ha hecho la carga inicial de la aplicación web. Es decir, que si iniciamos la navegación con </w:t>
       </w:r>
       <w:hyperlink r:id="rId17" w:history="1">
         <w:r>
@@ -23094,11 +23373,11 @@
       </w:r>
     </w:p>
     <w:p>
-      <w:r>
-        <w:t xml:space="preserve">Por ejemplo, </w:t>
-      </w:r>
-      <w:r>
-        <w:t>para permitir al servidor tomcat que atiende localhost</w:t>
+      <w:pPr>
+        <w:jc w:val="both"/>
+      </w:pPr>
+      <w:r>
+        <w:t>Por ejemplo, para permitir al servidor tomcat que atienda peticiones javascript a localhost</w:t>
       </w:r>
       <w:proofErr w:type="gramStart"/>
       <w:r>
@@ -23106,10 +23385,7 @@
       </w:r>
       <w:proofErr w:type="gramEnd"/>
       <w:r>
-        <w:t>,</w:t>
-      </w:r>
-      <w:r>
-        <w:t xml:space="preserve"> atender peticiones javascript cargadas desde otro port+host, podemos establecer el siguiente filtro en /conf/web.xml:</w:t>
+        <w:t>, (si la aplicación cliente se ha cargado desde localhost:80), podemos establecer el siguiente filtro en /conf/web.xml:</w:t>
       </w:r>
     </w:p>
     <w:p>
@@ -23296,8 +23572,11 @@
     </w:p>
     <w:p/>
     <w:p>
-      <w:r>
-        <w:t>Con lo que se atenderán la peticiones que aplicaciones descargadas desde localhost</w:t>
+      <w:pPr>
+        <w:jc w:val="both"/>
+      </w:pPr>
+      <w:r>
+        <w:t>Con lo que se permitirán peticiones que aplicaciones descargadas desde localhost</w:t>
       </w:r>
       <w:proofErr w:type="gramStart"/>
       <w:r>
@@ -23305,10 +23584,7 @@
       </w:r>
       <w:proofErr w:type="gramEnd"/>
       <w:r>
-        <w:t xml:space="preserve"> o desde localhost:4200, puedan realizar. </w:t>
-      </w:r>
-      <w:r>
-        <w:t>En  este caso tendríamos clientes que hacen peticiones a localhost</w:t>
+        <w:t xml:space="preserve"> o desde localhost:4200, puedan realizar. En  este caso tendríamos clientes que hacen peticiones a localhost</w:t>
       </w:r>
       <w:proofErr w:type="gramStart"/>
       <w:r>
@@ -23318,6 +23594,8 @@
       <w:r>
         <w:t>, con lo que el servidor tomcat (por ejemplo), estaría escuchando o configurado sobre dicho puerto.</w:t>
       </w:r>
+      <w:bookmarkStart w:id="0" w:name="_GoBack"/>
+      <w:bookmarkEnd w:id="0"/>
     </w:p>
     <w:p>
       <w:pPr>
@@ -27757,7 +28035,7 @@
 </file>
 
 <file path=customXml/itemProps1.xml><?xml version="1.0" encoding="utf-8"?>
-<ds:datastoreItem xmlns:ds="http://schemas.openxmlformats.org/officeDocument/2006/customXml" ds:itemID="{75FB621E-C527-4B6E-B3AD-4EF32502FF38}">
+<ds:datastoreItem xmlns:ds="http://schemas.openxmlformats.org/officeDocument/2006/customXml" ds:itemID="{FF7DAB7C-C798-4AF8-8957-2F155D16CAA6}">
   <ds:schemaRefs>
     <ds:schemaRef ds:uri="http://schemas.openxmlformats.org/officeDocument/2006/bibliography"/>
   </ds:schemaRefs>

</xml_diff>

<commit_message>
Cambios en Angular4Apuntes, GitApuntes, NodeJsApuntes y TypeScriptApuntes.docx/md
</commit_message>
<xml_diff>
--- a/software/Angular4Apuntes.docx
+++ b/software/Angular4Apuntes.docx
@@ -408,7 +408,13 @@
         <w:t xml:space="preserve">Para </w:t>
       </w:r>
       <w:r>
-        <w:t>crear una aplicación sin angular-</w:t>
+        <w:t>crear un</w:t>
+      </w:r>
+      <w:r>
+        <w:t xml:space="preserve"> proyecto </w:t>
+      </w:r>
+      <w:r>
+        <w:t>sin angular-</w:t>
       </w:r>
       <w:proofErr w:type="spellStart"/>
       <w:r>
@@ -458,13 +464,6 @@
     </w:p>
     <w:p>
       <w:pPr>
-        <w:rPr>
-          <w:lang w:val="en-US"/>
-        </w:rPr>
-      </w:pPr>
-    </w:p>
-    <w:p>
-      <w:pPr>
         <w:autoSpaceDE w:val="0"/>
         <w:autoSpaceDN w:val="0"/>
         <w:adjustRightInd w:val="0"/>
@@ -476,17 +475,21 @@
           <w:lang w:val="en-US"/>
         </w:rPr>
       </w:pPr>
-      <w:proofErr w:type="spellStart"/>
-      <w:r>
+    </w:p>
+    <w:p>
+      <w:pPr>
+        <w:autoSpaceDE w:val="0"/>
+        <w:autoSpaceDN w:val="0"/>
+        <w:adjustRightInd w:val="0"/>
+        <w:spacing w:after="0" w:line="240" w:lineRule="auto"/>
         <w:rPr>
           <w:rFonts w:ascii="Fixedsys" w:hAnsi="Fixedsys" w:cs="Fixedsys"/>
           <w:sz w:val="18"/>
           <w:szCs w:val="18"/>
           <w:lang w:val="en-US"/>
         </w:rPr>
-        <w:t>npx</w:t>
-      </w:r>
-      <w:proofErr w:type="spellEnd"/>
+      </w:pPr>
+      <w:proofErr w:type="spellStart"/>
       <w:r>
         <w:rPr>
           <w:rFonts w:ascii="Fixedsys" w:hAnsi="Fixedsys" w:cs="Fixedsys"/>
@@ -494,8 +497,9 @@
           <w:szCs w:val="18"/>
           <w:lang w:val="en-US"/>
         </w:rPr>
-        <w:t xml:space="preserve"> -p @angular/cli</w:t>
-      </w:r>
+        <w:t>npx</w:t>
+      </w:r>
+      <w:proofErr w:type="spellEnd"/>
       <w:r>
         <w:rPr>
           <w:rFonts w:ascii="Fixedsys" w:hAnsi="Fixedsys" w:cs="Fixedsys"/>
@@ -503,7 +507,7 @@
           <w:szCs w:val="18"/>
           <w:lang w:val="en-US"/>
         </w:rPr>
-        <w:t>[version]</w:t>
+        <w:t xml:space="preserve"> -p @angular/cli</w:t>
       </w:r>
       <w:r>
         <w:rPr>
@@ -512,6 +516,15 @@
           <w:szCs w:val="18"/>
           <w:lang w:val="en-US"/>
         </w:rPr>
+        <w:t>[version]</w:t>
+      </w:r>
+      <w:r>
+        <w:rPr>
+          <w:rFonts w:ascii="Fixedsys" w:hAnsi="Fixedsys" w:cs="Fixedsys"/>
+          <w:sz w:val="18"/>
+          <w:szCs w:val="18"/>
+          <w:lang w:val="en-US"/>
+        </w:rPr>
         <w:t xml:space="preserve"> ng new my-app</w:t>
       </w:r>
     </w:p>
@@ -599,6 +612,40 @@
       </w:r>
     </w:p>
     <w:p>
+      <w:proofErr w:type="spellStart"/>
+      <w:r>
+        <w:t>npx</w:t>
+      </w:r>
+      <w:proofErr w:type="spellEnd"/>
+      <w:r>
+        <w:t xml:space="preserve"> ng –</w:t>
+      </w:r>
+      <w:proofErr w:type="spellStart"/>
+      <w:r>
+        <w:t>version</w:t>
+      </w:r>
+      <w:proofErr w:type="spellEnd"/>
+      <w:r>
+        <w:t xml:space="preserve"> (con angular </w:t>
+      </w:r>
+      <w:proofErr w:type="spellStart"/>
+      <w:r>
+        <w:t>cli</w:t>
+      </w:r>
+      <w:proofErr w:type="spellEnd"/>
+      <w:r>
+        <w:t xml:space="preserve"> lo</w:t>
+      </w:r>
+      <w:r>
+        <w:t>cal)</w:t>
+      </w:r>
+    </w:p>
+    <w:p>
+      <w:r>
+        <w:t xml:space="preserve"> </w:t>
+      </w:r>
+    </w:p>
+    <w:p>
       <w:pPr>
         <w:pStyle w:val="subtitulo11"/>
       </w:pPr>
@@ -949,6 +996,17 @@
       <w:r>
         <w:t>ng new proyecto1</w:t>
       </w:r>
+      <w:r>
+        <w:t xml:space="preserve"> (si tenemos angular-</w:t>
+      </w:r>
+      <w:proofErr w:type="spellStart"/>
+      <w:r>
+        <w:t>cli</w:t>
+      </w:r>
+      <w:proofErr w:type="spellEnd"/>
+      <w:r>
+        <w:t xml:space="preserve"> global)</w:t>
+      </w:r>
     </w:p>
     <w:p>
       <w:pPr>
@@ -1303,9 +1361,6 @@
     <w:p>
       <w:pPr>
         <w:pStyle w:val="CodigoInsertado"/>
-        <w:rPr>
-          <w:lang w:val="en-US"/>
-        </w:rPr>
       </w:pPr>
       <w:r>
         <w:rPr>
@@ -1314,9 +1369,6 @@
         <w:t xml:space="preserve">  </w:t>
       </w:r>
       <w:r>
-        <w:rPr>
-          <w:lang w:val="en-US"/>
-        </w:rPr>
         <w:t>]</w:t>
       </w:r>
     </w:p>
@@ -1550,9 +1602,6 @@
     <w:p>
       <w:pPr>
         <w:pStyle w:val="CodigoInsertado"/>
-        <w:rPr>
-          <w:lang w:val="en-US"/>
-        </w:rPr>
       </w:pPr>
       <w:r>
         <w:rPr>
@@ -1561,23 +1610,14 @@
         <w:t xml:space="preserve">    </w:t>
       </w:r>
       <w:r>
-        <w:rPr>
-          <w:lang w:val="en-US"/>
-        </w:rPr>
         <w:t>"</w:t>
       </w:r>
       <w:proofErr w:type="spellStart"/>
       <w:r>
-        <w:rPr>
-          <w:lang w:val="en-US"/>
-        </w:rPr>
         <w:t>emitDecoratorMetadata</w:t>
       </w:r>
       <w:proofErr w:type="spellEnd"/>
       <w:r>
-        <w:rPr>
-          <w:lang w:val="en-US"/>
-        </w:rPr>
         <w:t>": true,</w:t>
       </w:r>
     </w:p>
@@ -1586,9 +1626,6 @@
         <w:pStyle w:val="CodigoInsertado"/>
       </w:pPr>
       <w:r>
-        <w:rPr>
-          <w:lang w:val="en-US"/>
-        </w:rPr>
         <w:t xml:space="preserve">    </w:t>
       </w:r>
       <w:r>
@@ -2089,36 +2126,29 @@
     <w:p>
       <w:pPr>
         <w:pStyle w:val="CodigoInsertado"/>
-        <w:rPr>
-          <w:lang w:val="en-US"/>
-        </w:rPr>
-      </w:pPr>
-      <w:r>
-        <w:rPr>
-          <w:lang w:val="en-US"/>
-        </w:rPr>
-        <w:t xml:space="preserve">"$schema": </w:t>
+      </w:pPr>
+      <w:r>
+        <w:t>"$</w:t>
+      </w:r>
+      <w:proofErr w:type="spellStart"/>
+      <w:r>
+        <w:t>schema</w:t>
+      </w:r>
+      <w:proofErr w:type="spellEnd"/>
+      <w:r>
+        <w:t xml:space="preserve">": </w:t>
       </w:r>
       <w:proofErr w:type="gramStart"/>
       <w:r>
-        <w:rPr>
-          <w:lang w:val="en-US"/>
-        </w:rPr>
         <w:t>"./</w:t>
       </w:r>
       <w:proofErr w:type="spellStart"/>
       <w:proofErr w:type="gramEnd"/>
       <w:r>
-        <w:rPr>
-          <w:lang w:val="en-US"/>
-        </w:rPr>
         <w:t>node_modules</w:t>
       </w:r>
       <w:proofErr w:type="spellEnd"/>
       <w:r>
-        <w:rPr>
-          <w:lang w:val="en-US"/>
-        </w:rPr>
         <w:t>/@angular/cli/lib/config/schema.json",</w:t>
       </w:r>
     </w:p>
@@ -2130,9 +2160,6 @@
         </w:rPr>
       </w:pPr>
       <w:r>
-        <w:rPr>
-          <w:lang w:val="en-US"/>
-        </w:rPr>
         <w:t xml:space="preserve">  </w:t>
       </w:r>
       <w:r>
@@ -4302,82 +4329,46 @@
     <w:p>
       <w:pPr>
         <w:pStyle w:val="CodigoInsertado"/>
-        <w:rPr>
-          <w:lang w:val="en-US"/>
-        </w:rPr>
-      </w:pPr>
-      <w:r>
-        <w:rPr>
-          <w:lang w:val="en-US"/>
-        </w:rPr>
+      </w:pPr>
+      <w:r>
         <w:t xml:space="preserve">@import </w:t>
       </w:r>
       <w:proofErr w:type="gramStart"/>
       <w:r>
-        <w:rPr>
-          <w:lang w:val="en-US"/>
-        </w:rPr>
         <w:t>'./</w:t>
       </w:r>
       <w:proofErr w:type="gramEnd"/>
       <w:r>
-        <w:rPr>
-          <w:lang w:val="en-US"/>
-        </w:rPr>
         <w:t>variables';</w:t>
       </w:r>
     </w:p>
     <w:p>
       <w:pPr>
         <w:pStyle w:val="CodigoInsertado"/>
-        <w:rPr>
-          <w:lang w:val="en-US"/>
-        </w:rPr>
-      </w:pPr>
-      <w:r>
-        <w:rPr>
-          <w:lang w:val="en-US"/>
-        </w:rPr>
+      </w:pPr>
+      <w:r>
         <w:t xml:space="preserve">@import </w:t>
       </w:r>
       <w:proofErr w:type="gramStart"/>
       <w:r>
-        <w:rPr>
-          <w:lang w:val="en-US"/>
-        </w:rPr>
         <w:t>'./</w:t>
       </w:r>
       <w:proofErr w:type="spellStart"/>
       <w:proofErr w:type="gramEnd"/>
       <w:r>
-        <w:rPr>
-          <w:lang w:val="en-US"/>
-        </w:rPr>
         <w:t>mixins</w:t>
       </w:r>
       <w:proofErr w:type="spellEnd"/>
       <w:r>
-        <w:rPr>
-          <w:lang w:val="en-US"/>
-        </w:rPr>
         <w:t>';</w:t>
       </w:r>
     </w:p>
     <w:p>
       <w:pPr>
         <w:pStyle w:val="CodigoInsertado"/>
-        <w:rPr>
-          <w:lang w:val="en-US"/>
-        </w:rPr>
-      </w:pPr>
-    </w:p>
-    <w:p>
-      <w:pPr>
-        <w:rPr>
-          <w:lang w:val="en-US"/>
-        </w:rPr>
-      </w:pPr>
-    </w:p>
+      </w:pPr>
+    </w:p>
+    <w:p/>
     <w:p>
       <w:r>
         <w:t xml:space="preserve">Entonces para aplicar todo, los establecemos </w:t>
@@ -5178,7 +5169,21 @@
         <w:rPr>
           <w:lang w:val="en-US"/>
         </w:rPr>
-        <w:t xml:space="preserve"> --depth 9999 update.</w:t>
+        <w:t xml:space="preserve"> --depth 9999 </w:t>
+      </w:r>
+      <w:proofErr w:type="gramStart"/>
+      <w:r>
+        <w:rPr>
+          <w:lang w:val="en-US"/>
+        </w:rPr>
+        <w:t>update</w:t>
+      </w:r>
+      <w:proofErr w:type="gramEnd"/>
+      <w:r>
+        <w:rPr>
+          <w:lang w:val="en-US"/>
+        </w:rPr>
+        <w:t>.</w:t>
       </w:r>
     </w:p>
     <w:p>
@@ -6391,223 +6396,82 @@
       </w:r>
     </w:p>
     <w:p>
-      <w:pPr>
-        <w:rPr>
-          <w:lang w:val="en-US"/>
-        </w:rPr>
-      </w:pPr>
-      <w:r>
-        <w:rPr>
-          <w:lang w:val="en-US"/>
-        </w:rPr>
+      <w:r>
         <w:t>S</w:t>
       </w:r>
       <w:r>
-        <w:rPr>
-          <w:lang w:val="en-US"/>
-        </w:rPr>
-        <w:t xml:space="preserve">e </w:t>
-      </w:r>
-      <w:proofErr w:type="spellStart"/>
-      <w:r>
-        <w:rPr>
-          <w:lang w:val="en-US"/>
-        </w:rPr>
-        <w:t>crea</w:t>
-      </w:r>
-      <w:proofErr w:type="spellEnd"/>
-      <w:r>
-        <w:rPr>
-          <w:lang w:val="en-US"/>
-        </w:rPr>
-        <w:t xml:space="preserve"> la </w:t>
-      </w:r>
-      <w:proofErr w:type="spellStart"/>
-      <w:r>
-        <w:rPr>
-          <w:lang w:val="en-US"/>
-        </w:rPr>
-        <w:t>carpeta</w:t>
-      </w:r>
-      <w:proofErr w:type="spellEnd"/>
-      <w:r>
-        <w:rPr>
-          <w:lang w:val="en-US"/>
-        </w:rPr>
-        <w:t xml:space="preserve"> customers y </w:t>
-      </w:r>
-      <w:proofErr w:type="spellStart"/>
-      <w:r>
-        <w:rPr>
-          <w:lang w:val="en-US"/>
-        </w:rPr>
-        <w:t>crea</w:t>
-      </w:r>
-      <w:proofErr w:type="spellEnd"/>
-      <w:r>
-        <w:rPr>
-          <w:lang w:val="en-US"/>
-        </w:rPr>
+        <w:t xml:space="preserve">e crea la carpeta </w:t>
+      </w:r>
+      <w:proofErr w:type="spellStart"/>
+      <w:r>
+        <w:t>customers</w:t>
+      </w:r>
+      <w:proofErr w:type="spellEnd"/>
+      <w:r>
+        <w:t xml:space="preserve"> y crea en ella los ficheros </w:t>
+      </w:r>
+      <w:proofErr w:type="spellStart"/>
+      <w:proofErr w:type="gramStart"/>
+      <w:r>
+        <w:t>customers.module</w:t>
+      </w:r>
+      <w:proofErr w:type="gramEnd"/>
+      <w:r>
+        <w:t>.ts</w:t>
+      </w:r>
+      <w:proofErr w:type="spellEnd"/>
+      <w:r>
         <w:t xml:space="preserve"> </w:t>
       </w:r>
-      <w:proofErr w:type="spellStart"/>
-      <w:r>
-        <w:rPr>
-          <w:lang w:val="en-US"/>
-        </w:rPr>
-        <w:t>en</w:t>
-      </w:r>
-      <w:proofErr w:type="spellEnd"/>
-      <w:r>
-        <w:rPr>
-          <w:lang w:val="en-US"/>
-        </w:rPr>
+      <w:r>
+        <w:t>(</w:t>
+      </w:r>
+      <w:proofErr w:type="spellStart"/>
+      <w:r>
+        <w:t>Customer</w:t>
+      </w:r>
+      <w:r>
+        <w:t>s</w:t>
+      </w:r>
+      <w:r>
+        <w:t>Module</w:t>
+      </w:r>
+      <w:proofErr w:type="spellEnd"/>
+      <w:r>
+        <w:t>)</w:t>
+      </w:r>
+      <w:r>
+        <w:t xml:space="preserve"> y </w:t>
+      </w:r>
+      <w:proofErr w:type="spellStart"/>
+      <w:r>
+        <w:t>customer</w:t>
+      </w:r>
+      <w:r>
+        <w:t>s</w:t>
+      </w:r>
+      <w:r>
+        <w:t>.routing.ts</w:t>
+      </w:r>
+      <w:proofErr w:type="spellEnd"/>
+      <w:r>
         <w:t xml:space="preserve"> </w:t>
       </w:r>
-      <w:proofErr w:type="spellStart"/>
-      <w:r>
-        <w:rPr>
-          <w:lang w:val="en-US"/>
-        </w:rPr>
-        <w:t>ella</w:t>
-      </w:r>
-      <w:proofErr w:type="spellEnd"/>
-      <w:r>
-        <w:rPr>
-          <w:lang w:val="en-US"/>
-        </w:rPr>
-        <w:t xml:space="preserve"> los </w:t>
-      </w:r>
-      <w:proofErr w:type="spellStart"/>
-      <w:r>
-        <w:rPr>
-          <w:lang w:val="en-US"/>
-        </w:rPr>
-        <w:t>ficheros</w:t>
-      </w:r>
-      <w:proofErr w:type="spellEnd"/>
-      <w:r>
-        <w:rPr>
-          <w:lang w:val="en-US"/>
-        </w:rPr>
-        <w:t xml:space="preserve"> </w:t>
-      </w:r>
-      <w:proofErr w:type="spellStart"/>
-      <w:proofErr w:type="gramStart"/>
-      <w:r>
-        <w:rPr>
-          <w:lang w:val="en-US"/>
-        </w:rPr>
-        <w:t>customers.module</w:t>
-      </w:r>
-      <w:proofErr w:type="gramEnd"/>
-      <w:r>
-        <w:rPr>
-          <w:lang w:val="en-US"/>
-        </w:rPr>
-        <w:t>.ts</w:t>
-      </w:r>
-      <w:proofErr w:type="spellEnd"/>
-      <w:r>
-        <w:rPr>
-          <w:lang w:val="en-US"/>
-        </w:rPr>
-        <w:t xml:space="preserve"> </w:t>
-      </w:r>
-      <w:r>
-        <w:rPr>
-          <w:lang w:val="en-US"/>
-        </w:rPr>
+      <w:r>
         <w:t>(</w:t>
       </w:r>
       <w:proofErr w:type="spellStart"/>
       <w:r>
-        <w:rPr>
-          <w:lang w:val="en-US"/>
-        </w:rPr>
         <w:t>Customer</w:t>
       </w:r>
       <w:r>
-        <w:rPr>
-          <w:lang w:val="en-US"/>
-        </w:rPr>
         <w:t>s</w:t>
       </w:r>
       <w:r>
-        <w:rPr>
-          <w:lang w:val="en-US"/>
-        </w:rPr>
-        <w:t>Module</w:t>
-      </w:r>
-      <w:proofErr w:type="spellEnd"/>
-      <w:r>
-        <w:rPr>
-          <w:lang w:val="en-US"/>
-        </w:rPr>
-        <w:t>)</w:t>
-      </w:r>
-      <w:r>
-        <w:rPr>
-          <w:lang w:val="en-US"/>
-        </w:rPr>
-        <w:t xml:space="preserve"> y </w:t>
-      </w:r>
-      <w:proofErr w:type="spellStart"/>
-      <w:r>
-        <w:rPr>
-          <w:lang w:val="en-US"/>
-        </w:rPr>
-        <w:t>customer</w:t>
-      </w:r>
-      <w:r>
-        <w:rPr>
-          <w:lang w:val="en-US"/>
-        </w:rPr>
-        <w:t>s</w:t>
-      </w:r>
-      <w:r>
-        <w:rPr>
-          <w:lang w:val="en-US"/>
-        </w:rPr>
-        <w:t>.routing.ts</w:t>
-      </w:r>
-      <w:proofErr w:type="spellEnd"/>
-      <w:r>
-        <w:rPr>
-          <w:lang w:val="en-US"/>
-        </w:rPr>
-        <w:t xml:space="preserve"> </w:t>
-      </w:r>
-      <w:r>
-        <w:rPr>
-          <w:lang w:val="en-US"/>
-        </w:rPr>
-        <w:t>(</w:t>
-      </w:r>
-      <w:proofErr w:type="spellStart"/>
-      <w:r>
-        <w:rPr>
-          <w:lang w:val="en-US"/>
-        </w:rPr>
-        <w:t>Customer</w:t>
-      </w:r>
-      <w:r>
-        <w:rPr>
-          <w:lang w:val="en-US"/>
-        </w:rPr>
-        <w:t>s</w:t>
-      </w:r>
-      <w:r>
-        <w:rPr>
-          <w:lang w:val="en-US"/>
-        </w:rPr>
         <w:t>RoutingModule</w:t>
       </w:r>
       <w:proofErr w:type="spellEnd"/>
       <w:r>
-        <w:rPr>
-          <w:lang w:val="en-US"/>
-        </w:rPr>
         <w:t>).</w:t>
       </w:r>
     </w:p>
@@ -6724,15 +6588,85 @@
         </w:rPr>
         <w:t xml:space="preserve"> component customers/customer-list</w:t>
       </w:r>
-    </w:p>
-    <w:p>
-      <w:proofErr w:type="spellStart"/>
-      <w:r>
-        <w:t>Tambien</w:t>
-      </w:r>
-      <w:proofErr w:type="spellEnd"/>
-      <w:r>
-        <w:t xml:space="preserve"> nos podemos colocar e</w:t>
+      <w:r>
+        <w:rPr>
+          <w:lang w:val="en-US"/>
+        </w:rPr>
+        <w:t xml:space="preserve"> (con angular-cli global)</w:t>
+      </w:r>
+    </w:p>
+    <w:p>
+      <w:pPr>
+        <w:rPr>
+          <w:lang w:val="en-US"/>
+        </w:rPr>
+      </w:pPr>
+      <w:proofErr w:type="spellStart"/>
+      <w:r>
+        <w:rPr>
+          <w:lang w:val="en-US"/>
+        </w:rPr>
+        <w:t>npm</w:t>
+      </w:r>
+      <w:proofErr w:type="spellEnd"/>
+      <w:r>
+        <w:rPr>
+          <w:lang w:val="en-US"/>
+        </w:rPr>
+        <w:t xml:space="preserve"> run - </w:t>
+      </w:r>
+      <w:proofErr w:type="gramStart"/>
+      <w:r>
+        <w:rPr>
+          <w:lang w:val="en-US"/>
+        </w:rPr>
+        <w:t>-  ng</w:t>
+      </w:r>
+      <w:proofErr w:type="gramEnd"/>
+      <w:r>
+        <w:rPr>
+          <w:lang w:val="en-US"/>
+        </w:rPr>
+        <w:t xml:space="preserve"> g c customers/customer-list (con angular-cli local)</w:t>
+      </w:r>
+    </w:p>
+    <w:p>
+      <w:pPr>
+        <w:rPr>
+          <w:lang w:val="en-US"/>
+        </w:rPr>
+      </w:pPr>
+      <w:proofErr w:type="spellStart"/>
+      <w:r>
+        <w:rPr>
+          <w:lang w:val="en-US"/>
+        </w:rPr>
+        <w:t>npx</w:t>
+      </w:r>
+      <w:proofErr w:type="spellEnd"/>
+      <w:r>
+        <w:rPr>
+          <w:lang w:val="en-US"/>
+        </w:rPr>
+        <w:t xml:space="preserve"> ng g c customers/customer-list (con angular-cli local)</w:t>
+      </w:r>
+    </w:p>
+    <w:p>
+      <w:pPr>
+        <w:rPr>
+          <w:lang w:val="en-US"/>
+        </w:rPr>
+      </w:pPr>
+    </w:p>
+    <w:p>
+      <w:r>
+        <w:t>Tambi</w:t>
+      </w:r>
+      <w:r>
+        <w:t>é</w:t>
+      </w:r>
+      <w:r>
+        <w:t>n nos podemos colocar e</w:t>
       </w:r>
       <w:r>
         <w:t xml:space="preserve">n la carpeta </w:t>
@@ -9989,6 +9923,9 @@
     <w:p>
       <w:pPr>
         <w:pStyle w:val="CodigoInsertado"/>
+        <w:rPr>
+          <w:lang w:val="en-US"/>
+        </w:rPr>
       </w:pPr>
       <w:r>
         <w:rPr>
@@ -9998,122 +9935,212 @@
       </w:r>
       <w:proofErr w:type="spellStart"/>
       <w:r>
+        <w:rPr>
+          <w:lang w:val="en-US"/>
+        </w:rPr>
         <w:t>DirectivamenuDirective</w:t>
       </w:r>
       <w:proofErr w:type="spellEnd"/>
       <w:r>
+        <w:rPr>
+          <w:lang w:val="en-US"/>
+        </w:rPr>
         <w:t>,</w:t>
       </w:r>
     </w:p>
     <w:p>
       <w:pPr>
         <w:pStyle w:val="CodigoInsertado"/>
-      </w:pPr>
-      <w:r>
+        <w:rPr>
+          <w:lang w:val="en-US"/>
+        </w:rPr>
+      </w:pPr>
+      <w:r>
+        <w:rPr>
+          <w:lang w:val="en-US"/>
+        </w:rPr>
         <w:t xml:space="preserve">    C1Component,</w:t>
       </w:r>
     </w:p>
     <w:p>
       <w:pPr>
         <w:pStyle w:val="CodigoInsertado"/>
-      </w:pPr>
-      <w:r>
+        <w:rPr>
+          <w:lang w:val="en-US"/>
+        </w:rPr>
+      </w:pPr>
+      <w:r>
+        <w:rPr>
+          <w:lang w:val="en-US"/>
+        </w:rPr>
         <w:t xml:space="preserve">    </w:t>
       </w:r>
       <w:proofErr w:type="spellStart"/>
       <w:r>
+        <w:rPr>
+          <w:lang w:val="en-US"/>
+        </w:rPr>
         <w:t>TestdirectivamenuComponent</w:t>
       </w:r>
       <w:proofErr w:type="spellEnd"/>
       <w:r>
+        <w:rPr>
+          <w:lang w:val="en-US"/>
+        </w:rPr>
         <w:t>,</w:t>
       </w:r>
     </w:p>
     <w:p>
       <w:pPr>
         <w:pStyle w:val="CodigoInsertado"/>
-      </w:pPr>
-      <w:r>
+        <w:rPr>
+          <w:lang w:val="en-US"/>
+        </w:rPr>
+      </w:pPr>
+      <w:r>
+        <w:rPr>
+          <w:lang w:val="en-US"/>
+        </w:rPr>
         <w:t xml:space="preserve">    </w:t>
       </w:r>
       <w:proofErr w:type="spellStart"/>
       <w:r>
+        <w:rPr>
+          <w:lang w:val="en-US"/>
+        </w:rPr>
         <w:t>UsodirectivainputpadreComponent</w:t>
       </w:r>
       <w:proofErr w:type="spellEnd"/>
       <w:r>
+        <w:rPr>
+          <w:lang w:val="en-US"/>
+        </w:rPr>
         <w:t>,</w:t>
       </w:r>
     </w:p>
     <w:p>
       <w:pPr>
         <w:pStyle w:val="CodigoInsertado"/>
-      </w:pPr>
-      <w:r>
+        <w:rPr>
+          <w:lang w:val="en-US"/>
+        </w:rPr>
+      </w:pPr>
+      <w:r>
+        <w:rPr>
+          <w:lang w:val="en-US"/>
+        </w:rPr>
         <w:t xml:space="preserve">    </w:t>
       </w:r>
       <w:proofErr w:type="spellStart"/>
       <w:r>
+        <w:rPr>
+          <w:lang w:val="en-US"/>
+        </w:rPr>
         <w:t>UsodirectivainputhijoComponent</w:t>
       </w:r>
       <w:proofErr w:type="spellEnd"/>
       <w:r>
+        <w:rPr>
+          <w:lang w:val="en-US"/>
+        </w:rPr>
         <w:t>,</w:t>
       </w:r>
     </w:p>
     <w:p>
       <w:pPr>
         <w:pStyle w:val="CodigoInsertado"/>
-      </w:pPr>
-      <w:r>
+        <w:rPr>
+          <w:lang w:val="en-US"/>
+        </w:rPr>
+      </w:pPr>
+      <w:r>
+        <w:rPr>
+          <w:lang w:val="en-US"/>
+        </w:rPr>
         <w:t xml:space="preserve">    </w:t>
       </w:r>
       <w:proofErr w:type="spellStart"/>
       <w:r>
+        <w:rPr>
+          <w:lang w:val="en-US"/>
+        </w:rPr>
         <w:t>PipeeuroPipe</w:t>
       </w:r>
       <w:proofErr w:type="spellEnd"/>
       <w:r>
+        <w:rPr>
+          <w:lang w:val="en-US"/>
+        </w:rPr>
         <w:t>,</w:t>
       </w:r>
     </w:p>
     <w:p>
       <w:pPr>
         <w:pStyle w:val="CodigoInsertado"/>
-      </w:pPr>
-      <w:r>
+        <w:rPr>
+          <w:lang w:val="en-US"/>
+        </w:rPr>
+      </w:pPr>
+      <w:r>
+        <w:rPr>
+          <w:lang w:val="en-US"/>
+        </w:rPr>
         <w:t xml:space="preserve">    Pipeeuro2Pipe,</w:t>
       </w:r>
     </w:p>
     <w:p>
       <w:pPr>
         <w:pStyle w:val="CodigoInsertado"/>
-      </w:pPr>
-      <w:r>
+        <w:rPr>
+          <w:lang w:val="en-US"/>
+        </w:rPr>
+      </w:pPr>
+      <w:r>
+        <w:rPr>
+          <w:lang w:val="en-US"/>
+        </w:rPr>
         <w:t xml:space="preserve">    </w:t>
       </w:r>
       <w:proofErr w:type="spellStart"/>
       <w:r>
+        <w:rPr>
+          <w:lang w:val="en-US"/>
+        </w:rPr>
         <w:t>TestproveedoresComponent</w:t>
       </w:r>
       <w:proofErr w:type="spellEnd"/>
       <w:r>
+        <w:rPr>
+          <w:lang w:val="en-US"/>
+        </w:rPr>
         <w:t>,</w:t>
       </w:r>
     </w:p>
     <w:p>
       <w:pPr>
         <w:pStyle w:val="CodigoInsertado"/>
-      </w:pPr>
-      <w:r>
+        <w:rPr>
+          <w:lang w:val="en-US"/>
+        </w:rPr>
+      </w:pPr>
+      <w:r>
+        <w:rPr>
+          <w:lang w:val="en-US"/>
+        </w:rPr>
         <w:t xml:space="preserve">    </w:t>
       </w:r>
       <w:proofErr w:type="spellStart"/>
       <w:r>
+        <w:rPr>
+          <w:lang w:val="en-US"/>
+        </w:rPr>
         <w:t>InicioComponent</w:t>
       </w:r>
       <w:proofErr w:type="spellEnd"/>
       <w:r>
+        <w:rPr>
+          <w:lang w:val="en-US"/>
+        </w:rPr>
         <w:t>,</w:t>
       </w:r>
     </w:p>
@@ -10125,6 +10152,9 @@
         </w:rPr>
       </w:pPr>
       <w:r>
+        <w:rPr>
+          <w:lang w:val="en-US"/>
+        </w:rPr>
         <w:t xml:space="preserve">    </w:t>
       </w:r>
       <w:proofErr w:type="spellStart"/>
@@ -10567,41 +10597,60 @@
     <w:p>
       <w:pPr>
         <w:pStyle w:val="CodigoInsertado"/>
-      </w:pPr>
-      <w:r>
+        <w:rPr>
+          <w:lang w:val="en-US"/>
+        </w:rPr>
+      </w:pPr>
+      <w:r>
+        <w:rPr>
+          <w:lang w:val="en-US"/>
+        </w:rPr>
         <w:t>})</w:t>
       </w:r>
     </w:p>
     <w:p>
       <w:pPr>
         <w:pStyle w:val="CodigoInsertado"/>
-      </w:pPr>
-      <w:proofErr w:type="spellStart"/>
-      <w:r>
-        <w:t>export</w:t>
-      </w:r>
-      <w:proofErr w:type="spellEnd"/>
-      <w:r>
+        <w:rPr>
+          <w:lang w:val="en-US"/>
+        </w:rPr>
+      </w:pPr>
+      <w:r>
+        <w:rPr>
+          <w:lang w:val="en-US"/>
+        </w:rPr>
+        <w:t xml:space="preserve">export class </w:t>
+      </w:r>
+      <w:proofErr w:type="spellStart"/>
+      <w:r>
+        <w:rPr>
+          <w:lang w:val="en-US"/>
+        </w:rPr>
+        <w:t>AppModule</w:t>
+      </w:r>
+      <w:proofErr w:type="spellEnd"/>
+      <w:r>
+        <w:rPr>
+          <w:lang w:val="en-US"/>
+        </w:rPr>
         <w:t xml:space="preserve"> </w:t>
       </w:r>
-      <w:proofErr w:type="spellStart"/>
-      <w:r>
-        <w:t>class</w:t>
-      </w:r>
-      <w:proofErr w:type="spellEnd"/>
-      <w:r>
-        <w:t xml:space="preserve"> </w:t>
-      </w:r>
-      <w:proofErr w:type="spellStart"/>
-      <w:r>
-        <w:t>AppModule</w:t>
-      </w:r>
-      <w:proofErr w:type="spellEnd"/>
-      <w:r>
-        <w:t xml:space="preserve"> { }</w:t>
-      </w:r>
-    </w:p>
-    <w:p/>
+      <w:proofErr w:type="gramStart"/>
+      <w:r>
+        <w:rPr>
+          <w:lang w:val="en-US"/>
+        </w:rPr>
+        <w:t>{ }</w:t>
+      </w:r>
+      <w:proofErr w:type="gramEnd"/>
+    </w:p>
+    <w:p>
+      <w:pPr>
+        <w:rPr>
+          <w:lang w:val="en-US"/>
+        </w:rPr>
+      </w:pPr>
+    </w:p>
     <w:p>
       <w:pPr>
         <w:jc w:val="both"/>
@@ -11197,24 +11246,20 @@
     <w:p>
       <w:pPr>
         <w:pStyle w:val="subtitulo111"/>
-        <w:rPr>
-          <w:lang w:val="en-US"/>
-        </w:rPr>
-      </w:pPr>
-      <w:proofErr w:type="spellStart"/>
-      <w:r>
-        <w:rPr>
-          <w:lang w:val="en-US"/>
-        </w:rPr>
+      </w:pPr>
+      <w:proofErr w:type="spellStart"/>
+      <w:r>
         <w:t>Modulos</w:t>
       </w:r>
       <w:proofErr w:type="spellEnd"/>
       <w:r>
-        <w:rPr>
-          <w:lang w:val="en-US"/>
-        </w:rPr>
-        <w:t xml:space="preserve"> lazy</w:t>
-      </w:r>
+        <w:t xml:space="preserve"> </w:t>
+      </w:r>
+      <w:proofErr w:type="spellStart"/>
+      <w:r>
+        <w:t>lazy</w:t>
+      </w:r>
+      <w:proofErr w:type="spellEnd"/>
     </w:p>
     <w:p>
       <w:pPr>
@@ -13492,38 +13537,46 @@
       <w:pPr>
         <w:spacing w:after="0"/>
         <w:ind w:left="708"/>
-      </w:pPr>
-      <w:proofErr w:type="spellStart"/>
-      <w:r>
-        <w:t>export</w:t>
-      </w:r>
-      <w:proofErr w:type="spellEnd"/>
-      <w:r>
+        <w:rPr>
+          <w:lang w:val="en-US"/>
+        </w:rPr>
+      </w:pPr>
+      <w:r>
+        <w:rPr>
+          <w:lang w:val="en-US"/>
+        </w:rPr>
+        <w:t xml:space="preserve">export class </w:t>
+      </w:r>
+      <w:proofErr w:type="spellStart"/>
+      <w:r>
+        <w:rPr>
+          <w:lang w:val="en-US"/>
+        </w:rPr>
+        <w:t>AppModule</w:t>
+      </w:r>
+      <w:proofErr w:type="spellEnd"/>
+      <w:r>
+        <w:rPr>
+          <w:lang w:val="en-US"/>
+        </w:rPr>
         <w:t xml:space="preserve"> </w:t>
       </w:r>
-      <w:proofErr w:type="spellStart"/>
-      <w:r>
-        <w:t>class</w:t>
-      </w:r>
-      <w:proofErr w:type="spellEnd"/>
-      <w:r>
-        <w:t xml:space="preserve"> </w:t>
-      </w:r>
-      <w:proofErr w:type="spellStart"/>
-      <w:r>
-        <w:t>AppModule</w:t>
-      </w:r>
-      <w:proofErr w:type="spellEnd"/>
-      <w:r>
-        <w:t xml:space="preserve"> </w:t>
-      </w:r>
       <w:proofErr w:type="gramStart"/>
       <w:r>
+        <w:rPr>
+          <w:lang w:val="en-US"/>
+        </w:rPr>
         <w:t>{ }</w:t>
       </w:r>
       <w:proofErr w:type="gramEnd"/>
     </w:p>
-    <w:p/>
+    <w:p>
+      <w:pPr>
+        <w:rPr>
+          <w:lang w:val="en-US"/>
+        </w:rPr>
+      </w:pPr>
+    </w:p>
     <w:p>
       <w:r>
         <w:t xml:space="preserve">Para tener nombres de clase o componentes con nomenclatura Camel, tendremos que </w:t>
@@ -14808,6 +14861,9 @@
     <w:p>
       <w:pPr>
         <w:spacing w:after="0"/>
+        <w:rPr>
+          <w:lang w:val="en-US"/>
+        </w:rPr>
       </w:pPr>
       <w:r>
         <w:rPr>
@@ -14818,25 +14874,54 @@
       <w:proofErr w:type="spellStart"/>
       <w:proofErr w:type="gramStart"/>
       <w:r>
+        <w:rPr>
+          <w:lang w:val="en-US"/>
+        </w:rPr>
         <w:t>this.nombre</w:t>
       </w:r>
       <w:proofErr w:type="spellEnd"/>
       <w:proofErr w:type="gramEnd"/>
       <w:r>
-        <w:t xml:space="preserve"> = nombre;</w:t>
-      </w:r>
-    </w:p>
-    <w:p>
-      <w:pPr>
-        <w:spacing w:after="0"/>
-      </w:pPr>
-      <w:r>
+        <w:rPr>
+          <w:lang w:val="en-US"/>
+        </w:rPr>
+        <w:t xml:space="preserve"> = </w:t>
+      </w:r>
+      <w:proofErr w:type="spellStart"/>
+      <w:r>
+        <w:rPr>
+          <w:lang w:val="en-US"/>
+        </w:rPr>
+        <w:t>nombre</w:t>
+      </w:r>
+      <w:proofErr w:type="spellEnd"/>
+      <w:r>
+        <w:rPr>
+          <w:lang w:val="en-US"/>
+        </w:rPr>
+        <w:t>;</w:t>
+      </w:r>
+    </w:p>
+    <w:p>
+      <w:pPr>
+        <w:spacing w:after="0"/>
+      </w:pPr>
+      <w:r>
+        <w:rPr>
+          <w:lang w:val="en-US"/>
+        </w:rPr>
         <w:t xml:space="preserve">           </w:t>
       </w:r>
       <w:r>
+        <w:rPr>
+          <w:lang w:val="en-US"/>
+        </w:rPr>
         <w:t xml:space="preserve"> </w:t>
       </w:r>
       <w:r>
+        <w:rPr>
+          <w:lang w:val="en-US"/>
+        </w:rPr>
         <w:t xml:space="preserve">  </w:t>
       </w:r>
       <w:proofErr w:type="spellStart"/>
@@ -15037,43 +15122,51 @@
       <w:pPr>
         <w:spacing w:after="0"/>
         <w:ind w:left="708"/>
-        <w:rPr>
-          <w:lang w:val="en-US"/>
-        </w:rPr>
-      </w:pPr>
-      <w:r>
-        <w:rPr>
-          <w:lang w:val="en-US"/>
-        </w:rPr>
-        <w:t xml:space="preserve">import </w:t>
+      </w:pPr>
+      <w:proofErr w:type="spellStart"/>
+      <w:r>
+        <w:t>import</w:t>
+      </w:r>
+      <w:proofErr w:type="spellEnd"/>
+      <w:r>
+        <w:t xml:space="preserve"> </w:t>
       </w:r>
       <w:proofErr w:type="gramStart"/>
       <w:r>
-        <w:rPr>
-          <w:lang w:val="en-US"/>
-        </w:rPr>
-        <w:t>{ Component</w:t>
-      </w:r>
+        <w:t xml:space="preserve">{ </w:t>
+      </w:r>
+      <w:proofErr w:type="spellStart"/>
+      <w:r>
+        <w:t>Component</w:t>
+      </w:r>
+      <w:proofErr w:type="spellEnd"/>
       <w:proofErr w:type="gramEnd"/>
       <w:r>
-        <w:rPr>
-          <w:lang w:val="en-US"/>
-        </w:rPr>
         <w:t xml:space="preserve">, </w:t>
       </w:r>
       <w:proofErr w:type="spellStart"/>
       <w:r>
-        <w:rPr>
-          <w:lang w:val="en-US"/>
-        </w:rPr>
         <w:t>OnInit</w:t>
       </w:r>
       <w:proofErr w:type="spellEnd"/>
       <w:r>
-        <w:rPr>
-          <w:lang w:val="en-US"/>
-        </w:rPr>
-        <w:t xml:space="preserve"> } from '@angular/core';</w:t>
+        <w:t xml:space="preserve"> } </w:t>
+      </w:r>
+      <w:proofErr w:type="spellStart"/>
+      <w:r>
+        <w:t>from</w:t>
+      </w:r>
+      <w:proofErr w:type="spellEnd"/>
+      <w:r>
+        <w:t xml:space="preserve"> '@angular/</w:t>
+      </w:r>
+      <w:proofErr w:type="spellStart"/>
+      <w:r>
+        <w:t>core</w:t>
+      </w:r>
+      <w:proofErr w:type="spellEnd"/>
+      <w:r>
+        <w:t>';</w:t>
       </w:r>
     </w:p>
     <w:p>
@@ -27242,9 +27335,6 @@
     <w:p>
       <w:pPr>
         <w:pStyle w:val="CodigoInsertado"/>
-        <w:rPr>
-          <w:lang w:val="en-US"/>
-        </w:rPr>
       </w:pPr>
       <w:r>
         <w:rPr>
@@ -27254,27 +27344,26 @@
       </w:r>
       <w:proofErr w:type="spellStart"/>
       <w:r>
-        <w:rPr>
-          <w:lang w:val="en-US"/>
-        </w:rPr>
         <w:t>this.text</w:t>
       </w:r>
       <w:proofErr w:type="spellEnd"/>
       <w:r>
-        <w:rPr>
-          <w:lang w:val="en-US"/>
-        </w:rPr>
-        <w:t xml:space="preserve"> = text;</w:t>
-      </w:r>
-    </w:p>
-    <w:p>
-      <w:pPr>
-        <w:pStyle w:val="CodigoInsertado"/>
-      </w:pPr>
-      <w:r>
-        <w:rPr>
-          <w:lang w:val="en-US"/>
-        </w:rPr>
+        <w:t xml:space="preserve"> = </w:t>
+      </w:r>
+      <w:proofErr w:type="spellStart"/>
+      <w:r>
+        <w:t>text</w:t>
+      </w:r>
+      <w:proofErr w:type="spellEnd"/>
+      <w:r>
+        <w:t>;</w:t>
+      </w:r>
+    </w:p>
+    <w:p>
+      <w:pPr>
+        <w:pStyle w:val="CodigoInsertado"/>
+      </w:pPr>
+      <w:r>
         <w:t xml:space="preserve">  </w:t>
       </w:r>
       <w:r>
@@ -31459,32 +31548,46 @@
     <w:p>
       <w:pPr>
         <w:pStyle w:val="CodigoInsertado"/>
-        <w:rPr>
-          <w:lang w:val="en-US"/>
-        </w:rPr>
       </w:pPr>
       <w:r>
         <w:t xml:space="preserve"> </w:t>
       </w:r>
-      <w:r>
-        <w:rPr>
-          <w:lang w:val="en-US"/>
-        </w:rPr>
-        <w:t xml:space="preserve">import </w:t>
+      <w:proofErr w:type="spellStart"/>
+      <w:r>
+        <w:t>import</w:t>
+      </w:r>
+      <w:proofErr w:type="spellEnd"/>
+      <w:r>
+        <w:t xml:space="preserve"> </w:t>
       </w:r>
       <w:proofErr w:type="gramStart"/>
       <w:r>
-        <w:rPr>
-          <w:lang w:val="en-US"/>
-        </w:rPr>
-        <w:t>{ Component</w:t>
-      </w:r>
+        <w:t xml:space="preserve">{ </w:t>
+      </w:r>
+      <w:proofErr w:type="spellStart"/>
+      <w:r>
+        <w:t>Component</w:t>
+      </w:r>
+      <w:proofErr w:type="spellEnd"/>
       <w:proofErr w:type="gramEnd"/>
       <w:r>
-        <w:rPr>
-          <w:lang w:val="en-US"/>
-        </w:rPr>
-        <w:t xml:space="preserve"> } from '@angular/core';</w:t>
+        <w:t xml:space="preserve"> } </w:t>
+      </w:r>
+      <w:proofErr w:type="spellStart"/>
+      <w:r>
+        <w:t>from</w:t>
+      </w:r>
+      <w:proofErr w:type="spellEnd"/>
+      <w:r>
+        <w:t xml:space="preserve"> '@angular/</w:t>
+      </w:r>
+      <w:proofErr w:type="spellStart"/>
+      <w:r>
+        <w:t>core</w:t>
+      </w:r>
+      <w:proofErr w:type="spellEnd"/>
+      <w:r>
+        <w:t>';</w:t>
       </w:r>
     </w:p>
     <w:p>
@@ -48326,13 +48429,7 @@
         <w:rPr>
           <w:lang w:val="en-US"/>
         </w:rPr>
-        <w:t xml:space="preserve">              </w:t>
-      </w:r>
-      <w:r>
-        <w:rPr>
-          <w:lang w:val="en-US"/>
-        </w:rPr>
-        <w:t xml:space="preserve">private </w:t>
+        <w:t xml:space="preserve">              private </w:t>
       </w:r>
       <w:proofErr w:type="spellStart"/>
       <w:r>

</xml_diff>